<commit_message>
Documento de enfoque - RC 1
</commit_message>
<xml_diff>
--- a/docs/Enfoque.docx
+++ b/docs/Enfoque.docx
@@ -4,41 +4,10 @@
   <w:body>
     <w:p>
       <w:pPr>
-        <w:jc w:val="both"/>
-        <w:rPr>
-          <w:rFonts w:asciiTheme="minorHAnsi" w:hAnsiTheme="minorHAnsi" w:cstheme="minorHAnsi"/>
-        </w:rPr>
+        <w:pStyle w:val="Heading2"/>
       </w:pPr>
       <w:r>
-        <w:rPr>
-          <w:rFonts w:asciiTheme="minorHAnsi" w:hAnsiTheme="minorHAnsi" w:cstheme="minorHAnsi"/>
-        </w:rPr>
-        <w:t>Este capítulo presenta el enfoque propuesto para</w:t>
-      </w:r>
-      <w:r>
-        <w:rPr>
-          <w:rFonts w:asciiTheme="minorHAnsi" w:hAnsiTheme="minorHAnsi" w:cstheme="minorHAnsi"/>
-        </w:rPr>
-        <w:t xml:space="preserve">. </w:t>
-      </w:r>
-      <w:r>
-        <w:rPr>
-          <w:rFonts w:asciiTheme="minorHAnsi" w:hAnsiTheme="minorHAnsi" w:cstheme="minorHAnsi"/>
-        </w:rPr>
-        <w:t>&lt;</w:t>
-      </w:r>
-      <w:r>
-        <w:rPr>
-          <w:rFonts w:asciiTheme="minorHAnsi" w:hAnsiTheme="minorHAnsi" w:cstheme="minorHAnsi"/>
-          <w:color w:val="FF0000"/>
-        </w:rPr>
-        <w:t>PROBLEMATICA</w:t>
-      </w:r>
-      <w:r>
-        <w:rPr>
-          <w:rFonts w:asciiTheme="minorHAnsi" w:hAnsiTheme="minorHAnsi" w:cstheme="minorHAnsi"/>
-        </w:rPr>
-        <w:t>&gt;</w:t>
+        <w:t>2. Enfoque</w:t>
       </w:r>
     </w:p>
     <w:p>
@@ -48,14 +17,50 @@
           <w:rFonts w:asciiTheme="minorHAnsi" w:hAnsiTheme="minorHAnsi" w:cstheme="minorHAnsi"/>
         </w:rPr>
       </w:pPr>
-    </w:p>
-    <w:p>
-      <w:pPr>
-        <w:jc w:val="both"/>
-        <w:rPr>
-          <w:rFonts w:asciiTheme="minorHAnsi" w:hAnsiTheme="minorHAnsi" w:cstheme="minorHAnsi"/>
-        </w:rPr>
-      </w:pPr>
+      <w:r>
+        <w:rPr>
+          <w:rFonts w:asciiTheme="minorHAnsi" w:hAnsiTheme="minorHAnsi" w:cstheme="minorHAnsi"/>
+        </w:rPr>
+        <w:t>Este capítulo presenta el enfoque propuesto para</w:t>
+      </w:r>
+      <w:r>
+        <w:rPr>
+          <w:rFonts w:asciiTheme="minorHAnsi" w:hAnsiTheme="minorHAnsi" w:cstheme="minorHAnsi"/>
+        </w:rPr>
+        <w:t xml:space="preserve"> darle</w:t>
+      </w:r>
+      <w:r>
+        <w:rPr>
+          <w:rFonts w:asciiTheme="minorHAnsi" w:hAnsiTheme="minorHAnsi" w:cstheme="minorHAnsi"/>
+        </w:rPr>
+        <w:t xml:space="preserve"> una solución a los problemas encontrados en las herramientas actuales</w:t>
+      </w:r>
+      <w:r>
+        <w:rPr>
+          <w:rFonts w:asciiTheme="minorHAnsi" w:hAnsiTheme="minorHAnsi" w:cstheme="minorHAnsi"/>
+        </w:rPr>
+        <w:t>.</w:t>
+      </w:r>
+      <w:r>
+        <w:rPr>
+          <w:rFonts w:asciiTheme="minorHAnsi" w:hAnsiTheme="minorHAnsi" w:cstheme="minorHAnsi"/>
+        </w:rPr>
+        <w:t xml:space="preserve"> Se pondrá énfasis en facilitar la migración entre protocolos y entre </w:t>
+      </w:r>
+      <w:proofErr w:type="spellStart"/>
+      <w:r>
+        <w:rPr>
+          <w:rFonts w:asciiTheme="minorHAnsi" w:hAnsiTheme="minorHAnsi" w:cstheme="minorHAnsi"/>
+        </w:rPr>
+        <w:t>frameworks</w:t>
+      </w:r>
+      <w:proofErr w:type="spellEnd"/>
+      <w:r>
+        <w:rPr>
+          <w:rFonts w:asciiTheme="minorHAnsi" w:hAnsiTheme="minorHAnsi" w:cstheme="minorHAnsi"/>
+        </w:rPr>
+        <w:t xml:space="preserve">, intentando en todo momento mantener los cambios de código al mínimo. </w:t>
+      </w:r>
       <w:r>
         <w:rPr>
           <w:rFonts w:asciiTheme="minorHAnsi" w:hAnsiTheme="minorHAnsi" w:cstheme="minorHAnsi"/>
@@ -66,21 +71,7 @@
         <w:rPr>
           <w:rFonts w:asciiTheme="minorHAnsi" w:hAnsiTheme="minorHAnsi" w:cstheme="minorHAnsi"/>
         </w:rPr>
-        <w:t xml:space="preserve"> “Cloud </w:t>
-      </w:r>
-      <w:proofErr w:type="spellStart"/>
-      <w:r>
-        <w:rPr>
-          <w:rFonts w:asciiTheme="minorHAnsi" w:hAnsiTheme="minorHAnsi" w:cstheme="minorHAnsi"/>
-        </w:rPr>
-        <w:t>Recorder</w:t>
-      </w:r>
-      <w:proofErr w:type="spellEnd"/>
-      <w:r>
-        <w:rPr>
-          <w:rFonts w:asciiTheme="minorHAnsi" w:hAnsiTheme="minorHAnsi" w:cstheme="minorHAnsi"/>
-        </w:rPr>
-        <w:t>”</w:t>
+        <w:t xml:space="preserve"> “Cloud Recorder”</w:t>
       </w:r>
       <w:r>
         <w:rPr>
@@ -122,16 +113,8 @@
         <w:rPr>
           <w:rFonts w:asciiTheme="minorHAnsi" w:hAnsiTheme="minorHAnsi" w:cstheme="minorHAnsi"/>
         </w:rPr>
-        <w:t xml:space="preserve">los diseñadores de la aplicación decidieron utilizar un servicio de almacenamiento en </w:t>
-      </w:r>
-      <w:proofErr w:type="spellStart"/>
-      <w:r>
-        <w:rPr>
-          <w:rFonts w:asciiTheme="minorHAnsi" w:hAnsiTheme="minorHAnsi" w:cstheme="minorHAnsi"/>
-        </w:rPr>
-        <w:t>cloud</w:t>
-      </w:r>
-      <w:proofErr w:type="spellEnd"/>
+        <w:t>los diseñadores de la aplicación decidieron utilizar un servicio de almacenamiento en cloud</w:t>
+      </w:r>
       <w:r>
         <w:rPr>
           <w:rFonts w:asciiTheme="minorHAnsi" w:hAnsiTheme="minorHAnsi" w:cstheme="minorHAnsi"/>
@@ -519,83 +502,25 @@
         <w:rPr>
           <w:rFonts w:asciiTheme="minorHAnsi" w:hAnsiTheme="minorHAnsi" w:cstheme="minorHAnsi"/>
         </w:rPr>
-        <w:t xml:space="preserve"> de </w:t>
-      </w:r>
-      <w:proofErr w:type="spellStart"/>
-      <w:r>
-        <w:rPr>
-          <w:rFonts w:asciiTheme="minorHAnsi" w:hAnsiTheme="minorHAnsi" w:cstheme="minorHAnsi"/>
-        </w:rPr>
-        <w:t>adapters</w:t>
-      </w:r>
-      <w:proofErr w:type="spellEnd"/>
-      <w:r>
-        <w:rPr>
-          <w:rFonts w:asciiTheme="minorHAnsi" w:hAnsiTheme="minorHAnsi" w:cstheme="minorHAnsi"/>
-        </w:rPr>
-        <w:t xml:space="preserve"> y cargador de </w:t>
-      </w:r>
-      <w:proofErr w:type="spellStart"/>
-      <w:r>
-        <w:rPr>
-          <w:rFonts w:asciiTheme="minorHAnsi" w:hAnsiTheme="minorHAnsi" w:cstheme="minorHAnsi"/>
-        </w:rPr>
-        <w:t>adapters</w:t>
-      </w:r>
-      <w:proofErr w:type="spellEnd"/>
-      <w:r>
-        <w:rPr>
-          <w:rFonts w:asciiTheme="minorHAnsi" w:hAnsiTheme="minorHAnsi" w:cstheme="minorHAnsi"/>
-        </w:rPr>
-        <w:t xml:space="preserve"> tienen la misión de solucionar el problema de migrar de una aplicación existente.</w:t>
-      </w:r>
-      <w:r>
-        <w:rPr>
-          <w:rFonts w:asciiTheme="minorHAnsi" w:hAnsiTheme="minorHAnsi" w:cstheme="minorHAnsi"/>
-        </w:rPr>
-        <w:t xml:space="preserve"> El módulo de </w:t>
-      </w:r>
-      <w:proofErr w:type="spellStart"/>
-      <w:r>
-        <w:rPr>
-          <w:rFonts w:asciiTheme="minorHAnsi" w:hAnsiTheme="minorHAnsi" w:cstheme="minorHAnsi"/>
-        </w:rPr>
-        <w:t>adapters</w:t>
-      </w:r>
-      <w:proofErr w:type="spellEnd"/>
-      <w:r>
-        <w:rPr>
-          <w:rFonts w:asciiTheme="minorHAnsi" w:hAnsiTheme="minorHAnsi" w:cstheme="minorHAnsi"/>
-        </w:rPr>
-        <w:t xml:space="preserve"> se compone de diversos adaptadores, cada uno de los cuales hace de puente entre una herramienta particular (API de un proveedor, otro framework, </w:t>
-      </w:r>
-      <w:proofErr w:type="spellStart"/>
-      <w:r>
-        <w:rPr>
-          <w:rFonts w:asciiTheme="minorHAnsi" w:hAnsiTheme="minorHAnsi" w:cstheme="minorHAnsi"/>
-        </w:rPr>
-        <w:t>etc</w:t>
-      </w:r>
-      <w:proofErr w:type="spellEnd"/>
-      <w:r>
-        <w:rPr>
-          <w:rFonts w:asciiTheme="minorHAnsi" w:hAnsiTheme="minorHAnsi" w:cstheme="minorHAnsi"/>
-        </w:rPr>
-        <w:t xml:space="preserve">) y el módulo de abstracción de servicios de nuestra plataforma. Por último, el modulo cargador de </w:t>
-      </w:r>
-      <w:proofErr w:type="spellStart"/>
-      <w:r>
-        <w:rPr>
-          <w:rFonts w:asciiTheme="minorHAnsi" w:hAnsiTheme="minorHAnsi" w:cstheme="minorHAnsi"/>
-        </w:rPr>
-        <w:t>adapters</w:t>
-      </w:r>
-      <w:proofErr w:type="spellEnd"/>
-      <w:r>
-        <w:rPr>
-          <w:rFonts w:asciiTheme="minorHAnsi" w:hAnsiTheme="minorHAnsi" w:cstheme="minorHAnsi"/>
-        </w:rPr>
-        <w:t xml:space="preserve"> será el encargado de inyectar los adaptadores necesarios en la aplicación del usuario de manera transparente. Cada módulo se analizara en detalle </w:t>
+        <w:t xml:space="preserve"> de adapters y cargador de adapters tienen la misión de solucionar el problema de migrar de una aplicación existente.</w:t>
+      </w:r>
+      <w:r>
+        <w:rPr>
+          <w:rFonts w:asciiTheme="minorHAnsi" w:hAnsiTheme="minorHAnsi" w:cstheme="minorHAnsi"/>
+        </w:rPr>
+        <w:t xml:space="preserve"> El módulo de adapters se compone de diversos adaptadores, cada uno de los cuales hace de puente entre una herramienta particular (API de un proveedor, otro framework, </w:t>
+      </w:r>
+      <w:r>
+        <w:rPr>
+          <w:rFonts w:asciiTheme="minorHAnsi" w:hAnsiTheme="minorHAnsi" w:cstheme="minorHAnsi"/>
+        </w:rPr>
+        <w:t>etc.</w:t>
+      </w:r>
+      <w:r>
+        <w:rPr>
+          <w:rFonts w:asciiTheme="minorHAnsi" w:hAnsiTheme="minorHAnsi" w:cstheme="minorHAnsi"/>
+        </w:rPr>
+        <w:t xml:space="preserve">) y el módulo de abstracción de servicios de nuestra plataforma. Por último, el modulo cargador de adapters será el encargado de inyectar los adaptadores necesarios en la aplicación del usuario de manera transparente. Cada módulo se analizara en detalle </w:t>
       </w:r>
       <w:r>
         <w:rPr>
@@ -629,21 +554,7 @@
         <w:rPr>
           <w:rFonts w:asciiTheme="minorHAnsi" w:hAnsiTheme="minorHAnsi" w:cstheme="minorHAnsi"/>
         </w:rPr>
-        <w:t xml:space="preserve">En este punto se implementa el soporte para cada servicio en </w:t>
-      </w:r>
-      <w:proofErr w:type="spellStart"/>
-      <w:r>
-        <w:rPr>
-          <w:rFonts w:asciiTheme="minorHAnsi" w:hAnsiTheme="minorHAnsi" w:cstheme="minorHAnsi"/>
-        </w:rPr>
-        <w:t>cloud</w:t>
-      </w:r>
-      <w:proofErr w:type="spellEnd"/>
-      <w:r>
-        <w:rPr>
-          <w:rFonts w:asciiTheme="minorHAnsi" w:hAnsiTheme="minorHAnsi" w:cstheme="minorHAnsi"/>
-        </w:rPr>
-        <w:t xml:space="preserve"> que se desee proveer (por ejemplo almacenamiento) y sus implementaciones particulares (por ejemplo almacenamiento en Amazon S3).</w:t>
+        <w:t>En este punto se implementa el soporte para cada servicio en cloud que se desee proveer (por ejemplo almacenamiento) y sus implementaciones particulares (por ejemplo almacenamiento en Amazon S3).</w:t>
       </w:r>
     </w:p>
     <w:p>
@@ -795,93 +706,31 @@
         <w:rPr>
           <w:rFonts w:asciiTheme="minorHAnsi" w:hAnsiTheme="minorHAnsi" w:cstheme="minorHAnsi"/>
         </w:rPr>
-        <w:t xml:space="preserve"> presenta como ejemplo interfaces para servicios como “</w:t>
-      </w:r>
-      <w:proofErr w:type="spellStart"/>
-      <w:r>
-        <w:rPr>
-          <w:rFonts w:asciiTheme="minorHAnsi" w:hAnsiTheme="minorHAnsi" w:cstheme="minorHAnsi"/>
-        </w:rPr>
-        <w:t>storage</w:t>
-      </w:r>
-      <w:proofErr w:type="spellEnd"/>
-      <w:r>
-        <w:rPr>
-          <w:rFonts w:asciiTheme="minorHAnsi" w:hAnsiTheme="minorHAnsi" w:cstheme="minorHAnsi"/>
-        </w:rPr>
-        <w:t xml:space="preserve">” (almacenamiento en </w:t>
-      </w:r>
-      <w:proofErr w:type="spellStart"/>
+        <w:t xml:space="preserve"> presenta como ejemplo interfaces para servicios como “storage” (almacenamiento en </w:t>
+      </w:r>
       <w:r>
         <w:rPr>
           <w:rFonts w:asciiTheme="minorHAnsi" w:hAnsiTheme="minorHAnsi" w:cstheme="minorHAnsi"/>
         </w:rPr>
         <w:t>cloud</w:t>
       </w:r>
-      <w:proofErr w:type="spellEnd"/>
-      <w:r>
-        <w:rPr>
-          <w:rFonts w:asciiTheme="minorHAnsi" w:hAnsiTheme="minorHAnsi" w:cstheme="minorHAnsi"/>
-        </w:rPr>
-        <w:t xml:space="preserve">), “compute” (utilización de </w:t>
-      </w:r>
-      <w:r>
-        <w:rPr>
-          <w:rFonts w:asciiTheme="minorHAnsi" w:hAnsiTheme="minorHAnsi" w:cstheme="minorHAnsi"/>
-        </w:rPr>
-        <w:t>máquinas</w:t>
-      </w:r>
-      <w:r>
-        <w:rPr>
-          <w:rFonts w:asciiTheme="minorHAnsi" w:hAnsiTheme="minorHAnsi" w:cstheme="minorHAnsi"/>
-        </w:rPr>
-        <w:t xml:space="preserve"> virtuales </w:t>
-      </w:r>
-      <w:r>
-        <w:rPr>
-          <w:rFonts w:asciiTheme="minorHAnsi" w:hAnsiTheme="minorHAnsi" w:cstheme="minorHAnsi"/>
-        </w:rPr>
-        <w:t xml:space="preserve">en </w:t>
-      </w:r>
-      <w:proofErr w:type="spellStart"/>
-      <w:r>
-        <w:rPr>
-          <w:rFonts w:asciiTheme="minorHAnsi" w:hAnsiTheme="minorHAnsi" w:cstheme="minorHAnsi"/>
-        </w:rPr>
-        <w:t>cloud</w:t>
-      </w:r>
-      <w:proofErr w:type="spellEnd"/>
-      <w:r>
-        <w:rPr>
-          <w:rFonts w:asciiTheme="minorHAnsi" w:hAnsiTheme="minorHAnsi" w:cstheme="minorHAnsi"/>
-        </w:rPr>
-        <w:t>) y “</w:t>
-      </w:r>
-      <w:proofErr w:type="spellStart"/>
-      <w:r>
-        <w:rPr>
-          <w:rFonts w:asciiTheme="minorHAnsi" w:hAnsiTheme="minorHAnsi" w:cstheme="minorHAnsi"/>
-        </w:rPr>
-        <w:t>queues</w:t>
-      </w:r>
-      <w:proofErr w:type="spellEnd"/>
-      <w:r>
-        <w:rPr>
-          <w:rFonts w:asciiTheme="minorHAnsi" w:hAnsiTheme="minorHAnsi" w:cstheme="minorHAnsi"/>
-        </w:rPr>
-        <w:t xml:space="preserve">” (colas distribuidas para pasaje de mensajes). Estas interfaces deben contener todos los métodos requeridos para la utilización del tipo de servicio que se </w:t>
-      </w:r>
-      <w:r>
-        <w:rPr>
-          <w:rFonts w:asciiTheme="minorHAnsi" w:hAnsiTheme="minorHAnsi" w:cstheme="minorHAnsi"/>
-        </w:rPr>
-        <w:t>está</w:t>
-      </w:r>
-      <w:r>
-        <w:rPr>
-          <w:rFonts w:asciiTheme="minorHAnsi" w:hAnsiTheme="minorHAnsi" w:cstheme="minorHAnsi"/>
-        </w:rPr>
-        <w:t xml:space="preserve"> tratando. Por ejemplo, para implementar un servicio de almacenamiento la interface genérica </w:t>
+      <w:r>
+        <w:rPr>
+          <w:rFonts w:asciiTheme="minorHAnsi" w:hAnsiTheme="minorHAnsi" w:cstheme="minorHAnsi"/>
+        </w:rPr>
+        <w:t xml:space="preserve">), “compute” (utilización de máquinas virtuales </w:t>
+      </w:r>
+      <w:r>
+        <w:rPr>
+          <w:rFonts w:asciiTheme="minorHAnsi" w:hAnsiTheme="minorHAnsi" w:cstheme="minorHAnsi"/>
+        </w:rPr>
+        <w:t>en cloud</w:t>
+      </w:r>
+      <w:r>
+        <w:rPr>
+          <w:rFonts w:asciiTheme="minorHAnsi" w:hAnsiTheme="minorHAnsi" w:cstheme="minorHAnsi"/>
+        </w:rPr>
+        <w:t xml:space="preserve">) y “queues” (colas distribuidas para pasaje de mensajes). Estas interfaces deben contener todos los métodos requeridos para la utilización del tipo de servicio que se está tratando. Por ejemplo, para implementar un servicio de almacenamiento la interface genérica </w:t>
       </w:r>
       <w:r>
         <w:rPr>
@@ -957,7 +806,7 @@
           <wp:inline distT="0" distB="0" distL="0" distR="0">
             <wp:extent cx="5939790" cy="5367020"/>
             <wp:effectExtent l="0" t="0" r="3810" b="5080"/>
-            <wp:docPr id="17" name="Picture 17" descr="D:\Tesis\aether\trunk\docs\Enfoque-2.4.png"/>
+            <wp:docPr id="5" name="Picture 5" descr="D:\Tesis\aether\trunk\docs\Graficos\Enfoque-2.4.png"/>
             <wp:cNvGraphicFramePr>
               <a:graphicFrameLocks xmlns:a="http://schemas.openxmlformats.org/drawingml/2006/main" noChangeAspect="1"/>
             </wp:cNvGraphicFramePr>
@@ -965,7 +814,7 @@
               <a:graphicData uri="http://schemas.openxmlformats.org/drawingml/2006/picture">
                 <pic:pic xmlns:pic="http://schemas.openxmlformats.org/drawingml/2006/picture">
                   <pic:nvPicPr>
-                    <pic:cNvPr id="0" name="Picture 22" descr="D:\Tesis\aether\trunk\docs\Enfoque-2.4.png"/>
+                    <pic:cNvPr id="0" name="Picture 2" descr="D:\Tesis\aether\trunk\docs\Graficos\Enfoque-2.4.png"/>
                     <pic:cNvPicPr>
                       <a:picLocks noChangeAspect="1" noChangeArrowheads="1"/>
                     </pic:cNvPicPr>
@@ -1038,21 +887,7 @@
         <w:rPr>
           <w:rFonts w:asciiTheme="minorHAnsi" w:hAnsiTheme="minorHAnsi" w:cstheme="minorHAnsi"/>
         </w:rPr>
-        <w:t xml:space="preserve">Continuando con el ejemplo de Cloud </w:t>
-      </w:r>
-      <w:proofErr w:type="spellStart"/>
-      <w:r>
-        <w:rPr>
-          <w:rFonts w:asciiTheme="minorHAnsi" w:hAnsiTheme="minorHAnsi" w:cstheme="minorHAnsi"/>
-        </w:rPr>
-        <w:t>Recorder</w:t>
-      </w:r>
-      <w:proofErr w:type="spellEnd"/>
-      <w:r>
-        <w:rPr>
-          <w:rFonts w:asciiTheme="minorHAnsi" w:hAnsiTheme="minorHAnsi" w:cstheme="minorHAnsi"/>
-        </w:rPr>
-        <w:t xml:space="preserve">, la </w:t>
+        <w:t xml:space="preserve">Continuando con el ejemplo de Cloud Recorder, la </w:t>
       </w:r>
       <w:r>
         <w:rPr>
@@ -1215,17 +1050,27 @@
                                 <w:highlight w:val="white"/>
                               </w:rPr>
                             </w:pPr>
-                            <w:proofErr w:type="spellStart"/>
-                            <w:r>
-                              <w:rPr>
-                                <w:rFonts w:ascii="Courier New" w:hAnsi="Courier New" w:cs="Courier New"/>
-                                <w:sz w:val="20"/>
-                                <w:szCs w:val="20"/>
-                                <w:highlight w:val="white"/>
-                              </w:rPr>
-                              <w:t>StorageInterface</w:t>
-                            </w:r>
-                            <w:proofErr w:type="spellEnd"/>
+                            <w:r>
+                              <w:rPr>
+                                <w:rFonts w:ascii="Courier New" w:hAnsi="Courier New" w:cs="Courier New"/>
+                                <w:sz w:val="20"/>
+                                <w:szCs w:val="20"/>
+                                <w:highlight w:val="white"/>
+                              </w:rPr>
+                              <w:t xml:space="preserve">StorageInterface service </w:t>
+                            </w:r>
+                            <w:r>
+                              <w:rPr>
+                                <w:rFonts w:ascii="Courier New" w:hAnsi="Courier New" w:cs="Courier New"/>
+                                <w:b/>
+                                <w:bCs/>
+                                <w:color w:val="000080"/>
+                                <w:sz w:val="20"/>
+                                <w:szCs w:val="20"/>
+                                <w:highlight w:val="white"/>
+                              </w:rPr>
+                              <w:t>=</w:t>
+                            </w:r>
                             <w:r>
                               <w:rPr>
                                 <w:rFonts w:ascii="Courier New" w:hAnsi="Courier New" w:cs="Courier New"/>
@@ -1235,25 +1080,26 @@
                               </w:rPr>
                               <w:t xml:space="preserve"> </w:t>
                             </w:r>
-                            <w:proofErr w:type="spellStart"/>
-                            <w:r>
-                              <w:rPr>
-                                <w:rFonts w:ascii="Courier New" w:hAnsi="Courier New" w:cs="Courier New"/>
-                                <w:sz w:val="20"/>
-                                <w:szCs w:val="20"/>
-                                <w:highlight w:val="white"/>
-                              </w:rPr>
-                              <w:t>service</w:t>
-                            </w:r>
-                            <w:proofErr w:type="spellEnd"/>
-                            <w:r>
-                              <w:rPr>
-                                <w:rFonts w:ascii="Courier New" w:hAnsi="Courier New" w:cs="Courier New"/>
-                                <w:sz w:val="20"/>
-                                <w:szCs w:val="20"/>
-                                <w:highlight w:val="white"/>
-                              </w:rPr>
-                              <w:t xml:space="preserve"> </w:t>
+                            <w:r>
+                              <w:rPr>
+                                <w:rFonts w:ascii="Courier New" w:hAnsi="Courier New" w:cs="Courier New"/>
+                                <w:b/>
+                                <w:bCs/>
+                                <w:color w:val="0000FF"/>
+                                <w:sz w:val="20"/>
+                                <w:szCs w:val="20"/>
+                                <w:highlight w:val="white"/>
+                              </w:rPr>
+                              <w:t>new</w:t>
+                            </w:r>
+                            <w:r>
+                              <w:rPr>
+                                <w:rFonts w:ascii="Courier New" w:hAnsi="Courier New" w:cs="Courier New"/>
+                                <w:sz w:val="20"/>
+                                <w:szCs w:val="20"/>
+                                <w:highlight w:val="white"/>
+                              </w:rPr>
+                              <w:t xml:space="preserve"> AmazonS3Service</w:t>
                             </w:r>
                             <w:r>
                               <w:rPr>
@@ -1265,61 +1111,8 @@
                                 <w:szCs w:val="20"/>
                                 <w:highlight w:val="white"/>
                               </w:rPr>
-                              <w:t>=</w:t>
-                            </w:r>
-                            <w:r>
-                              <w:rPr>
-                                <w:rFonts w:ascii="Courier New" w:hAnsi="Courier New" w:cs="Courier New"/>
-                                <w:sz w:val="20"/>
-                                <w:szCs w:val="20"/>
-                                <w:highlight w:val="white"/>
-                              </w:rPr>
-                              <w:t xml:space="preserve"> </w:t>
-                            </w:r>
-                            <w:r>
-                              <w:rPr>
-                                <w:rFonts w:ascii="Courier New" w:hAnsi="Courier New" w:cs="Courier New"/>
-                                <w:b/>
-                                <w:bCs/>
-                                <w:color w:val="0000FF"/>
-                                <w:sz w:val="20"/>
-                                <w:szCs w:val="20"/>
-                                <w:highlight w:val="white"/>
-                              </w:rPr>
-                              <w:t>new</w:t>
-                            </w:r>
-                            <w:r>
-                              <w:rPr>
-                                <w:rFonts w:ascii="Courier New" w:hAnsi="Courier New" w:cs="Courier New"/>
-                                <w:sz w:val="20"/>
-                                <w:szCs w:val="20"/>
-                                <w:highlight w:val="white"/>
-                              </w:rPr>
-                              <w:t xml:space="preserve"> </w:t>
-                            </w:r>
-                            <w:proofErr w:type="gramStart"/>
-                            <w:r>
-                              <w:rPr>
-                                <w:rFonts w:ascii="Courier New" w:hAnsi="Courier New" w:cs="Courier New"/>
-                                <w:sz w:val="20"/>
-                                <w:szCs w:val="20"/>
-                                <w:highlight w:val="white"/>
-                              </w:rPr>
-                              <w:t>AmazonS3Service</w:t>
-                            </w:r>
-                            <w:r>
-                              <w:rPr>
-                                <w:rFonts w:ascii="Courier New" w:hAnsi="Courier New" w:cs="Courier New"/>
-                                <w:b/>
-                                <w:bCs/>
-                                <w:color w:val="000080"/>
-                                <w:sz w:val="20"/>
-                                <w:szCs w:val="20"/>
-                                <w:highlight w:val="white"/>
-                              </w:rPr>
                               <w:t>(</w:t>
                             </w:r>
-                            <w:proofErr w:type="gramEnd"/>
                             <w:r>
                               <w:rPr>
                                 <w:rFonts w:ascii="Courier New" w:hAnsi="Courier New" w:cs="Courier New"/>
@@ -1394,8 +1187,6 @@
                                 <w:highlight w:val="white"/>
                               </w:rPr>
                             </w:pPr>
-                            <w:proofErr w:type="spellStart"/>
-                            <w:proofErr w:type="gramStart"/>
                             <w:r>
                               <w:rPr>
                                 <w:rFonts w:ascii="Courier New" w:hAnsi="Courier New" w:cs="Courier New"/>
@@ -1426,7 +1217,6 @@
                               </w:rPr>
                               <w:t>setEndpoint</w:t>
                             </w:r>
-                            <w:proofErr w:type="spellEnd"/>
                             <w:r>
                               <w:rPr>
                                 <w:rFonts w:ascii="Courier New" w:hAnsi="Courier New" w:cs="Courier New"/>
@@ -1439,7 +1229,6 @@
                               </w:rPr>
                               <w:t>(</w:t>
                             </w:r>
-                            <w:proofErr w:type="gramEnd"/>
                             <w:r>
                               <w:rPr>
                                 <w:rFonts w:ascii="Courier New" w:hAnsi="Courier New" w:cs="Courier New"/>
@@ -1475,8 +1264,6 @@
                                 <w:highlight w:val="white"/>
                               </w:rPr>
                             </w:pPr>
-                            <w:proofErr w:type="spellStart"/>
-                            <w:proofErr w:type="gramStart"/>
                             <w:r>
                               <w:rPr>
                                 <w:rFonts w:ascii="Courier New" w:hAnsi="Courier New" w:cs="Courier New"/>
@@ -1507,7 +1294,6 @@
                               </w:rPr>
                               <w:t>setAwsAccessKey</w:t>
                             </w:r>
-                            <w:proofErr w:type="spellEnd"/>
                             <w:r>
                               <w:rPr>
                                 <w:rFonts w:ascii="Courier New" w:hAnsi="Courier New" w:cs="Courier New"/>
@@ -1520,7 +1306,6 @@
                               </w:rPr>
                               <w:t>(</w:t>
                             </w:r>
-                            <w:proofErr w:type="gramEnd"/>
                             <w:r>
                               <w:rPr>
                                 <w:rFonts w:ascii="Courier New" w:hAnsi="Courier New" w:cs="Courier New"/>
@@ -1556,8 +1341,6 @@
                                 <w:highlight w:val="white"/>
                               </w:rPr>
                             </w:pPr>
-                            <w:proofErr w:type="spellStart"/>
-                            <w:proofErr w:type="gramStart"/>
                             <w:r>
                               <w:rPr>
                                 <w:rFonts w:ascii="Courier New" w:hAnsi="Courier New" w:cs="Courier New"/>
@@ -1588,7 +1371,6 @@
                               </w:rPr>
                               <w:t>setAwsSecretKey</w:t>
                             </w:r>
-                            <w:proofErr w:type="spellEnd"/>
                             <w:r>
                               <w:rPr>
                                 <w:rFonts w:ascii="Courier New" w:hAnsi="Courier New" w:cs="Courier New"/>
@@ -1601,7 +1383,6 @@
                               </w:rPr>
                               <w:t>(</w:t>
                             </w:r>
-                            <w:proofErr w:type="gramEnd"/>
                             <w:r>
                               <w:rPr>
                                 <w:rFonts w:ascii="Courier New" w:hAnsi="Courier New" w:cs="Courier New"/>
@@ -1699,25 +1480,14 @@
                                 <w:highlight w:val="white"/>
                               </w:rPr>
                             </w:pPr>
-                            <w:proofErr w:type="spellStart"/>
-                            <w:r>
-                              <w:rPr>
-                                <w:rFonts w:ascii="Courier New" w:hAnsi="Courier New" w:cs="Courier New"/>
-                                <w:sz w:val="20"/>
-                                <w:szCs w:val="20"/>
-                                <w:highlight w:val="white"/>
-                              </w:rPr>
-                              <w:t>List</w:t>
-                            </w:r>
-                            <w:proofErr w:type="spellEnd"/>
-                            <w:r>
-                              <w:rPr>
-                                <w:rFonts w:ascii="Courier New" w:hAnsi="Courier New" w:cs="Courier New"/>
-                                <w:sz w:val="20"/>
-                                <w:szCs w:val="20"/>
-                                <w:highlight w:val="white"/>
-                              </w:rPr>
-                              <w:t xml:space="preserve"> archivos </w:t>
+                            <w:r>
+                              <w:rPr>
+                                <w:rFonts w:ascii="Courier New" w:hAnsi="Courier New" w:cs="Courier New"/>
+                                <w:sz w:val="20"/>
+                                <w:szCs w:val="20"/>
+                                <w:highlight w:val="white"/>
+                              </w:rPr>
+                              <w:t xml:space="preserve">List archivos </w:t>
                             </w:r>
                             <w:r>
                               <w:rPr>
@@ -1738,18 +1508,7 @@
                                 <w:szCs w:val="20"/>
                                 <w:highlight w:val="white"/>
                               </w:rPr>
-                              <w:t xml:space="preserve"> </w:t>
-                            </w:r>
-                            <w:proofErr w:type="spellStart"/>
-                            <w:proofErr w:type="gramStart"/>
-                            <w:r>
-                              <w:rPr>
-                                <w:rFonts w:ascii="Courier New" w:hAnsi="Courier New" w:cs="Courier New"/>
-                                <w:sz w:val="20"/>
-                                <w:szCs w:val="20"/>
-                                <w:highlight w:val="white"/>
-                              </w:rPr>
-                              <w:t>service</w:t>
+                              <w:t xml:space="preserve"> service</w:t>
                             </w:r>
                             <w:r>
                               <w:rPr>
@@ -1772,7 +1531,6 @@
                               </w:rPr>
                               <w:t>upload</w:t>
                             </w:r>
-                            <w:proofErr w:type="spellEnd"/>
                             <w:r>
                               <w:rPr>
                                 <w:rFonts w:ascii="Courier New" w:hAnsi="Courier New" w:cs="Courier New"/>
@@ -1785,7 +1543,6 @@
                               </w:rPr>
                               <w:t>(</w:t>
                             </w:r>
-                            <w:proofErr w:type="gramEnd"/>
                             <w:r>
                               <w:rPr>
                                 <w:rFonts w:ascii="Courier New" w:hAnsi="Courier New" w:cs="Courier New"/>
@@ -1821,8 +1578,6 @@
                                 <w:highlight w:val="white"/>
                               </w:rPr>
                             </w:pPr>
-                            <w:proofErr w:type="spellStart"/>
-                            <w:proofErr w:type="gramStart"/>
                             <w:r>
                               <w:rPr>
                                 <w:rFonts w:ascii="Courier New" w:hAnsi="Courier New" w:cs="Courier New"/>
@@ -1835,7 +1590,6 @@
                               </w:rPr>
                               <w:t>for</w:t>
                             </w:r>
-                            <w:proofErr w:type="spellEnd"/>
                             <w:r>
                               <w:rPr>
                                 <w:rFonts w:ascii="Courier New" w:hAnsi="Courier New" w:cs="Courier New"/>
@@ -1848,7 +1602,6 @@
                               </w:rPr>
                               <w:t>(</w:t>
                             </w:r>
-                            <w:proofErr w:type="gramEnd"/>
                             <w:r>
                               <w:rPr>
                                 <w:rFonts w:ascii="Courier New" w:hAnsi="Courier New" w:cs="Courier New"/>
@@ -1934,16 +1687,6 @@
                                 <w:highlight w:val="white"/>
                               </w:rPr>
                               <w:tab/>
-                            </w:r>
-                            <w:proofErr w:type="spellStart"/>
-                            <w:proofErr w:type="gramStart"/>
-                            <w:r>
-                              <w:rPr>
-                                <w:rFonts w:ascii="Courier New" w:hAnsi="Courier New" w:cs="Courier New"/>
-                                <w:sz w:val="20"/>
-                                <w:szCs w:val="20"/>
-                                <w:highlight w:val="white"/>
-                              </w:rPr>
                               <w:t>service</w:t>
                             </w:r>
                             <w:r>
@@ -1967,7 +1710,6 @@
                               </w:rPr>
                               <w:t>download</w:t>
                             </w:r>
-                            <w:proofErr w:type="spellEnd"/>
                             <w:r>
                               <w:rPr>
                                 <w:rFonts w:ascii="Courier New" w:hAnsi="Courier New" w:cs="Courier New"/>
@@ -1980,7 +1722,6 @@
                               </w:rPr>
                               <w:t>(</w:t>
                             </w:r>
-                            <w:proofErr w:type="gramEnd"/>
                             <w:r>
                               <w:rPr>
                                 <w:rFonts w:ascii="Courier New" w:hAnsi="Courier New" w:cs="Courier New"/>
@@ -3021,17 +2762,27 @@
                                 <w:highlight w:val="white"/>
                               </w:rPr>
                             </w:pPr>
-                            <w:proofErr w:type="spellStart"/>
-                            <w:r>
-                              <w:rPr>
-                                <w:rFonts w:ascii="Courier New" w:hAnsi="Courier New" w:cs="Courier New"/>
-                                <w:sz w:val="20"/>
-                                <w:szCs w:val="20"/>
-                                <w:highlight w:val="white"/>
-                              </w:rPr>
-                              <w:t>StorageInterface</w:t>
-                            </w:r>
-                            <w:proofErr w:type="spellEnd"/>
+                            <w:r>
+                              <w:rPr>
+                                <w:rFonts w:ascii="Courier New" w:hAnsi="Courier New" w:cs="Courier New"/>
+                                <w:sz w:val="20"/>
+                                <w:szCs w:val="20"/>
+                                <w:highlight w:val="white"/>
+                              </w:rPr>
+                              <w:t xml:space="preserve">StorageInterface service </w:t>
+                            </w:r>
+                            <w:r>
+                              <w:rPr>
+                                <w:rFonts w:ascii="Courier New" w:hAnsi="Courier New" w:cs="Courier New"/>
+                                <w:b/>
+                                <w:bCs/>
+                                <w:color w:val="000080"/>
+                                <w:sz w:val="20"/>
+                                <w:szCs w:val="20"/>
+                                <w:highlight w:val="white"/>
+                              </w:rPr>
+                              <w:t>=</w:t>
+                            </w:r>
                             <w:r>
                               <w:rPr>
                                 <w:rFonts w:ascii="Courier New" w:hAnsi="Courier New" w:cs="Courier New"/>
@@ -3041,25 +2792,26 @@
                               </w:rPr>
                               <w:t xml:space="preserve"> </w:t>
                             </w:r>
-                            <w:proofErr w:type="spellStart"/>
-                            <w:r>
-                              <w:rPr>
-                                <w:rFonts w:ascii="Courier New" w:hAnsi="Courier New" w:cs="Courier New"/>
-                                <w:sz w:val="20"/>
-                                <w:szCs w:val="20"/>
-                                <w:highlight w:val="white"/>
-                              </w:rPr>
-                              <w:t>service</w:t>
-                            </w:r>
-                            <w:proofErr w:type="spellEnd"/>
-                            <w:r>
-                              <w:rPr>
-                                <w:rFonts w:ascii="Courier New" w:hAnsi="Courier New" w:cs="Courier New"/>
-                                <w:sz w:val="20"/>
-                                <w:szCs w:val="20"/>
-                                <w:highlight w:val="white"/>
-                              </w:rPr>
-                              <w:t xml:space="preserve"> </w:t>
+                            <w:r>
+                              <w:rPr>
+                                <w:rFonts w:ascii="Courier New" w:hAnsi="Courier New" w:cs="Courier New"/>
+                                <w:b/>
+                                <w:bCs/>
+                                <w:color w:val="0000FF"/>
+                                <w:sz w:val="20"/>
+                                <w:szCs w:val="20"/>
+                                <w:highlight w:val="white"/>
+                              </w:rPr>
+                              <w:t>new</w:t>
+                            </w:r>
+                            <w:r>
+                              <w:rPr>
+                                <w:rFonts w:ascii="Courier New" w:hAnsi="Courier New" w:cs="Courier New"/>
+                                <w:sz w:val="20"/>
+                                <w:szCs w:val="20"/>
+                                <w:highlight w:val="white"/>
+                              </w:rPr>
+                              <w:t xml:space="preserve"> GoogleStorageService</w:t>
                             </w:r>
                             <w:r>
                               <w:rPr>
@@ -3071,63 +2823,8 @@
                                 <w:szCs w:val="20"/>
                                 <w:highlight w:val="white"/>
                               </w:rPr>
-                              <w:t>=</w:t>
-                            </w:r>
-                            <w:r>
-                              <w:rPr>
-                                <w:rFonts w:ascii="Courier New" w:hAnsi="Courier New" w:cs="Courier New"/>
-                                <w:sz w:val="20"/>
-                                <w:szCs w:val="20"/>
-                                <w:highlight w:val="white"/>
-                              </w:rPr>
-                              <w:t xml:space="preserve"> </w:t>
-                            </w:r>
-                            <w:r>
-                              <w:rPr>
-                                <w:rFonts w:ascii="Courier New" w:hAnsi="Courier New" w:cs="Courier New"/>
-                                <w:b/>
-                                <w:bCs/>
-                                <w:color w:val="0000FF"/>
-                                <w:sz w:val="20"/>
-                                <w:szCs w:val="20"/>
-                                <w:highlight w:val="white"/>
-                              </w:rPr>
-                              <w:t>new</w:t>
-                            </w:r>
-                            <w:r>
-                              <w:rPr>
-                                <w:rFonts w:ascii="Courier New" w:hAnsi="Courier New" w:cs="Courier New"/>
-                                <w:sz w:val="20"/>
-                                <w:szCs w:val="20"/>
-                                <w:highlight w:val="white"/>
-                              </w:rPr>
-                              <w:t xml:space="preserve"> </w:t>
-                            </w:r>
-                            <w:proofErr w:type="spellStart"/>
-                            <w:proofErr w:type="gramStart"/>
-                            <w:r>
-                              <w:rPr>
-                                <w:rFonts w:ascii="Courier New" w:hAnsi="Courier New" w:cs="Courier New"/>
-                                <w:sz w:val="20"/>
-                                <w:szCs w:val="20"/>
-                                <w:highlight w:val="white"/>
-                              </w:rPr>
-                              <w:t>GoogleStorageService</w:t>
-                            </w:r>
-                            <w:proofErr w:type="spellEnd"/>
-                            <w:r>
-                              <w:rPr>
-                                <w:rFonts w:ascii="Courier New" w:hAnsi="Courier New" w:cs="Courier New"/>
-                                <w:b/>
-                                <w:bCs/>
-                                <w:color w:val="000080"/>
-                                <w:sz w:val="20"/>
-                                <w:szCs w:val="20"/>
-                                <w:highlight w:val="white"/>
-                              </w:rPr>
                               <w:t>(</w:t>
                             </w:r>
-                            <w:proofErr w:type="gramEnd"/>
                             <w:r>
                               <w:rPr>
                                 <w:rFonts w:ascii="Courier New" w:hAnsi="Courier New" w:cs="Courier New"/>
@@ -3202,8 +2899,6 @@
                                 <w:highlight w:val="white"/>
                               </w:rPr>
                             </w:pPr>
-                            <w:proofErr w:type="spellStart"/>
-                            <w:proofErr w:type="gramStart"/>
                             <w:r>
                               <w:rPr>
                                 <w:rFonts w:ascii="Courier New" w:hAnsi="Courier New" w:cs="Courier New"/>
@@ -3234,7 +2929,6 @@
                               </w:rPr>
                               <w:t>setEndpoint</w:t>
                             </w:r>
-                            <w:proofErr w:type="spellEnd"/>
                             <w:r>
                               <w:rPr>
                                 <w:rFonts w:ascii="Courier New" w:hAnsi="Courier New" w:cs="Courier New"/>
@@ -3247,7 +2941,6 @@
                               </w:rPr>
                               <w:t>(</w:t>
                             </w:r>
-                            <w:proofErr w:type="gramEnd"/>
                             <w:r>
                               <w:rPr>
                                 <w:rFonts w:ascii="Courier New" w:hAnsi="Courier New" w:cs="Courier New"/>
@@ -3283,8 +2976,6 @@
                                 <w:highlight w:val="white"/>
                               </w:rPr>
                             </w:pPr>
-                            <w:proofErr w:type="spellStart"/>
-                            <w:proofErr w:type="gramStart"/>
                             <w:r>
                               <w:rPr>
                                 <w:rFonts w:ascii="Courier New" w:hAnsi="Courier New" w:cs="Courier New"/>
@@ -3315,7 +3006,6 @@
                               </w:rPr>
                               <w:t>setUsername</w:t>
                             </w:r>
-                            <w:proofErr w:type="spellEnd"/>
                             <w:r>
                               <w:rPr>
                                 <w:rFonts w:ascii="Courier New" w:hAnsi="Courier New" w:cs="Courier New"/>
@@ -3328,7 +3018,6 @@
                               </w:rPr>
                               <w:t>(</w:t>
                             </w:r>
-                            <w:proofErr w:type="gramEnd"/>
                             <w:r>
                               <w:rPr>
                                 <w:rFonts w:ascii="Courier New" w:hAnsi="Courier New" w:cs="Courier New"/>
@@ -3364,8 +3053,6 @@
                                 <w:highlight w:val="white"/>
                               </w:rPr>
                             </w:pPr>
-                            <w:proofErr w:type="spellStart"/>
-                            <w:proofErr w:type="gramStart"/>
                             <w:r>
                               <w:rPr>
                                 <w:rFonts w:ascii="Courier New" w:hAnsi="Courier New" w:cs="Courier New"/>
@@ -3396,7 +3083,6 @@
                               </w:rPr>
                               <w:t>setPassword</w:t>
                             </w:r>
-                            <w:proofErr w:type="spellEnd"/>
                             <w:r>
                               <w:rPr>
                                 <w:rFonts w:ascii="Courier New" w:hAnsi="Courier New" w:cs="Courier New"/>
@@ -3409,7 +3095,6 @@
                               </w:rPr>
                               <w:t>(</w:t>
                             </w:r>
-                            <w:proofErr w:type="gramEnd"/>
                             <w:r>
                               <w:rPr>
                                 <w:rFonts w:ascii="Courier New" w:hAnsi="Courier New" w:cs="Courier New"/>
@@ -3507,25 +3192,14 @@
                                 <w:highlight w:val="white"/>
                               </w:rPr>
                             </w:pPr>
-                            <w:proofErr w:type="spellStart"/>
-                            <w:r>
-                              <w:rPr>
-                                <w:rFonts w:ascii="Courier New" w:hAnsi="Courier New" w:cs="Courier New"/>
-                                <w:sz w:val="20"/>
-                                <w:szCs w:val="20"/>
-                                <w:highlight w:val="white"/>
-                              </w:rPr>
-                              <w:t>List</w:t>
-                            </w:r>
-                            <w:proofErr w:type="spellEnd"/>
-                            <w:r>
-                              <w:rPr>
-                                <w:rFonts w:ascii="Courier New" w:hAnsi="Courier New" w:cs="Courier New"/>
-                                <w:sz w:val="20"/>
-                                <w:szCs w:val="20"/>
-                                <w:highlight w:val="white"/>
-                              </w:rPr>
-                              <w:t xml:space="preserve"> archivos </w:t>
+                            <w:r>
+                              <w:rPr>
+                                <w:rFonts w:ascii="Courier New" w:hAnsi="Courier New" w:cs="Courier New"/>
+                                <w:sz w:val="20"/>
+                                <w:szCs w:val="20"/>
+                                <w:highlight w:val="white"/>
+                              </w:rPr>
+                              <w:t xml:space="preserve">List archivos </w:t>
                             </w:r>
                             <w:r>
                               <w:rPr>
@@ -3546,18 +3220,7 @@
                                 <w:szCs w:val="20"/>
                                 <w:highlight w:val="white"/>
                               </w:rPr>
-                              <w:t xml:space="preserve"> </w:t>
-                            </w:r>
-                            <w:proofErr w:type="spellStart"/>
-                            <w:proofErr w:type="gramStart"/>
-                            <w:r>
-                              <w:rPr>
-                                <w:rFonts w:ascii="Courier New" w:hAnsi="Courier New" w:cs="Courier New"/>
-                                <w:sz w:val="20"/>
-                                <w:szCs w:val="20"/>
-                                <w:highlight w:val="white"/>
-                              </w:rPr>
-                              <w:t>service</w:t>
+                              <w:t xml:space="preserve"> service</w:t>
                             </w:r>
                             <w:r>
                               <w:rPr>
@@ -3580,7 +3243,6 @@
                               </w:rPr>
                               <w:t>upload</w:t>
                             </w:r>
-                            <w:proofErr w:type="spellEnd"/>
                             <w:r>
                               <w:rPr>
                                 <w:rFonts w:ascii="Courier New" w:hAnsi="Courier New" w:cs="Courier New"/>
@@ -3593,7 +3255,6 @@
                               </w:rPr>
                               <w:t>(</w:t>
                             </w:r>
-                            <w:proofErr w:type="gramEnd"/>
                             <w:r>
                               <w:rPr>
                                 <w:rFonts w:ascii="Courier New" w:hAnsi="Courier New" w:cs="Courier New"/>
@@ -3629,8 +3290,6 @@
                                 <w:highlight w:val="white"/>
                               </w:rPr>
                             </w:pPr>
-                            <w:proofErr w:type="spellStart"/>
-                            <w:proofErr w:type="gramStart"/>
                             <w:r>
                               <w:rPr>
                                 <w:rFonts w:ascii="Courier New" w:hAnsi="Courier New" w:cs="Courier New"/>
@@ -3643,7 +3302,6 @@
                               </w:rPr>
                               <w:t>for</w:t>
                             </w:r>
-                            <w:proofErr w:type="spellEnd"/>
                             <w:r>
                               <w:rPr>
                                 <w:rFonts w:ascii="Courier New" w:hAnsi="Courier New" w:cs="Courier New"/>
@@ -3656,7 +3314,6 @@
                               </w:rPr>
                               <w:t>(</w:t>
                             </w:r>
-                            <w:proofErr w:type="gramEnd"/>
                             <w:r>
                               <w:rPr>
                                 <w:rFonts w:ascii="Courier New" w:hAnsi="Courier New" w:cs="Courier New"/>
@@ -3742,16 +3399,6 @@
                                 <w:highlight w:val="white"/>
                               </w:rPr>
                               <w:tab/>
-                            </w:r>
-                            <w:proofErr w:type="spellStart"/>
-                            <w:proofErr w:type="gramStart"/>
-                            <w:r>
-                              <w:rPr>
-                                <w:rFonts w:ascii="Courier New" w:hAnsi="Courier New" w:cs="Courier New"/>
-                                <w:sz w:val="20"/>
-                                <w:szCs w:val="20"/>
-                                <w:highlight w:val="white"/>
-                              </w:rPr>
                               <w:t>service</w:t>
                             </w:r>
                             <w:r>
@@ -3775,7 +3422,6 @@
                               </w:rPr>
                               <w:t>download</w:t>
                             </w:r>
-                            <w:proofErr w:type="spellEnd"/>
                             <w:r>
                               <w:rPr>
                                 <w:rFonts w:ascii="Courier New" w:hAnsi="Courier New" w:cs="Courier New"/>
@@ -3788,7 +3434,6 @@
                               </w:rPr>
                               <w:t>(</w:t>
                             </w:r>
-                            <w:proofErr w:type="gramEnd"/>
                             <w:r>
                               <w:rPr>
                                 <w:rFonts w:ascii="Courier New" w:hAnsi="Courier New" w:cs="Courier New"/>
@@ -4731,79 +4376,47 @@
         </w:rPr>
         <w:t xml:space="preserve">se puede ver que la configuración de cada servicio concreto se debe realizar por código sin </w:t>
       </w:r>
+      <w:r>
+        <w:rPr>
+          <w:rFonts w:asciiTheme="minorHAnsi" w:hAnsiTheme="minorHAnsi" w:cstheme="minorHAnsi"/>
+        </w:rPr>
+        <w:t>ningún</w:t>
+      </w:r>
+      <w:r>
+        <w:rPr>
+          <w:rFonts w:asciiTheme="minorHAnsi" w:hAnsiTheme="minorHAnsi" w:cstheme="minorHAnsi"/>
+        </w:rPr>
+        <w:t xml:space="preserve"> mecanismo de construcción que simplifique la tarea. Atacaremos este problema </w:t>
+      </w:r>
+      <w:r>
+        <w:rPr>
+          <w:rFonts w:asciiTheme="minorHAnsi" w:hAnsiTheme="minorHAnsi" w:cstheme="minorHAnsi"/>
+        </w:rPr>
+        <w:t xml:space="preserve"> por medio de un mecanismo de construcción y configuración utilizando factories y builders. Esto provee al usuario un punto de acceso único a los servicios. Idealmente tendría que realizar llamadas del tipo “</w:t>
+      </w:r>
       <w:proofErr w:type="spellStart"/>
       <w:r>
         <w:rPr>
           <w:rFonts w:asciiTheme="minorHAnsi" w:hAnsiTheme="minorHAnsi" w:cstheme="minorHAnsi"/>
-        </w:rPr>
-        <w:t>ningun</w:t>
+          <w:i/>
+        </w:rPr>
+        <w:t>Factory.getService</w:t>
       </w:r>
       <w:proofErr w:type="spellEnd"/>
       <w:r>
         <w:rPr>
           <w:rFonts w:asciiTheme="minorHAnsi" w:hAnsiTheme="minorHAnsi" w:cstheme="minorHAnsi"/>
-        </w:rPr>
-        <w:t xml:space="preserve"> mecanismo de construcción que simplifique la tarea. Atacaremos este problema </w:t>
-      </w:r>
-      <w:r>
-        <w:rPr>
-          <w:rFonts w:asciiTheme="minorHAnsi" w:hAnsiTheme="minorHAnsi" w:cstheme="minorHAnsi"/>
-        </w:rPr>
-        <w:t xml:space="preserve"> por medio de un mecanismo de construcción y configuración utilizando </w:t>
-      </w:r>
-      <w:proofErr w:type="spellStart"/>
-      <w:r>
-        <w:rPr>
-          <w:rFonts w:asciiTheme="minorHAnsi" w:hAnsiTheme="minorHAnsi" w:cstheme="minorHAnsi"/>
-        </w:rPr>
-        <w:t>factories</w:t>
-      </w:r>
-      <w:proofErr w:type="spellEnd"/>
-      <w:r>
-        <w:rPr>
-          <w:rFonts w:asciiTheme="minorHAnsi" w:hAnsiTheme="minorHAnsi" w:cstheme="minorHAnsi"/>
-        </w:rPr>
-        <w:t xml:space="preserve"> y </w:t>
-      </w:r>
-      <w:proofErr w:type="spellStart"/>
-      <w:r>
-        <w:rPr>
-          <w:rFonts w:asciiTheme="minorHAnsi" w:hAnsiTheme="minorHAnsi" w:cstheme="minorHAnsi"/>
-        </w:rPr>
-        <w:t>builders</w:t>
-      </w:r>
-      <w:proofErr w:type="spellEnd"/>
-      <w:r>
-        <w:rPr>
-          <w:rFonts w:asciiTheme="minorHAnsi" w:hAnsiTheme="minorHAnsi" w:cstheme="minorHAnsi"/>
-        </w:rPr>
-        <w:t>. Esto provee al usuario un punto de acceso único a los servicios. Idealmente tendría que realizar llamadas del tipo “</w:t>
-      </w:r>
-      <w:proofErr w:type="spellStart"/>
-      <w:r>
-        <w:rPr>
-          <w:rFonts w:asciiTheme="minorHAnsi" w:hAnsiTheme="minorHAnsi" w:cstheme="minorHAnsi"/>
           <w:i/>
         </w:rPr>
-        <w:t>Factory.getService</w:t>
-      </w:r>
-      <w:proofErr w:type="spellEnd"/>
+        <w:t xml:space="preserve"> (tipo, </w:t>
+      </w:r>
       <w:r>
         <w:rPr>
           <w:rFonts w:asciiTheme="minorHAnsi" w:hAnsiTheme="minorHAnsi" w:cstheme="minorHAnsi"/>
           <w:i/>
         </w:rPr>
-        <w:t xml:space="preserve"> (tipo, </w:t>
-      </w:r>
-      <w:proofErr w:type="spellStart"/>
-      <w:r>
-        <w:rPr>
-          <w:rFonts w:asciiTheme="minorHAnsi" w:hAnsiTheme="minorHAnsi" w:cstheme="minorHAnsi"/>
-          <w:i/>
-        </w:rPr>
-        <w:t>implementacion</w:t>
-      </w:r>
-      <w:proofErr w:type="spellEnd"/>
+        <w:t>implementación</w:t>
+      </w:r>
       <w:r>
         <w:rPr>
           <w:rFonts w:asciiTheme="minorHAnsi" w:hAnsiTheme="minorHAnsi" w:cstheme="minorHAnsi"/>
@@ -4971,21 +4584,7 @@
         <w:rPr>
           <w:rFonts w:asciiTheme="minorHAnsi" w:hAnsiTheme="minorHAnsi" w:cstheme="minorHAnsi"/>
         </w:rPr>
-        <w:t xml:space="preserve">Como se puede apreciar el código del usuario realizaría un pedido al factory especificando el tipo de servicio y el proveedor del mismo. El factory debe entonces construir el servicio concreto con el </w:t>
-      </w:r>
-      <w:proofErr w:type="spellStart"/>
-      <w:r>
-        <w:rPr>
-          <w:rFonts w:asciiTheme="minorHAnsi" w:hAnsiTheme="minorHAnsi" w:cstheme="minorHAnsi"/>
-        </w:rPr>
-        <w:t>builder</w:t>
-      </w:r>
-      <w:proofErr w:type="spellEnd"/>
-      <w:r>
-        <w:rPr>
-          <w:rFonts w:asciiTheme="minorHAnsi" w:hAnsiTheme="minorHAnsi" w:cstheme="minorHAnsi"/>
-        </w:rPr>
-        <w:t xml:space="preserve"> indicado y devolverlo al llamador. Es </w:t>
+        <w:t xml:space="preserve">Como se puede apreciar el código del usuario realizaría un pedido al factory especificando el tipo de servicio y el proveedor del mismo. El factory debe entonces construir el servicio concreto con el builder indicado y devolverlo al llamador. Es </w:t>
       </w:r>
       <w:r>
         <w:rPr>
@@ -5094,29 +4693,7 @@
                                 <w:szCs w:val="20"/>
                                 <w:highlight w:val="white"/>
                               </w:rPr>
-                              <w:t>&lt;</w:t>
-                            </w:r>
-                            <w:proofErr w:type="spellStart"/>
-                            <w:r>
-                              <w:rPr>
-                                <w:rFonts w:ascii="Courier New" w:hAnsi="Courier New" w:cs="Courier New"/>
-                                <w:color w:val="0000FF"/>
-                                <w:sz w:val="20"/>
-                                <w:szCs w:val="20"/>
-                                <w:highlight w:val="white"/>
-                              </w:rPr>
-                              <w:t>Services</w:t>
-                            </w:r>
-                            <w:proofErr w:type="spellEnd"/>
-                            <w:r>
-                              <w:rPr>
-                                <w:rFonts w:ascii="Courier New" w:hAnsi="Courier New" w:cs="Courier New"/>
-                                <w:color w:val="0000FF"/>
-                                <w:sz w:val="20"/>
-                                <w:szCs w:val="20"/>
-                                <w:highlight w:val="white"/>
-                              </w:rPr>
-                              <w:t>&gt;</w:t>
+                              <w:t>&lt;Services&gt;</w:t>
                             </w:r>
                           </w:p>
                           <w:p>
@@ -5153,20 +4730,8 @@
                                 <w:szCs w:val="20"/>
                                 <w:highlight w:val="white"/>
                               </w:rPr>
-                              <w:t>&lt;</w:t>
-                            </w:r>
-                            <w:proofErr w:type="spellStart"/>
-                            <w:r>
-                              <w:rPr>
-                                <w:rFonts w:ascii="Courier New" w:hAnsi="Courier New" w:cs="Courier New"/>
-                                <w:color w:val="0000FF"/>
-                                <w:sz w:val="20"/>
-                                <w:szCs w:val="20"/>
-                                <w:highlight w:val="white"/>
-                              </w:rPr>
-                              <w:t>storageService</w:t>
-                            </w:r>
-                            <w:proofErr w:type="spellEnd"/>
+                              <w:t>&lt;storageService</w:t>
+                            </w:r>
                             <w:r>
                               <w:rPr>
                                 <w:rFonts w:ascii="Courier New" w:hAnsi="Courier New" w:cs="Courier New"/>
@@ -5176,7 +4741,6 @@
                               </w:rPr>
                               <w:t xml:space="preserve"> </w:t>
                             </w:r>
-                            <w:proofErr w:type="spellStart"/>
                             <w:r>
                               <w:rPr>
                                 <w:rFonts w:ascii="Courier New" w:hAnsi="Courier New" w:cs="Courier New"/>
@@ -5187,7 +4751,6 @@
                               </w:rPr>
                               <w:t>class</w:t>
                             </w:r>
-                            <w:proofErr w:type="spellEnd"/>
                             <w:r>
                               <w:rPr>
                                 <w:rFonts w:ascii="Courier New" w:hAnsi="Courier New" w:cs="Courier New"/>
@@ -5207,33 +4770,7 @@
                                 <w:szCs w:val="20"/>
                                 <w:highlight w:val="white"/>
                               </w:rPr>
-                              <w:t>"</w:t>
-                            </w:r>
-                            <w:proofErr w:type="spellStart"/>
-                            <w:r>
-                              <w:rPr>
-                                <w:rFonts w:ascii="Courier New" w:hAnsi="Courier New" w:cs="Courier New"/>
-                                <w:b/>
-                                <w:bCs/>
-                                <w:color w:val="8000FF"/>
-                                <w:sz w:val="20"/>
-                                <w:szCs w:val="20"/>
-                                <w:highlight w:val="white"/>
-                              </w:rPr>
-                              <w:t>GoogleStorageService</w:t>
-                            </w:r>
-                            <w:proofErr w:type="spellEnd"/>
-                            <w:r>
-                              <w:rPr>
-                                <w:rFonts w:ascii="Courier New" w:hAnsi="Courier New" w:cs="Courier New"/>
-                                <w:b/>
-                                <w:bCs/>
-                                <w:color w:val="8000FF"/>
-                                <w:sz w:val="20"/>
-                                <w:szCs w:val="20"/>
-                                <w:highlight w:val="white"/>
-                              </w:rPr>
-                              <w:t>"</w:t>
+                              <w:t>"GoogleStorageService"</w:t>
                             </w:r>
                             <w:r>
                               <w:rPr>
@@ -5291,20 +4828,8 @@
                                 <w:szCs w:val="20"/>
                                 <w:highlight w:val="white"/>
                               </w:rPr>
-                              <w:t>&lt;</w:t>
-                            </w:r>
-                            <w:proofErr w:type="spellStart"/>
-                            <w:r>
-                              <w:rPr>
-                                <w:rFonts w:ascii="Courier New" w:hAnsi="Courier New" w:cs="Courier New"/>
-                                <w:color w:val="0000FF"/>
-                                <w:sz w:val="20"/>
-                                <w:szCs w:val="20"/>
-                                <w:highlight w:val="white"/>
-                              </w:rPr>
-                              <w:t>parameter</w:t>
-                            </w:r>
-                            <w:proofErr w:type="spellEnd"/>
+                              <w:t>&lt;parameter</w:t>
+                            </w:r>
                             <w:r>
                               <w:rPr>
                                 <w:rFonts w:ascii="Courier New" w:hAnsi="Courier New" w:cs="Courier New"/>
@@ -5314,7 +4839,6 @@
                               </w:rPr>
                               <w:t xml:space="preserve"> </w:t>
                             </w:r>
-                            <w:proofErr w:type="spellStart"/>
                             <w:r>
                               <w:rPr>
                                 <w:rFonts w:ascii="Courier New" w:hAnsi="Courier New" w:cs="Courier New"/>
@@ -5325,7 +4849,6 @@
                               </w:rPr>
                               <w:t>key</w:t>
                             </w:r>
-                            <w:proofErr w:type="spellEnd"/>
                             <w:r>
                               <w:rPr>
                                 <w:rFonts w:ascii="Courier New" w:hAnsi="Courier New" w:cs="Courier New"/>
@@ -5345,33 +4868,7 @@
                                 <w:szCs w:val="20"/>
                                 <w:highlight w:val="white"/>
                               </w:rPr>
-                              <w:t>"</w:t>
-                            </w:r>
-                            <w:proofErr w:type="spellStart"/>
-                            <w:r>
-                              <w:rPr>
-                                <w:rFonts w:ascii="Courier New" w:hAnsi="Courier New" w:cs="Courier New"/>
-                                <w:b/>
-                                <w:bCs/>
-                                <w:color w:val="8000FF"/>
-                                <w:sz w:val="20"/>
-                                <w:szCs w:val="20"/>
-                                <w:highlight w:val="white"/>
-                              </w:rPr>
-                              <w:t>googleStorageAccessKey</w:t>
-                            </w:r>
-                            <w:proofErr w:type="spellEnd"/>
-                            <w:r>
-                              <w:rPr>
-                                <w:rFonts w:ascii="Courier New" w:hAnsi="Courier New" w:cs="Courier New"/>
-                                <w:b/>
-                                <w:bCs/>
-                                <w:color w:val="8000FF"/>
-                                <w:sz w:val="20"/>
-                                <w:szCs w:val="20"/>
-                                <w:highlight w:val="white"/>
-                              </w:rPr>
-                              <w:t>"</w:t>
+                              <w:t>"googleStorageAccessKey"</w:t>
                             </w:r>
                             <w:r>
                               <w:rPr>
@@ -5382,7 +4879,6 @@
                               </w:rPr>
                               <w:t xml:space="preserve"> </w:t>
                             </w:r>
-                            <w:proofErr w:type="spellStart"/>
                             <w:r>
                               <w:rPr>
                                 <w:rFonts w:ascii="Courier New" w:hAnsi="Courier New" w:cs="Courier New"/>
@@ -5393,7 +4889,6 @@
                               </w:rPr>
                               <w:t>value</w:t>
                             </w:r>
-                            <w:proofErr w:type="spellEnd"/>
                             <w:r>
                               <w:rPr>
                                 <w:rFonts w:ascii="Courier New" w:hAnsi="Courier New" w:cs="Courier New"/>
@@ -5471,20 +4966,8 @@
                                 <w:szCs w:val="20"/>
                                 <w:highlight w:val="white"/>
                               </w:rPr>
-                              <w:t>&lt;</w:t>
-                            </w:r>
-                            <w:proofErr w:type="spellStart"/>
-                            <w:r>
-                              <w:rPr>
-                                <w:rFonts w:ascii="Courier New" w:hAnsi="Courier New" w:cs="Courier New"/>
-                                <w:color w:val="0000FF"/>
-                                <w:sz w:val="20"/>
-                                <w:szCs w:val="20"/>
-                                <w:highlight w:val="white"/>
-                              </w:rPr>
-                              <w:t>parameter</w:t>
-                            </w:r>
-                            <w:proofErr w:type="spellEnd"/>
+                              <w:t>&lt;parameter</w:t>
+                            </w:r>
                             <w:r>
                               <w:rPr>
                                 <w:rFonts w:ascii="Courier New" w:hAnsi="Courier New" w:cs="Courier New"/>
@@ -5494,7 +4977,6 @@
                               </w:rPr>
                               <w:t xml:space="preserve"> </w:t>
                             </w:r>
-                            <w:proofErr w:type="spellStart"/>
                             <w:r>
                               <w:rPr>
                                 <w:rFonts w:ascii="Courier New" w:hAnsi="Courier New" w:cs="Courier New"/>
@@ -5505,7 +4987,6 @@
                               </w:rPr>
                               <w:t>key</w:t>
                             </w:r>
-                            <w:proofErr w:type="spellEnd"/>
                             <w:r>
                               <w:rPr>
                                 <w:rFonts w:ascii="Courier New" w:hAnsi="Courier New" w:cs="Courier New"/>
@@ -5525,33 +5006,7 @@
                                 <w:szCs w:val="20"/>
                                 <w:highlight w:val="white"/>
                               </w:rPr>
-                              <w:t>"</w:t>
-                            </w:r>
-                            <w:proofErr w:type="spellStart"/>
-                            <w:r>
-                              <w:rPr>
-                                <w:rFonts w:ascii="Courier New" w:hAnsi="Courier New" w:cs="Courier New"/>
-                                <w:b/>
-                                <w:bCs/>
-                                <w:color w:val="8000FF"/>
-                                <w:sz w:val="20"/>
-                                <w:szCs w:val="20"/>
-                                <w:highlight w:val="white"/>
-                              </w:rPr>
-                              <w:t>googleStorageSecretKey</w:t>
-                            </w:r>
-                            <w:proofErr w:type="spellEnd"/>
-                            <w:r>
-                              <w:rPr>
-                                <w:rFonts w:ascii="Courier New" w:hAnsi="Courier New" w:cs="Courier New"/>
-                                <w:b/>
-                                <w:bCs/>
-                                <w:color w:val="8000FF"/>
-                                <w:sz w:val="20"/>
-                                <w:szCs w:val="20"/>
-                                <w:highlight w:val="white"/>
-                              </w:rPr>
-                              <w:t>"</w:t>
+                              <w:t>"googleStorageSecretKey"</w:t>
                             </w:r>
                             <w:r>
                               <w:rPr>
@@ -5562,7 +5017,6 @@
                               </w:rPr>
                               <w:t xml:space="preserve"> </w:t>
                             </w:r>
-                            <w:proofErr w:type="spellStart"/>
                             <w:r>
                               <w:rPr>
                                 <w:rFonts w:ascii="Courier New" w:hAnsi="Courier New" w:cs="Courier New"/>
@@ -5573,7 +5027,6 @@
                               </w:rPr>
                               <w:t>value</w:t>
                             </w:r>
-                            <w:proofErr w:type="spellEnd"/>
                             <w:r>
                               <w:rPr>
                                 <w:rFonts w:ascii="Courier New" w:hAnsi="Courier New" w:cs="Courier New"/>
@@ -5640,31 +5093,7 @@
                                 <w:szCs w:val="20"/>
                                 <w:highlight w:val="white"/>
                               </w:rPr>
-                              <w:t>&lt;/</w:t>
-                            </w:r>
-                            <w:proofErr w:type="spellStart"/>
-                            <w:proofErr w:type="gramStart"/>
-                            <w:r>
-                              <w:rPr>
-                                <w:rFonts w:ascii="Courier New" w:hAnsi="Courier New" w:cs="Courier New"/>
-                                <w:color w:val="0000FF"/>
-                                <w:sz w:val="20"/>
-                                <w:szCs w:val="20"/>
-                                <w:highlight w:val="white"/>
-                              </w:rPr>
-                              <w:t>storageService</w:t>
-                            </w:r>
-                            <w:proofErr w:type="spellEnd"/>
-                            <w:proofErr w:type="gramEnd"/>
-                            <w:r>
-                              <w:rPr>
-                                <w:rFonts w:ascii="Courier New" w:hAnsi="Courier New" w:cs="Courier New"/>
-                                <w:color w:val="0000FF"/>
-                                <w:sz w:val="20"/>
-                                <w:szCs w:val="20"/>
-                                <w:highlight w:val="white"/>
-                              </w:rPr>
-                              <w:t>&gt;</w:t>
+                              <w:t>&lt;/storageService&gt;</w:t>
                             </w:r>
                           </w:p>
                           <w:p>
@@ -5701,20 +5130,8 @@
                                 <w:szCs w:val="20"/>
                                 <w:highlight w:val="white"/>
                               </w:rPr>
-                              <w:t>&lt;</w:t>
-                            </w:r>
-                            <w:proofErr w:type="spellStart"/>
-                            <w:r>
-                              <w:rPr>
-                                <w:rFonts w:ascii="Courier New" w:hAnsi="Courier New" w:cs="Courier New"/>
-                                <w:color w:val="0000FF"/>
-                                <w:sz w:val="20"/>
-                                <w:szCs w:val="20"/>
-                                <w:highlight w:val="white"/>
-                              </w:rPr>
-                              <w:t>storageService</w:t>
-                            </w:r>
-                            <w:proofErr w:type="spellEnd"/>
+                              <w:t>&lt;storageService</w:t>
+                            </w:r>
                             <w:r>
                               <w:rPr>
                                 <w:rFonts w:ascii="Courier New" w:hAnsi="Courier New" w:cs="Courier New"/>
@@ -5724,7 +5141,6 @@
                               </w:rPr>
                               <w:t xml:space="preserve"> </w:t>
                             </w:r>
-                            <w:proofErr w:type="spellStart"/>
                             <w:r>
                               <w:rPr>
                                 <w:rFonts w:ascii="Courier New" w:hAnsi="Courier New" w:cs="Courier New"/>
@@ -5735,7 +5151,6 @@
                               </w:rPr>
                               <w:t>class</w:t>
                             </w:r>
-                            <w:proofErr w:type="spellEnd"/>
                             <w:r>
                               <w:rPr>
                                 <w:rFonts w:ascii="Courier New" w:hAnsi="Courier New" w:cs="Courier New"/>
@@ -5813,20 +5228,8 @@
                                 <w:szCs w:val="20"/>
                                 <w:highlight w:val="white"/>
                               </w:rPr>
-                              <w:t>&lt;</w:t>
-                            </w:r>
-                            <w:proofErr w:type="spellStart"/>
-                            <w:r>
-                              <w:rPr>
-                                <w:rFonts w:ascii="Courier New" w:hAnsi="Courier New" w:cs="Courier New"/>
-                                <w:color w:val="0000FF"/>
-                                <w:sz w:val="20"/>
-                                <w:szCs w:val="20"/>
-                                <w:highlight w:val="white"/>
-                              </w:rPr>
-                              <w:t>parameter</w:t>
-                            </w:r>
-                            <w:proofErr w:type="spellEnd"/>
+                              <w:t>&lt;parameter</w:t>
+                            </w:r>
                             <w:r>
                               <w:rPr>
                                 <w:rFonts w:ascii="Courier New" w:hAnsi="Courier New" w:cs="Courier New"/>
@@ -5836,7 +5239,6 @@
                               </w:rPr>
                               <w:t xml:space="preserve"> </w:t>
                             </w:r>
-                            <w:proofErr w:type="spellStart"/>
                             <w:r>
                               <w:rPr>
                                 <w:rFonts w:ascii="Courier New" w:hAnsi="Courier New" w:cs="Courier New"/>
@@ -5847,7 +5249,6 @@
                               </w:rPr>
                               <w:t>key</w:t>
                             </w:r>
-                            <w:proofErr w:type="spellEnd"/>
                             <w:r>
                               <w:rPr>
                                 <w:rFonts w:ascii="Courier New" w:hAnsi="Courier New" w:cs="Courier New"/>
@@ -5878,7 +5279,6 @@
                               </w:rPr>
                               <w:t xml:space="preserve"> </w:t>
                             </w:r>
-                            <w:proofErr w:type="spellStart"/>
                             <w:r>
                               <w:rPr>
                                 <w:rFonts w:ascii="Courier New" w:hAnsi="Courier New" w:cs="Courier New"/>
@@ -5889,7 +5289,6 @@
                               </w:rPr>
                               <w:t>value</w:t>
                             </w:r>
-                            <w:proofErr w:type="spellEnd"/>
                             <w:r>
                               <w:rPr>
                                 <w:rFonts w:ascii="Courier New" w:hAnsi="Courier New" w:cs="Courier New"/>
@@ -5967,20 +5366,8 @@
                                 <w:szCs w:val="20"/>
                                 <w:highlight w:val="white"/>
                               </w:rPr>
-                              <w:t>&lt;</w:t>
-                            </w:r>
-                            <w:proofErr w:type="spellStart"/>
-                            <w:r>
-                              <w:rPr>
-                                <w:rFonts w:ascii="Courier New" w:hAnsi="Courier New" w:cs="Courier New"/>
-                                <w:color w:val="0000FF"/>
-                                <w:sz w:val="20"/>
-                                <w:szCs w:val="20"/>
-                                <w:highlight w:val="white"/>
-                              </w:rPr>
-                              <w:t>parameter</w:t>
-                            </w:r>
-                            <w:proofErr w:type="spellEnd"/>
+                              <w:t>&lt;parameter</w:t>
+                            </w:r>
                             <w:r>
                               <w:rPr>
                                 <w:rFonts w:ascii="Courier New" w:hAnsi="Courier New" w:cs="Courier New"/>
@@ -5990,7 +5377,6 @@
                               </w:rPr>
                               <w:t xml:space="preserve"> </w:t>
                             </w:r>
-                            <w:proofErr w:type="spellStart"/>
                             <w:r>
                               <w:rPr>
                                 <w:rFonts w:ascii="Courier New" w:hAnsi="Courier New" w:cs="Courier New"/>
@@ -6001,7 +5387,6 @@
                               </w:rPr>
                               <w:t>key</w:t>
                             </w:r>
-                            <w:proofErr w:type="spellEnd"/>
                             <w:r>
                               <w:rPr>
                                 <w:rFonts w:ascii="Courier New" w:hAnsi="Courier New" w:cs="Courier New"/>
@@ -6032,7 +5417,6 @@
                               </w:rPr>
                               <w:t xml:space="preserve"> </w:t>
                             </w:r>
-                            <w:proofErr w:type="spellStart"/>
                             <w:r>
                               <w:rPr>
                                 <w:rFonts w:ascii="Courier New" w:hAnsi="Courier New" w:cs="Courier New"/>
@@ -6043,7 +5427,6 @@
                               </w:rPr>
                               <w:t>value</w:t>
                             </w:r>
-                            <w:proofErr w:type="spellEnd"/>
                             <w:r>
                               <w:rPr>
                                 <w:rFonts w:ascii="Courier New" w:hAnsi="Courier New" w:cs="Courier New"/>
@@ -6110,31 +5493,7 @@
                                 <w:szCs w:val="20"/>
                                 <w:highlight w:val="white"/>
                               </w:rPr>
-                              <w:t>&lt;/</w:t>
-                            </w:r>
-                            <w:proofErr w:type="spellStart"/>
-                            <w:proofErr w:type="gramStart"/>
-                            <w:r>
-                              <w:rPr>
-                                <w:rFonts w:ascii="Courier New" w:hAnsi="Courier New" w:cs="Courier New"/>
-                                <w:color w:val="0000FF"/>
-                                <w:sz w:val="20"/>
-                                <w:szCs w:val="20"/>
-                                <w:highlight w:val="white"/>
-                              </w:rPr>
-                              <w:t>storageService</w:t>
-                            </w:r>
-                            <w:proofErr w:type="spellEnd"/>
-                            <w:proofErr w:type="gramEnd"/>
-                            <w:r>
-                              <w:rPr>
-                                <w:rFonts w:ascii="Courier New" w:hAnsi="Courier New" w:cs="Courier New"/>
-                                <w:color w:val="0000FF"/>
-                                <w:sz w:val="20"/>
-                                <w:szCs w:val="20"/>
-                                <w:highlight w:val="white"/>
-                              </w:rPr>
-                              <w:t>&gt;</w:t>
+                              <w:t>&lt;/storageService&gt;</w:t>
                             </w:r>
                           </w:p>
                           <w:p>
@@ -6149,29 +5508,7 @@
                                 <w:szCs w:val="20"/>
                                 <w:highlight w:val="white"/>
                               </w:rPr>
-                              <w:t>&lt;/</w:t>
-                            </w:r>
-                            <w:proofErr w:type="spellStart"/>
-                            <w:r>
-                              <w:rPr>
-                                <w:rFonts w:ascii="Courier New" w:hAnsi="Courier New" w:cs="Courier New"/>
-                                <w:color w:val="0000FF"/>
-                                <w:sz w:val="20"/>
-                                <w:szCs w:val="20"/>
-                                <w:highlight w:val="white"/>
-                              </w:rPr>
-                              <w:t>Services</w:t>
-                            </w:r>
-                            <w:proofErr w:type="spellEnd"/>
-                            <w:r>
-                              <w:rPr>
-                                <w:rFonts w:ascii="Courier New" w:hAnsi="Courier New" w:cs="Courier New"/>
-                                <w:color w:val="0000FF"/>
-                                <w:sz w:val="20"/>
-                                <w:szCs w:val="20"/>
-                                <w:highlight w:val="white"/>
-                              </w:rPr>
-                              <w:t>&gt;</w:t>
+                              <w:t>&lt;/Services&gt;</w:t>
                             </w:r>
                           </w:p>
                         </w:txbxContent>
@@ -7321,39 +6658,31 @@
         <w:rPr>
           <w:rFonts w:asciiTheme="minorHAnsi" w:hAnsiTheme="minorHAnsi" w:cstheme="minorHAnsi"/>
         </w:rPr>
-        <w:t xml:space="preserve">En este caso el usuario posee dos servicios de almacenamiento en </w:t>
-      </w:r>
-      <w:proofErr w:type="spellStart"/>
-      <w:r>
-        <w:rPr>
-          <w:rFonts w:asciiTheme="minorHAnsi" w:hAnsiTheme="minorHAnsi" w:cstheme="minorHAnsi"/>
-        </w:rPr>
-        <w:t>cloud</w:t>
-      </w:r>
-      <w:proofErr w:type="spellEnd"/>
-      <w:r>
-        <w:rPr>
-          <w:rFonts w:asciiTheme="minorHAnsi" w:hAnsiTheme="minorHAnsi" w:cstheme="minorHAnsi"/>
-        </w:rPr>
-        <w:t xml:space="preserve">, uno provisto por Amazon S3 y el otro por Google Storage. El factory hará uso de esta configuración al momento de construir el servicio deseado. </w:t>
-      </w:r>
-      <w:r>
-        <w:rPr>
-          <w:rFonts w:asciiTheme="minorHAnsi" w:hAnsiTheme="minorHAnsi" w:cstheme="minorHAnsi"/>
-        </w:rPr>
-        <w:t>Debe notarse que gracias a este mecanismo y</w:t>
-      </w:r>
-      <w:r>
-        <w:rPr>
-          <w:rFonts w:asciiTheme="minorHAnsi" w:hAnsiTheme="minorHAnsi" w:cstheme="minorHAnsi"/>
-        </w:rPr>
-        <w:t xml:space="preserve">a no es necesario que el usuario modifique el código de su aplicación </w:t>
-      </w:r>
-      <w:r>
-        <w:rPr>
-          <w:rFonts w:asciiTheme="minorHAnsi" w:hAnsiTheme="minorHAnsi" w:cstheme="minorHAnsi"/>
-        </w:rPr>
-        <w:t>para realizar una migración entre protocolos. A partir de ahora el código producido tendrá la forma siguiente.</w:t>
+        <w:t>En este caso el usuario posee dos servicios de almacenamiento en cloud, uno provisto por Amazon S</w:t>
+      </w:r>
+      <w:r>
+        <w:rPr>
+          <w:rFonts w:asciiTheme="minorHAnsi" w:hAnsiTheme="minorHAnsi" w:cstheme="minorHAnsi"/>
+        </w:rPr>
+        <w:t>3 y el otro por Google Storage. Cada proveedor debe configurarse con una serie de parámetros específicos a la plataforma dentro de los elementos “parameter”. Estos parámetros pueden ir desde claves para validación de usuario hasta directorios locales para cache, pasando por endpoints, puertos y demás elementos de interés. Esta configuración será utilizada por el factory de servicios al momento de construir la instancia del servicio deseado</w:t>
+      </w:r>
+      <w:r>
+        <w:rPr>
+          <w:rFonts w:asciiTheme="minorHAnsi" w:hAnsiTheme="minorHAnsi" w:cstheme="minorHAnsi"/>
+        </w:rPr>
+        <w:t xml:space="preserve">. </w:t>
+      </w:r>
+      <w:r>
+        <w:rPr>
+          <w:rFonts w:asciiTheme="minorHAnsi" w:hAnsiTheme="minorHAnsi" w:cstheme="minorHAnsi"/>
+        </w:rPr>
+        <w:t>Debe notarse que gracias a este mecanismo ya no es necesario que el usuario modifique el código de su aplicación para realizar una migración entre protocolos. A partir de ahora el código prod</w:t>
+      </w:r>
+      <w:r>
+        <w:rPr>
+          <w:rFonts w:asciiTheme="minorHAnsi" w:hAnsiTheme="minorHAnsi" w:cstheme="minorHAnsi"/>
+        </w:rPr>
+        <w:t>ucido tendrá la forma siguiente:</w:t>
       </w:r>
     </w:p>
     <w:p>
@@ -7454,45 +6783,14 @@
                                 <w:highlight w:val="white"/>
                               </w:rPr>
                             </w:pPr>
-                            <w:proofErr w:type="spellStart"/>
-                            <w:r>
-                              <w:rPr>
-                                <w:rFonts w:ascii="Courier New" w:hAnsi="Courier New" w:cs="Courier New"/>
-                                <w:sz w:val="20"/>
-                                <w:szCs w:val="20"/>
-                                <w:highlight w:val="white"/>
-                              </w:rPr>
-                              <w:t>StorageInterface</w:t>
-                            </w:r>
-                            <w:proofErr w:type="spellEnd"/>
-                            <w:r>
-                              <w:rPr>
-                                <w:rFonts w:ascii="Courier New" w:hAnsi="Courier New" w:cs="Courier New"/>
-                                <w:sz w:val="20"/>
-                                <w:szCs w:val="20"/>
-                                <w:highlight w:val="white"/>
-                              </w:rPr>
-                              <w:t xml:space="preserve"> </w:t>
-                            </w:r>
-                            <w:proofErr w:type="spellStart"/>
-                            <w:r>
-                              <w:rPr>
-                                <w:rFonts w:ascii="Courier New" w:hAnsi="Courier New" w:cs="Courier New"/>
-                                <w:sz w:val="20"/>
-                                <w:szCs w:val="20"/>
-                                <w:highlight w:val="white"/>
-                              </w:rPr>
-                              <w:t>service</w:t>
-                            </w:r>
-                            <w:proofErr w:type="spellEnd"/>
-                            <w:r>
-                              <w:rPr>
-                                <w:rFonts w:ascii="Courier New" w:hAnsi="Courier New" w:cs="Courier New"/>
-                                <w:sz w:val="20"/>
-                                <w:szCs w:val="20"/>
-                                <w:highlight w:val="white"/>
-                              </w:rPr>
-                              <w:t xml:space="preserve"> </w:t>
+                            <w:r>
+                              <w:rPr>
+                                <w:rFonts w:ascii="Courier New" w:hAnsi="Courier New" w:cs="Courier New"/>
+                                <w:sz w:val="20"/>
+                                <w:szCs w:val="20"/>
+                                <w:highlight w:val="white"/>
+                              </w:rPr>
+                              <w:t xml:space="preserve">StorageInterface service </w:t>
                             </w:r>
                             <w:r>
                               <w:rPr>
@@ -7513,20 +6811,8 @@
                                 <w:szCs w:val="20"/>
                                 <w:highlight w:val="white"/>
                               </w:rPr>
-                              <w:t xml:space="preserve"> </w:t>
-                            </w:r>
-                            <w:proofErr w:type="spellStart"/>
-                            <w:proofErr w:type="gramStart"/>
-                            <w:r>
-                              <w:rPr>
-                                <w:rFonts w:ascii="Courier New" w:hAnsi="Courier New" w:cs="Courier New"/>
-                                <w:sz w:val="20"/>
-                                <w:szCs w:val="20"/>
-                                <w:highlight w:val="white"/>
-                              </w:rPr>
-                              <w:t>Factory.getService</w:t>
-                            </w:r>
-                            <w:proofErr w:type="spellEnd"/>
+                              <w:t xml:space="preserve"> Factory.getService</w:t>
+                            </w:r>
                             <w:r>
                               <w:rPr>
                                 <w:rFonts w:ascii="Courier New" w:hAnsi="Courier New" w:cs="Courier New"/>
@@ -7537,32 +6823,7 @@
                                 <w:szCs w:val="20"/>
                                 <w:highlight w:val="white"/>
                               </w:rPr>
-                              <w:t>(</w:t>
-                            </w:r>
-                            <w:proofErr w:type="gramEnd"/>
-                            <w:r>
-                              <w:rPr>
-                                <w:rFonts w:ascii="Courier New" w:hAnsi="Courier New" w:cs="Courier New"/>
-                                <w:b/>
-                                <w:bCs/>
-                                <w:color w:val="000080"/>
-                                <w:sz w:val="20"/>
-                                <w:szCs w:val="20"/>
-                                <w:highlight w:val="white"/>
-                              </w:rPr>
-                              <w:t>“Storage”, “S3”</w:t>
-                            </w:r>
-                            <w:r>
-                              <w:rPr>
-                                <w:rFonts w:ascii="Courier New" w:hAnsi="Courier New" w:cs="Courier New"/>
-                                <w:b/>
-                                <w:bCs/>
-                                <w:color w:val="000080"/>
-                                <w:sz w:val="20"/>
-                                <w:szCs w:val="20"/>
-                                <w:highlight w:val="white"/>
-                              </w:rPr>
-                              <w:t>)</w:t>
+                              <w:t>(“Storage”, “S3”)</w:t>
                             </w:r>
                           </w:p>
                           <w:p>
@@ -7617,25 +6878,14 @@
                                 <w:highlight w:val="white"/>
                               </w:rPr>
                             </w:pPr>
-                            <w:proofErr w:type="spellStart"/>
-                            <w:r>
-                              <w:rPr>
-                                <w:rFonts w:ascii="Courier New" w:hAnsi="Courier New" w:cs="Courier New"/>
-                                <w:sz w:val="20"/>
-                                <w:szCs w:val="20"/>
-                                <w:highlight w:val="white"/>
-                              </w:rPr>
-                              <w:t>List</w:t>
-                            </w:r>
-                            <w:proofErr w:type="spellEnd"/>
-                            <w:r>
-                              <w:rPr>
-                                <w:rFonts w:ascii="Courier New" w:hAnsi="Courier New" w:cs="Courier New"/>
-                                <w:sz w:val="20"/>
-                                <w:szCs w:val="20"/>
-                                <w:highlight w:val="white"/>
-                              </w:rPr>
-                              <w:t xml:space="preserve"> archivos </w:t>
+                            <w:r>
+                              <w:rPr>
+                                <w:rFonts w:ascii="Courier New" w:hAnsi="Courier New" w:cs="Courier New"/>
+                                <w:sz w:val="20"/>
+                                <w:szCs w:val="20"/>
+                                <w:highlight w:val="white"/>
+                              </w:rPr>
+                              <w:t xml:space="preserve">List archivos </w:t>
                             </w:r>
                             <w:r>
                               <w:rPr>
@@ -7656,18 +6906,7 @@
                                 <w:szCs w:val="20"/>
                                 <w:highlight w:val="white"/>
                               </w:rPr>
-                              <w:t xml:space="preserve"> </w:t>
-                            </w:r>
-                            <w:proofErr w:type="spellStart"/>
-                            <w:proofErr w:type="gramStart"/>
-                            <w:r>
-                              <w:rPr>
-                                <w:rFonts w:ascii="Courier New" w:hAnsi="Courier New" w:cs="Courier New"/>
-                                <w:sz w:val="20"/>
-                                <w:szCs w:val="20"/>
-                                <w:highlight w:val="white"/>
-                              </w:rPr>
-                              <w:t>service</w:t>
+                              <w:t xml:space="preserve"> service</w:t>
                             </w:r>
                             <w:r>
                               <w:rPr>
@@ -7690,7 +6929,6 @@
                               </w:rPr>
                               <w:t>upload</w:t>
                             </w:r>
-                            <w:proofErr w:type="spellEnd"/>
                             <w:r>
                               <w:rPr>
                                 <w:rFonts w:ascii="Courier New" w:hAnsi="Courier New" w:cs="Courier New"/>
@@ -7703,7 +6941,6 @@
                               </w:rPr>
                               <w:t>(</w:t>
                             </w:r>
-                            <w:proofErr w:type="gramEnd"/>
                             <w:r>
                               <w:rPr>
                                 <w:rFonts w:ascii="Courier New" w:hAnsi="Courier New" w:cs="Courier New"/>
@@ -7739,8 +6976,6 @@
                                 <w:highlight w:val="white"/>
                               </w:rPr>
                             </w:pPr>
-                            <w:proofErr w:type="spellStart"/>
-                            <w:proofErr w:type="gramStart"/>
                             <w:r>
                               <w:rPr>
                                 <w:rFonts w:ascii="Courier New" w:hAnsi="Courier New" w:cs="Courier New"/>
@@ -7753,7 +6988,6 @@
                               </w:rPr>
                               <w:t>for</w:t>
                             </w:r>
-                            <w:proofErr w:type="spellEnd"/>
                             <w:r>
                               <w:rPr>
                                 <w:rFonts w:ascii="Courier New" w:hAnsi="Courier New" w:cs="Courier New"/>
@@ -7766,7 +7000,6 @@
                               </w:rPr>
                               <w:t>(</w:t>
                             </w:r>
-                            <w:proofErr w:type="gramEnd"/>
                             <w:r>
                               <w:rPr>
                                 <w:rFonts w:ascii="Courier New" w:hAnsi="Courier New" w:cs="Courier New"/>
@@ -7852,16 +7085,6 @@
                                 <w:highlight w:val="white"/>
                               </w:rPr>
                               <w:tab/>
-                            </w:r>
-                            <w:proofErr w:type="spellStart"/>
-                            <w:proofErr w:type="gramStart"/>
-                            <w:r>
-                              <w:rPr>
-                                <w:rFonts w:ascii="Courier New" w:hAnsi="Courier New" w:cs="Courier New"/>
-                                <w:sz w:val="20"/>
-                                <w:szCs w:val="20"/>
-                                <w:highlight w:val="white"/>
-                              </w:rPr>
                               <w:t>service</w:t>
                             </w:r>
                             <w:r>
@@ -7885,7 +7108,6 @@
                               </w:rPr>
                               <w:t>download</w:t>
                             </w:r>
-                            <w:proofErr w:type="spellEnd"/>
                             <w:r>
                               <w:rPr>
                                 <w:rFonts w:ascii="Courier New" w:hAnsi="Courier New" w:cs="Courier New"/>
@@ -7898,7 +7120,6 @@
                               </w:rPr>
                               <w:t>(</w:t>
                             </w:r>
-                            <w:proofErr w:type="gramEnd"/>
                             <w:r>
                               <w:rPr>
                                 <w:rFonts w:ascii="Courier New" w:hAnsi="Courier New" w:cs="Courier New"/>
@@ -8504,16 +7725,26 @@
         <w:rPr>
           <w:rFonts w:asciiTheme="minorHAnsi" w:hAnsiTheme="minorHAnsi" w:cstheme="minorHAnsi"/>
         </w:rPr>
-        <w:t xml:space="preserve">Si deseamos migrar a Google Storage tan solo debemos cambiar el identificador de la </w:t>
-      </w:r>
-      <w:proofErr w:type="spellStart"/>
-      <w:r>
-        <w:rPr>
-          <w:rFonts w:asciiTheme="minorHAnsi" w:hAnsiTheme="minorHAnsi" w:cstheme="minorHAnsi"/>
-        </w:rPr>
-        <w:t>implentacion</w:t>
-      </w:r>
-      <w:proofErr w:type="spellEnd"/>
+        <w:t xml:space="preserve">Si </w:t>
+      </w:r>
+      <w:r>
+        <w:rPr>
+          <w:rFonts w:asciiTheme="minorHAnsi" w:hAnsiTheme="minorHAnsi" w:cstheme="minorHAnsi"/>
+        </w:rPr>
+        <w:t>nos interesa</w:t>
+      </w:r>
+      <w:r>
+        <w:rPr>
+          <w:rFonts w:asciiTheme="minorHAnsi" w:hAnsiTheme="minorHAnsi" w:cstheme="minorHAnsi"/>
+        </w:rPr>
+        <w:t xml:space="preserve"> migrar a Google Storage tan solo debemos cambiar el identificador de la </w:t>
+      </w:r>
+      <w:r>
+        <w:rPr>
+          <w:rFonts w:asciiTheme="minorHAnsi" w:hAnsiTheme="minorHAnsi" w:cstheme="minorHAnsi"/>
+        </w:rPr>
+        <w:t>implementación</w:t>
+      </w:r>
       <w:r>
         <w:rPr>
           <w:rFonts w:asciiTheme="minorHAnsi" w:hAnsiTheme="minorHAnsi" w:cstheme="minorHAnsi"/>
@@ -8602,27 +7833,7 @@
                                 <w:szCs w:val="20"/>
                                 <w:highlight w:val="white"/>
                               </w:rPr>
-                              <w:t xml:space="preserve">//Instanciación </w:t>
-                            </w:r>
-                            <w:r>
-                              <w:rPr>
-                                <w:rFonts w:ascii="Courier New" w:hAnsi="Courier New" w:cs="Courier New"/>
-                                <w:color w:val="008000"/>
-                                <w:sz w:val="20"/>
-                                <w:szCs w:val="20"/>
-                                <w:highlight w:val="white"/>
-                              </w:rPr>
-                              <w:t xml:space="preserve">y configuración </w:t>
-                            </w:r>
-                            <w:r>
-                              <w:rPr>
-                                <w:rFonts w:ascii="Courier New" w:hAnsi="Courier New" w:cs="Courier New"/>
-                                <w:color w:val="008000"/>
-                                <w:sz w:val="20"/>
-                                <w:szCs w:val="20"/>
-                                <w:highlight w:val="white"/>
-                              </w:rPr>
-                              <w:t>del servicio</w:t>
+                              <w:t>//Instanciación y configuración del servicio</w:t>
                             </w:r>
                           </w:p>
                           <w:p>
@@ -8638,45 +7849,14 @@
                                 <w:highlight w:val="white"/>
                               </w:rPr>
                             </w:pPr>
-                            <w:proofErr w:type="spellStart"/>
-                            <w:r>
-                              <w:rPr>
-                                <w:rFonts w:ascii="Courier New" w:hAnsi="Courier New" w:cs="Courier New"/>
-                                <w:sz w:val="20"/>
-                                <w:szCs w:val="20"/>
-                                <w:highlight w:val="white"/>
-                              </w:rPr>
-                              <w:t>StorageInterface</w:t>
-                            </w:r>
-                            <w:proofErr w:type="spellEnd"/>
-                            <w:r>
-                              <w:rPr>
-                                <w:rFonts w:ascii="Courier New" w:hAnsi="Courier New" w:cs="Courier New"/>
-                                <w:sz w:val="20"/>
-                                <w:szCs w:val="20"/>
-                                <w:highlight w:val="white"/>
-                              </w:rPr>
-                              <w:t xml:space="preserve"> </w:t>
-                            </w:r>
-                            <w:proofErr w:type="spellStart"/>
-                            <w:r>
-                              <w:rPr>
-                                <w:rFonts w:ascii="Courier New" w:hAnsi="Courier New" w:cs="Courier New"/>
-                                <w:sz w:val="20"/>
-                                <w:szCs w:val="20"/>
-                                <w:highlight w:val="white"/>
-                              </w:rPr>
-                              <w:t>service</w:t>
-                            </w:r>
-                            <w:proofErr w:type="spellEnd"/>
-                            <w:r>
-                              <w:rPr>
-                                <w:rFonts w:ascii="Courier New" w:hAnsi="Courier New" w:cs="Courier New"/>
-                                <w:sz w:val="20"/>
-                                <w:szCs w:val="20"/>
-                                <w:highlight w:val="white"/>
-                              </w:rPr>
-                              <w:t xml:space="preserve"> </w:t>
+                            <w:r>
+                              <w:rPr>
+                                <w:rFonts w:ascii="Courier New" w:hAnsi="Courier New" w:cs="Courier New"/>
+                                <w:sz w:val="20"/>
+                                <w:szCs w:val="20"/>
+                                <w:highlight w:val="white"/>
+                              </w:rPr>
+                              <w:t xml:space="preserve">StorageInterface service </w:t>
                             </w:r>
                             <w:r>
                               <w:rPr>
@@ -8697,20 +7877,8 @@
                                 <w:szCs w:val="20"/>
                                 <w:highlight w:val="white"/>
                               </w:rPr>
-                              <w:t xml:space="preserve"> </w:t>
-                            </w:r>
-                            <w:proofErr w:type="spellStart"/>
-                            <w:proofErr w:type="gramStart"/>
-                            <w:r>
-                              <w:rPr>
-                                <w:rFonts w:ascii="Courier New" w:hAnsi="Courier New" w:cs="Courier New"/>
-                                <w:sz w:val="20"/>
-                                <w:szCs w:val="20"/>
-                                <w:highlight w:val="white"/>
-                              </w:rPr>
-                              <w:t>Factory.getService</w:t>
-                            </w:r>
-                            <w:proofErr w:type="spellEnd"/>
+                              <w:t xml:space="preserve"> Factory.getService</w:t>
+                            </w:r>
                             <w:r>
                               <w:rPr>
                                 <w:rFonts w:ascii="Courier New" w:hAnsi="Courier New" w:cs="Courier New"/>
@@ -8721,20 +7889,7 @@
                                 <w:szCs w:val="20"/>
                                 <w:highlight w:val="white"/>
                               </w:rPr>
-                              <w:t>(</w:t>
-                            </w:r>
-                            <w:proofErr w:type="gramEnd"/>
-                            <w:r>
-                              <w:rPr>
-                                <w:rFonts w:ascii="Courier New" w:hAnsi="Courier New" w:cs="Courier New"/>
-                                <w:b/>
-                                <w:bCs/>
-                                <w:color w:val="000080"/>
-                                <w:sz w:val="20"/>
-                                <w:szCs w:val="20"/>
-                                <w:highlight w:val="white"/>
-                              </w:rPr>
-                              <w:t>“Storage”, “Google”)</w:t>
+                              <w:t>(“Storage”, “Google”)</w:t>
                             </w:r>
                           </w:p>
                           <w:p>
@@ -8789,25 +7944,14 @@
                                 <w:highlight w:val="white"/>
                               </w:rPr>
                             </w:pPr>
-                            <w:proofErr w:type="spellStart"/>
-                            <w:r>
-                              <w:rPr>
-                                <w:rFonts w:ascii="Courier New" w:hAnsi="Courier New" w:cs="Courier New"/>
-                                <w:sz w:val="20"/>
-                                <w:szCs w:val="20"/>
-                                <w:highlight w:val="white"/>
-                              </w:rPr>
-                              <w:t>List</w:t>
-                            </w:r>
-                            <w:proofErr w:type="spellEnd"/>
-                            <w:r>
-                              <w:rPr>
-                                <w:rFonts w:ascii="Courier New" w:hAnsi="Courier New" w:cs="Courier New"/>
-                                <w:sz w:val="20"/>
-                                <w:szCs w:val="20"/>
-                                <w:highlight w:val="white"/>
-                              </w:rPr>
-                              <w:t xml:space="preserve"> archivos </w:t>
+                            <w:r>
+                              <w:rPr>
+                                <w:rFonts w:ascii="Courier New" w:hAnsi="Courier New" w:cs="Courier New"/>
+                                <w:sz w:val="20"/>
+                                <w:szCs w:val="20"/>
+                                <w:highlight w:val="white"/>
+                              </w:rPr>
+                              <w:t xml:space="preserve">List archivos </w:t>
                             </w:r>
                             <w:r>
                               <w:rPr>
@@ -8828,18 +7972,7 @@
                                 <w:szCs w:val="20"/>
                                 <w:highlight w:val="white"/>
                               </w:rPr>
-                              <w:t xml:space="preserve"> </w:t>
-                            </w:r>
-                            <w:proofErr w:type="spellStart"/>
-                            <w:proofErr w:type="gramStart"/>
-                            <w:r>
-                              <w:rPr>
-                                <w:rFonts w:ascii="Courier New" w:hAnsi="Courier New" w:cs="Courier New"/>
-                                <w:sz w:val="20"/>
-                                <w:szCs w:val="20"/>
-                                <w:highlight w:val="white"/>
-                              </w:rPr>
-                              <w:t>service</w:t>
+                              <w:t xml:space="preserve"> service</w:t>
                             </w:r>
                             <w:r>
                               <w:rPr>
@@ -8862,7 +7995,6 @@
                               </w:rPr>
                               <w:t>upload</w:t>
                             </w:r>
-                            <w:proofErr w:type="spellEnd"/>
                             <w:r>
                               <w:rPr>
                                 <w:rFonts w:ascii="Courier New" w:hAnsi="Courier New" w:cs="Courier New"/>
@@ -8875,7 +8007,6 @@
                               </w:rPr>
                               <w:t>(</w:t>
                             </w:r>
-                            <w:proofErr w:type="gramEnd"/>
                             <w:r>
                               <w:rPr>
                                 <w:rFonts w:ascii="Courier New" w:hAnsi="Courier New" w:cs="Courier New"/>
@@ -8911,8 +8042,6 @@
                                 <w:highlight w:val="white"/>
                               </w:rPr>
                             </w:pPr>
-                            <w:proofErr w:type="spellStart"/>
-                            <w:proofErr w:type="gramStart"/>
                             <w:r>
                               <w:rPr>
                                 <w:rFonts w:ascii="Courier New" w:hAnsi="Courier New" w:cs="Courier New"/>
@@ -8925,7 +8054,6 @@
                               </w:rPr>
                               <w:t>for</w:t>
                             </w:r>
-                            <w:proofErr w:type="spellEnd"/>
                             <w:r>
                               <w:rPr>
                                 <w:rFonts w:ascii="Courier New" w:hAnsi="Courier New" w:cs="Courier New"/>
@@ -8938,7 +8066,6 @@
                               </w:rPr>
                               <w:t>(</w:t>
                             </w:r>
-                            <w:proofErr w:type="gramEnd"/>
                             <w:r>
                               <w:rPr>
                                 <w:rFonts w:ascii="Courier New" w:hAnsi="Courier New" w:cs="Courier New"/>
@@ -9024,16 +8151,6 @@
                                 <w:highlight w:val="white"/>
                               </w:rPr>
                               <w:tab/>
-                            </w:r>
-                            <w:proofErr w:type="spellStart"/>
-                            <w:proofErr w:type="gramStart"/>
-                            <w:r>
-                              <w:rPr>
-                                <w:rFonts w:ascii="Courier New" w:hAnsi="Courier New" w:cs="Courier New"/>
-                                <w:sz w:val="20"/>
-                                <w:szCs w:val="20"/>
-                                <w:highlight w:val="white"/>
-                              </w:rPr>
                               <w:t>service</w:t>
                             </w:r>
                             <w:r>
@@ -9057,7 +8174,6 @@
                               </w:rPr>
                               <w:t>download</w:t>
                             </w:r>
-                            <w:proofErr w:type="spellEnd"/>
                             <w:r>
                               <w:rPr>
                                 <w:rFonts w:ascii="Courier New" w:hAnsi="Courier New" w:cs="Courier New"/>
@@ -9070,7 +8186,6 @@
                               </w:rPr>
                               <w:t>(</w:t>
                             </w:r>
-                            <w:proofErr w:type="gramEnd"/>
                             <w:r>
                               <w:rPr>
                                 <w:rFonts w:ascii="Courier New" w:hAnsi="Courier New" w:cs="Courier New"/>
@@ -9678,77 +8793,45 @@
         <w:jc w:val="both"/>
         <w:rPr>
           <w:rFonts w:asciiTheme="minorHAnsi" w:hAnsiTheme="minorHAnsi" w:cstheme="minorHAnsi"/>
+          <w:color w:val="auto"/>
+        </w:rPr>
+      </w:pPr>
+      <w:r>
+        <w:rPr>
+          <w:rFonts w:asciiTheme="minorHAnsi" w:hAnsiTheme="minorHAnsi" w:cstheme="minorHAnsi"/>
+          <w:color w:val="auto"/>
+        </w:rPr>
+        <w:t xml:space="preserve">Ya estamos en condiciones de agregar este nuevo mecanismo a Cloud Recorder. Como se puede apreciar en la </w:t>
+      </w:r>
+      <w:r>
+        <w:rPr>
+          <w:rFonts w:asciiTheme="minorHAnsi" w:hAnsiTheme="minorHAnsi" w:cstheme="minorHAnsi"/>
           <w:b/>
-          <w:color w:val="FF0000"/>
-        </w:rPr>
-      </w:pPr>
+          <w:color w:val="auto"/>
+        </w:rPr>
+        <w:t>Figura 2.</w:t>
+      </w:r>
       <w:r>
         <w:rPr>
           <w:rFonts w:asciiTheme="minorHAnsi" w:hAnsiTheme="minorHAnsi" w:cstheme="minorHAnsi"/>
           <w:b/>
-          <w:color w:val="FF0000"/>
-        </w:rPr>
-        <w:t xml:space="preserve">Ya estamos en condiciones de incorporar este nuevo mecanismo a Cloud </w:t>
-      </w:r>
-      <w:proofErr w:type="spellStart"/>
-      <w:r>
-        <w:rPr>
-          <w:rFonts w:asciiTheme="minorHAnsi" w:hAnsiTheme="minorHAnsi" w:cstheme="minorHAnsi"/>
-          <w:b/>
-          <w:color w:val="FF0000"/>
-        </w:rPr>
-        <w:t>Recorder</w:t>
-      </w:r>
-      <w:proofErr w:type="spellEnd"/>
-      <w:r>
-        <w:rPr>
-          <w:rFonts w:asciiTheme="minorHAnsi" w:hAnsiTheme="minorHAnsi" w:cstheme="minorHAnsi"/>
-          <w:b/>
-          <w:color w:val="FF0000"/>
-        </w:rPr>
-        <w:t>. La</w:t>
-      </w:r>
-      <w:r>
-        <w:rPr>
-          <w:rFonts w:asciiTheme="minorHAnsi" w:hAnsiTheme="minorHAnsi" w:cstheme="minorHAnsi"/>
-          <w:b/>
-          <w:color w:val="FF0000"/>
-        </w:rPr>
-        <w:t xml:space="preserve"> Figura 2.6 </w:t>
-      </w:r>
-      <w:proofErr w:type="spellStart"/>
-      <w:r>
-        <w:rPr>
-          <w:rFonts w:asciiTheme="minorHAnsi" w:hAnsiTheme="minorHAnsi" w:cstheme="minorHAnsi"/>
-          <w:b/>
-          <w:color w:val="FF0000"/>
-        </w:rPr>
-        <w:t>muestra</w:t>
-      </w:r>
-      <w:proofErr w:type="spellEnd"/>
-      <w:r>
-        <w:rPr>
-          <w:rFonts w:asciiTheme="minorHAnsi" w:hAnsiTheme="minorHAnsi" w:cstheme="minorHAnsi"/>
-          <w:b/>
-          <w:color w:val="FF0000"/>
-        </w:rPr>
-        <w:t xml:space="preserve"> el resultado de utilizar estas nuevas facilidades</w:t>
-      </w:r>
-      <w:r>
-        <w:rPr>
-          <w:rFonts w:asciiTheme="minorHAnsi" w:hAnsiTheme="minorHAnsi" w:cstheme="minorHAnsi"/>
-          <w:b/>
-          <w:color w:val="FF0000"/>
-        </w:rPr>
-        <w:t>.</w:t>
-      </w:r>
-      <w:r>
-        <w:rPr>
-          <w:rFonts w:asciiTheme="minorHAnsi" w:hAnsiTheme="minorHAnsi" w:cstheme="minorHAnsi"/>
-          <w:b/>
-          <w:color w:val="FF0000"/>
-        </w:rPr>
-        <w:t xml:space="preserve"> Se puede notar que hemos mejorado</w:t>
+          <w:color w:val="auto"/>
+        </w:rPr>
+        <w:t>6</w:t>
+      </w:r>
+      <w:r>
+        <w:rPr>
+          <w:rFonts w:asciiTheme="minorHAnsi" w:hAnsiTheme="minorHAnsi" w:cstheme="minorHAnsi"/>
+          <w:color w:val="auto"/>
+        </w:rPr>
+        <w:t xml:space="preserve">, </w:t>
+      </w:r>
+      <w:r>
+        <w:rPr>
+          <w:rFonts w:asciiTheme="minorHAnsi" w:hAnsiTheme="minorHAnsi" w:cstheme="minorHAnsi"/>
+          <w:color w:val="auto"/>
+        </w:rPr>
+        <w:t xml:space="preserve">el desarrollador ya no necesita comunicarse directamente con las implementaciones de cada proveedor, ya sea para configurarlas o utilizarlas. Todo lo referido a instanciación y configuración queda encapsulado en la “Fabrica de servicios” y el XML de configuración que el desarrollador define. </w:t>
       </w:r>
     </w:p>
     <w:p>
@@ -9770,14 +8853,15 @@
       <w:r>
         <w:rPr>
           <w:rFonts w:asciiTheme="minorHAnsi" w:hAnsiTheme="minorHAnsi" w:cstheme="minorHAnsi"/>
+          <w:b/>
           <w:noProof/>
           <w:lang w:eastAsia="es-AR"/>
         </w:rPr>
         <w:drawing>
-          <wp:inline distT="0" distB="0" distL="0" distR="0" wp14:anchorId="6504CBC2" wp14:editId="0409B942">
+          <wp:inline distT="0" distB="0" distL="0" distR="0" wp14:anchorId="291FB969" wp14:editId="4118B21C">
             <wp:extent cx="5939790" cy="5073015"/>
             <wp:effectExtent l="0" t="0" r="3810" b="0"/>
-            <wp:docPr id="18" name="Picture 18" descr="D:\Tesis\aether\trunk\docs\Enfoque-2.6.png"/>
+            <wp:docPr id="3" name="Picture 3" descr="D:\Tesis\aether\trunk\docs\Graficos\Enfoque-2.6.png"/>
             <wp:cNvGraphicFramePr>
               <a:graphicFrameLocks xmlns:a="http://schemas.openxmlformats.org/drawingml/2006/main" noChangeAspect="1"/>
             </wp:cNvGraphicFramePr>
@@ -9785,7 +8869,7 @@
               <a:graphicData uri="http://schemas.openxmlformats.org/drawingml/2006/picture">
                 <pic:pic xmlns:pic="http://schemas.openxmlformats.org/drawingml/2006/picture">
                   <pic:nvPicPr>
-                    <pic:cNvPr id="0" name="Picture 23" descr="D:\Tesis\aether\trunk\docs\Enfoque-2.6.png"/>
+                    <pic:cNvPr id="0" name="Picture 1" descr="D:\Tesis\aether\trunk\docs\Graficos\Enfoque-2.6.png"/>
                     <pic:cNvPicPr>
                       <a:picLocks noChangeAspect="1" noChangeArrowheads="1"/>
                     </pic:cNvPicPr>
@@ -9822,8 +8906,6 @@
           </wp:inline>
         </w:drawing>
       </w:r>
-      <w:bookmarkStart w:id="0" w:name="_GoBack"/>
-      <w:bookmarkEnd w:id="0"/>
       <w:r>
         <w:rPr>
           <w:rFonts w:asciiTheme="minorHAnsi" w:hAnsiTheme="minorHAnsi" w:cstheme="minorHAnsi"/>
@@ -9834,7 +8916,364 @@
     </w:p>
     <w:p>
       <w:pPr>
-        <w:spacing w:after="280" w:afterAutospacing="1"/>
+        <w:jc w:val="both"/>
+        <w:rPr>
+          <w:rFonts w:asciiTheme="minorHAnsi" w:hAnsiTheme="minorHAnsi" w:cstheme="minorHAnsi"/>
+          <w:b/>
+          <w:color w:val="FF0000"/>
+        </w:rPr>
+      </w:pPr>
+      <w:r>
+        <w:rPr>
+          <w:rFonts w:asciiTheme="minorHAnsi" w:hAnsiTheme="minorHAnsi" w:cstheme="minorHAnsi"/>
+          <w:color w:val="auto"/>
+        </w:rPr>
+        <w:t xml:space="preserve">A partir de estas </w:t>
+      </w:r>
+      <w:r>
+        <w:rPr>
+          <w:rFonts w:asciiTheme="minorHAnsi" w:hAnsiTheme="minorHAnsi" w:cstheme="minorHAnsi"/>
+          <w:color w:val="auto"/>
+        </w:rPr>
+        <w:t>últimas</w:t>
+      </w:r>
+      <w:r>
+        <w:rPr>
+          <w:rFonts w:asciiTheme="minorHAnsi" w:hAnsiTheme="minorHAnsi" w:cstheme="minorHAnsi"/>
+          <w:color w:val="auto"/>
+        </w:rPr>
+        <w:t xml:space="preserve"> modificaciones Cloud Recorder </w:t>
+      </w:r>
+      <w:r>
+        <w:rPr>
+          <w:rFonts w:asciiTheme="minorHAnsi" w:hAnsiTheme="minorHAnsi" w:cstheme="minorHAnsi"/>
+          <w:color w:val="auto"/>
+        </w:rPr>
+        <w:t>podrá ser migrada entre protocolos sin necesidad de cambios de código</w:t>
+      </w:r>
+      <w:r>
+        <w:rPr>
+          <w:rFonts w:asciiTheme="minorHAnsi" w:hAnsiTheme="minorHAnsi" w:cstheme="minorHAnsi"/>
+          <w:color w:val="auto"/>
+        </w:rPr>
+        <w:t>. Sin embargo, no hemos considerado un punto importante:</w:t>
+      </w:r>
+      <w:r>
+        <w:rPr>
+          <w:rFonts w:asciiTheme="minorHAnsi" w:hAnsiTheme="minorHAnsi" w:cstheme="minorHAnsi"/>
+          <w:color w:val="auto"/>
+        </w:rPr>
+        <w:t xml:space="preserve"> para lograr esto se </w:t>
+      </w:r>
+      <w:r>
+        <w:rPr>
+          <w:rFonts w:asciiTheme="minorHAnsi" w:hAnsiTheme="minorHAnsi" w:cstheme="minorHAnsi"/>
+          <w:color w:val="auto"/>
+        </w:rPr>
+        <w:t>debió</w:t>
+      </w:r>
+      <w:r>
+        <w:rPr>
+          <w:rFonts w:asciiTheme="minorHAnsi" w:hAnsiTheme="minorHAnsi" w:cstheme="minorHAnsi"/>
+          <w:color w:val="auto"/>
+        </w:rPr>
+        <w:t xml:space="preserve"> recodificar la aplicación original para que utilice de manera directa al </w:t>
+      </w:r>
+      <w:r>
+        <w:rPr>
+          <w:rFonts w:asciiTheme="minorHAnsi" w:hAnsiTheme="minorHAnsi" w:cstheme="minorHAnsi"/>
+          <w:color w:val="auto"/>
+        </w:rPr>
+        <w:t>módulo</w:t>
+      </w:r>
+      <w:r>
+        <w:rPr>
+          <w:rFonts w:asciiTheme="minorHAnsi" w:hAnsiTheme="minorHAnsi" w:cstheme="minorHAnsi"/>
+          <w:color w:val="auto"/>
+        </w:rPr>
+        <w:t xml:space="preserve"> de </w:t>
+      </w:r>
+      <w:r>
+        <w:rPr>
+          <w:rFonts w:asciiTheme="minorHAnsi" w:hAnsiTheme="minorHAnsi" w:cstheme="minorHAnsi"/>
+          <w:color w:val="auto"/>
+        </w:rPr>
+        <w:t>abstracción</w:t>
+      </w:r>
+      <w:r>
+        <w:rPr>
+          <w:rFonts w:asciiTheme="minorHAnsi" w:hAnsiTheme="minorHAnsi" w:cstheme="minorHAnsi"/>
+          <w:color w:val="auto"/>
+        </w:rPr>
+        <w:t xml:space="preserve"> de servicios.</w:t>
+      </w:r>
+      <w:r>
+        <w:rPr>
+          <w:rFonts w:asciiTheme="minorHAnsi" w:hAnsiTheme="minorHAnsi" w:cstheme="minorHAnsi"/>
+          <w:color w:val="auto"/>
+        </w:rPr>
+        <w:t xml:space="preserve"> Pese a que este es el modo </w:t>
+      </w:r>
+      <w:r>
+        <w:rPr>
+          <w:rFonts w:asciiTheme="minorHAnsi" w:hAnsiTheme="minorHAnsi" w:cstheme="minorHAnsi"/>
+          <w:color w:val="auto"/>
+        </w:rPr>
+        <w:t>más</w:t>
+      </w:r>
+      <w:r>
+        <w:rPr>
+          <w:rFonts w:asciiTheme="minorHAnsi" w:hAnsiTheme="minorHAnsi" w:cstheme="minorHAnsi"/>
+          <w:color w:val="auto"/>
+        </w:rPr>
+        <w:t xml:space="preserve"> directo de utilizar la nueva plataforma, al desarrollador seguramente no le resulte agradable tener que cambiar toda la aplicación ya que perdería una base de código estable y testeada. Teniendo esto en mente, podemos ir </w:t>
+      </w:r>
+      <w:r>
+        <w:rPr>
+          <w:rFonts w:asciiTheme="minorHAnsi" w:hAnsiTheme="minorHAnsi" w:cstheme="minorHAnsi"/>
+          <w:color w:val="auto"/>
+        </w:rPr>
+        <w:t>más</w:t>
+      </w:r>
+      <w:r>
+        <w:rPr>
+          <w:rFonts w:asciiTheme="minorHAnsi" w:hAnsiTheme="minorHAnsi" w:cstheme="minorHAnsi"/>
+          <w:color w:val="auto"/>
+        </w:rPr>
+        <w:t xml:space="preserve"> </w:t>
+      </w:r>
+      <w:r>
+        <w:rPr>
+          <w:rFonts w:asciiTheme="minorHAnsi" w:hAnsiTheme="minorHAnsi" w:cstheme="minorHAnsi"/>
+          <w:color w:val="auto"/>
+        </w:rPr>
+        <w:t>allá</w:t>
+      </w:r>
+      <w:r>
+        <w:rPr>
+          <w:rFonts w:asciiTheme="minorHAnsi" w:hAnsiTheme="minorHAnsi" w:cstheme="minorHAnsi"/>
+          <w:color w:val="auto"/>
+        </w:rPr>
+        <w:t xml:space="preserve"> e imaginar un modo de migración que no requiera cambio de código alguno.</w:t>
+      </w:r>
+      <w:r>
+        <w:rPr>
+          <w:rFonts w:asciiTheme="minorHAnsi" w:hAnsiTheme="minorHAnsi" w:cstheme="minorHAnsi"/>
+          <w:b/>
+          <w:color w:val="FF0000"/>
+        </w:rPr>
+        <w:t xml:space="preserve"> </w:t>
+      </w:r>
+      <w:r>
+        <w:rPr>
+          <w:rFonts w:asciiTheme="minorHAnsi" w:hAnsiTheme="minorHAnsi" w:cstheme="minorHAnsi"/>
+        </w:rPr>
+        <w:t>Es por este motivo que surge la idea de generar una capa de adapters para tecnologías ajenas a la plataforma. Cada uno de estos adapters realizaría traducciones entre una tecnología X y nuestra plataforma haciendo uso de las interfaces del módulo de abstracción de servicios. Siguiendo el ejemplo</w:t>
+      </w:r>
+      <w:r>
+        <w:rPr>
+          <w:rFonts w:asciiTheme="minorHAnsi" w:hAnsiTheme="minorHAnsi" w:cstheme="minorHAnsi"/>
+        </w:rPr>
+        <w:t xml:space="preserve"> de Cloud Recorder, supongamos que la aplicación original estaba implementada con jClouds para acceder a S3 y ahora se desea acceder a Google Storage por medio de la nueva plataforma. La</w:t>
+      </w:r>
+      <w:r>
+        <w:rPr>
+          <w:rFonts w:asciiTheme="minorHAnsi" w:hAnsiTheme="minorHAnsi" w:cstheme="minorHAnsi"/>
+        </w:rPr>
+        <w:t xml:space="preserve"> plataforma debería proveer un adapter para el framework jClouds</w:t>
+      </w:r>
+      <w:r>
+        <w:rPr>
+          <w:rFonts w:asciiTheme="minorHAnsi" w:hAnsiTheme="minorHAnsi" w:cstheme="minorHAnsi"/>
+        </w:rPr>
+        <w:t xml:space="preserve"> como el de la </w:t>
+      </w:r>
+      <w:r>
+        <w:rPr>
+          <w:rFonts w:asciiTheme="minorHAnsi" w:hAnsiTheme="minorHAnsi" w:cstheme="minorHAnsi"/>
+          <w:b/>
+        </w:rPr>
+        <w:t>Figura 2.7</w:t>
+      </w:r>
+      <w:r>
+        <w:rPr>
+          <w:rFonts w:asciiTheme="minorHAnsi" w:hAnsiTheme="minorHAnsi" w:cstheme="minorHAnsi"/>
+        </w:rPr>
+        <w:t>.</w:t>
+      </w:r>
+      <w:r>
+        <w:rPr>
+          <w:rFonts w:asciiTheme="minorHAnsi" w:hAnsiTheme="minorHAnsi" w:cstheme="minorHAnsi"/>
+        </w:rPr>
+        <w:t xml:space="preserve"> </w:t>
+      </w:r>
+      <w:r>
+        <w:rPr>
+          <w:rFonts w:asciiTheme="minorHAnsi" w:hAnsiTheme="minorHAnsi" w:cstheme="minorHAnsi"/>
+        </w:rPr>
+        <w:t>Este adapter debería trabajar de</w:t>
+      </w:r>
+      <w:r>
+        <w:rPr>
+          <w:rFonts w:asciiTheme="minorHAnsi" w:hAnsiTheme="minorHAnsi" w:cstheme="minorHAnsi"/>
+        </w:rPr>
+        <w:t xml:space="preserve"> tal manera que un llamado “</w:t>
+      </w:r>
+      <w:r>
+        <w:rPr>
+          <w:rFonts w:asciiTheme="minorHAnsi" w:hAnsiTheme="minorHAnsi" w:cstheme="minorHAnsi"/>
+          <w:i/>
+        </w:rPr>
+        <w:t>llamado (parámetro…parámetro): valor de retorno</w:t>
+      </w:r>
+      <w:r>
+        <w:rPr>
+          <w:rFonts w:asciiTheme="minorHAnsi" w:hAnsiTheme="minorHAnsi" w:cstheme="minorHAnsi"/>
+        </w:rPr>
+        <w:t>” pueda ser traducido a un set de llamados equivalentes de nuestra plataforma. Es útil destacar que cada adapter debe tener en cuenta la traducción de objetos desde y hacia las tecnologías de terceros.</w:t>
+      </w:r>
+    </w:p>
+    <w:p>
+      <w:pPr>
+        <w:jc w:val="both"/>
+        <w:rPr>
+          <w:rFonts w:asciiTheme="minorHAnsi" w:hAnsiTheme="minorHAnsi" w:cstheme="minorHAnsi"/>
+          <w:i/>
+          <w:color w:val="FF0000"/>
+        </w:rPr>
+      </w:pPr>
+      <w:r>
+        <w:rPr>
+          <w:rFonts w:asciiTheme="minorHAnsi" w:hAnsiTheme="minorHAnsi" w:cstheme="minorHAnsi"/>
+          <w:i/>
+          <w:noProof/>
+          <w:color w:val="FF0000"/>
+          <w:lang w:eastAsia="es-AR"/>
+        </w:rPr>
+        <w:lastRenderedPageBreak/>
+        <w:drawing>
+          <wp:inline distT="0" distB="0" distL="0" distR="0">
+            <wp:extent cx="5939790" cy="3307715"/>
+            <wp:effectExtent l="0" t="0" r="3810" b="6985"/>
+            <wp:docPr id="1" name="Picture 1" descr="D:\Tesis\aether\trunk\docs\Graficos\Adapter Jcloud.png"/>
+            <wp:cNvGraphicFramePr>
+              <a:graphicFrameLocks xmlns:a="http://schemas.openxmlformats.org/drawingml/2006/main" noChangeAspect="1"/>
+            </wp:cNvGraphicFramePr>
+            <a:graphic xmlns:a="http://schemas.openxmlformats.org/drawingml/2006/main">
+              <a:graphicData uri="http://schemas.openxmlformats.org/drawingml/2006/picture">
+                <pic:pic xmlns:pic="http://schemas.openxmlformats.org/drawingml/2006/picture">
+                  <pic:nvPicPr>
+                    <pic:cNvPr id="0" name="Picture 1" descr="D:\Tesis\aether\trunk\docs\Graficos\Adapter Jcloud.png"/>
+                    <pic:cNvPicPr>
+                      <a:picLocks noChangeAspect="1" noChangeArrowheads="1"/>
+                    </pic:cNvPicPr>
+                  </pic:nvPicPr>
+                  <pic:blipFill>
+                    <a:blip r:embed="rId11">
+                      <a:extLst>
+                        <a:ext uri="{28A0092B-C50C-407E-A947-70E740481C1C}">
+                          <a14:useLocalDpi xmlns:a14="http://schemas.microsoft.com/office/drawing/2010/main" val="0"/>
+                        </a:ext>
+                      </a:extLst>
+                    </a:blip>
+                    <a:srcRect/>
+                    <a:stretch>
+                      <a:fillRect/>
+                    </a:stretch>
+                  </pic:blipFill>
+                  <pic:spPr bwMode="auto">
+                    <a:xfrm>
+                      <a:off x="0" y="0"/>
+                      <a:ext cx="5939790" cy="3307715"/>
+                    </a:xfrm>
+                    <a:prstGeom prst="rect">
+                      <a:avLst/>
+                    </a:prstGeom>
+                    <a:noFill/>
+                    <a:ln>
+                      <a:noFill/>
+                    </a:ln>
+                  </pic:spPr>
+                </pic:pic>
+              </a:graphicData>
+            </a:graphic>
+          </wp:inline>
+        </w:drawing>
+      </w:r>
+    </w:p>
+    <w:p>
+      <w:pPr>
+        <w:jc w:val="center"/>
+        <w:rPr>
+          <w:rFonts w:asciiTheme="minorHAnsi" w:hAnsiTheme="minorHAnsi" w:cstheme="minorHAnsi"/>
+          <w:b/>
+          <w:color w:val="auto"/>
+        </w:rPr>
+      </w:pPr>
+      <w:r>
+        <w:rPr>
+          <w:rFonts w:asciiTheme="minorHAnsi" w:hAnsiTheme="minorHAnsi" w:cstheme="minorHAnsi"/>
+          <w:b/>
+          <w:color w:val="auto"/>
+        </w:rPr>
+        <w:t>Figura 2.7</w:t>
+      </w:r>
+    </w:p>
+    <w:p>
+      <w:pPr>
+        <w:jc w:val="center"/>
+        <w:rPr>
+          <w:rFonts w:asciiTheme="minorHAnsi" w:hAnsiTheme="minorHAnsi" w:cstheme="minorHAnsi"/>
+          <w:b/>
+          <w:color w:val="auto"/>
+        </w:rPr>
+      </w:pPr>
+    </w:p>
+    <w:p>
+      <w:pPr>
+        <w:rPr>
+          <w:rFonts w:asciiTheme="minorHAnsi" w:hAnsiTheme="minorHAnsi" w:cstheme="minorHAnsi"/>
+          <w:color w:val="auto"/>
+        </w:rPr>
+      </w:pPr>
+      <w:r>
+        <w:rPr>
+          <w:rFonts w:asciiTheme="minorHAnsi" w:hAnsiTheme="minorHAnsi" w:cstheme="minorHAnsi"/>
+          <w:color w:val="auto"/>
+        </w:rPr>
+        <w:t xml:space="preserve">Para gestionar la configuración interna de cada adapter se utilizara un archivo XML que defina que clases del framework objetivo interceptar. El archivo también debe definir </w:t>
+      </w:r>
+      <w:r>
+        <w:rPr>
+          <w:rFonts w:asciiTheme="minorHAnsi" w:hAnsiTheme="minorHAnsi" w:cstheme="minorHAnsi"/>
+          <w:color w:val="auto"/>
+        </w:rPr>
+        <w:t>qué</w:t>
+      </w:r>
+      <w:r>
+        <w:rPr>
+          <w:rFonts w:asciiTheme="minorHAnsi" w:hAnsiTheme="minorHAnsi" w:cstheme="minorHAnsi"/>
+          <w:color w:val="auto"/>
+        </w:rPr>
+        <w:t xml:space="preserve"> clase adapter se </w:t>
+      </w:r>
+      <w:r>
+        <w:rPr>
+          <w:rFonts w:asciiTheme="minorHAnsi" w:hAnsiTheme="minorHAnsi" w:cstheme="minorHAnsi"/>
+          <w:color w:val="auto"/>
+        </w:rPr>
+        <w:t>hará</w:t>
+      </w:r>
+      <w:r>
+        <w:rPr>
+          <w:rFonts w:asciiTheme="minorHAnsi" w:hAnsiTheme="minorHAnsi" w:cstheme="minorHAnsi"/>
+          <w:color w:val="auto"/>
+        </w:rPr>
+        <w:t xml:space="preserve"> cargo de reemplazar las llamadas necesarias. El esquema propuesto es el siguiente:</w:t>
+      </w:r>
+    </w:p>
+    <w:p>
+      <w:pPr>
         <w:jc w:val="both"/>
         <w:rPr>
           <w:rFonts w:asciiTheme="minorHAnsi" w:hAnsiTheme="minorHAnsi" w:cstheme="minorHAnsi"/>
@@ -9851,187 +9290,1065 @@
       <w:r>
         <w:rPr>
           <w:rFonts w:asciiTheme="minorHAnsi" w:hAnsiTheme="minorHAnsi" w:cstheme="minorHAnsi"/>
-        </w:rPr>
-        <w:t xml:space="preserve">Utilizar el </w:t>
-      </w:r>
-      <w:r>
-        <w:rPr>
-          <w:rFonts w:asciiTheme="minorHAnsi" w:hAnsiTheme="minorHAnsi" w:cstheme="minorHAnsi"/>
-        </w:rPr>
-        <w:t>módulo</w:t>
-      </w:r>
-      <w:r>
-        <w:rPr>
-          <w:rFonts w:asciiTheme="minorHAnsi" w:hAnsiTheme="minorHAnsi" w:cstheme="minorHAnsi"/>
-        </w:rPr>
-        <w:t xml:space="preserve"> de abstracción de servicios es el modo de uso recomendado en la creación de nuevas aplicaciones, </w:t>
-      </w:r>
-      <w:r>
-        <w:rPr>
-          <w:rFonts w:asciiTheme="minorHAnsi" w:hAnsiTheme="minorHAnsi" w:cstheme="minorHAnsi"/>
-        </w:rPr>
-        <w:t xml:space="preserve"> </w:t>
-      </w:r>
-      <w:r>
-        <w:rPr>
-          <w:rFonts w:asciiTheme="minorHAnsi" w:hAnsiTheme="minorHAnsi" w:cstheme="minorHAnsi"/>
-        </w:rPr>
-        <w:t>pero ¿</w:t>
-      </w:r>
-      <w:r>
-        <w:rPr>
-          <w:rFonts w:asciiTheme="minorHAnsi" w:hAnsiTheme="minorHAnsi" w:cstheme="minorHAnsi"/>
-        </w:rPr>
-        <w:t>qué</w:t>
-      </w:r>
-      <w:r>
-        <w:rPr>
-          <w:rFonts w:asciiTheme="minorHAnsi" w:hAnsiTheme="minorHAnsi" w:cstheme="minorHAnsi"/>
-        </w:rPr>
-        <w:t xml:space="preserve"> sucedería si el usuario ya posee una aplicación funcional que utiliza tecnología ajena a nuestra plataforma y desea migrar? Por ejemplo, supongamos que un usuario X ya tiene implementada una aplicación que utiliza el framework </w:t>
-      </w:r>
-      <w:proofErr w:type="spellStart"/>
-      <w:r>
-        <w:rPr>
-          <w:rFonts w:asciiTheme="minorHAnsi" w:hAnsiTheme="minorHAnsi" w:cstheme="minorHAnsi"/>
-        </w:rPr>
-        <w:t>jClouds</w:t>
-      </w:r>
-      <w:proofErr w:type="spellEnd"/>
-      <w:r>
-        <w:rPr>
-          <w:rFonts w:asciiTheme="minorHAnsi" w:hAnsiTheme="minorHAnsi" w:cstheme="minorHAnsi"/>
-        </w:rPr>
-        <w:t xml:space="preserve"> para acceder a Amazon S3 y desea migrarla a Google Storage con nuestra plataforma. Al usuario difícilmente le caiga bien la idea de volver a codificar su aplicación utilizando el </w:t>
-      </w:r>
-      <w:r>
-        <w:rPr>
-          <w:rFonts w:asciiTheme="minorHAnsi" w:hAnsiTheme="minorHAnsi" w:cstheme="minorHAnsi"/>
-        </w:rPr>
-        <w:t>módulo</w:t>
-      </w:r>
-      <w:r>
-        <w:rPr>
-          <w:rFonts w:asciiTheme="minorHAnsi" w:hAnsiTheme="minorHAnsi" w:cstheme="minorHAnsi"/>
-        </w:rPr>
-        <w:t xml:space="preserve"> de abstracción de servicios ya que perdería una base de código estable y </w:t>
-      </w:r>
-      <w:proofErr w:type="gramStart"/>
-      <w:r>
-        <w:rPr>
-          <w:rFonts w:asciiTheme="minorHAnsi" w:hAnsiTheme="minorHAnsi" w:cstheme="minorHAnsi"/>
-        </w:rPr>
-        <w:t>testeada</w:t>
-      </w:r>
-      <w:proofErr w:type="gramEnd"/>
-      <w:r>
-        <w:rPr>
-          <w:rFonts w:asciiTheme="minorHAnsi" w:hAnsiTheme="minorHAnsi" w:cstheme="minorHAnsi"/>
-        </w:rPr>
-        <w:t xml:space="preserve">. Es por este motivo que surge la idea de generar una capa de </w:t>
-      </w:r>
-      <w:proofErr w:type="spellStart"/>
-      <w:r>
-        <w:rPr>
-          <w:rFonts w:asciiTheme="minorHAnsi" w:hAnsiTheme="minorHAnsi" w:cstheme="minorHAnsi"/>
-        </w:rPr>
-        <w:t>adapters</w:t>
-      </w:r>
-      <w:proofErr w:type="spellEnd"/>
-      <w:r>
-        <w:rPr>
-          <w:rFonts w:asciiTheme="minorHAnsi" w:hAnsiTheme="minorHAnsi" w:cstheme="minorHAnsi"/>
-        </w:rPr>
-        <w:t xml:space="preserve"> para tecnologías ajenas a la plataforma. Cada uno de estos </w:t>
-      </w:r>
-      <w:proofErr w:type="spellStart"/>
-      <w:r>
-        <w:rPr>
-          <w:rFonts w:asciiTheme="minorHAnsi" w:hAnsiTheme="minorHAnsi" w:cstheme="minorHAnsi"/>
-        </w:rPr>
-        <w:t>adapters</w:t>
-      </w:r>
-      <w:proofErr w:type="spellEnd"/>
-      <w:r>
-        <w:rPr>
-          <w:rFonts w:asciiTheme="minorHAnsi" w:hAnsiTheme="minorHAnsi" w:cstheme="minorHAnsi"/>
-        </w:rPr>
-        <w:t xml:space="preserve"> realizaría traducciones entre una tecnología X y nuestra plataforma haciendo uso de las interfaces del </w:t>
-      </w:r>
-      <w:r>
-        <w:rPr>
-          <w:rFonts w:asciiTheme="minorHAnsi" w:hAnsiTheme="minorHAnsi" w:cstheme="minorHAnsi"/>
-        </w:rPr>
-        <w:t>módulo</w:t>
-      </w:r>
-      <w:r>
-        <w:rPr>
-          <w:rFonts w:asciiTheme="minorHAnsi" w:hAnsiTheme="minorHAnsi" w:cstheme="minorHAnsi"/>
-        </w:rPr>
-        <w:t xml:space="preserve"> de abstracción de servicios. Siguiendo el ejemplo, la plataforma debería proveer un </w:t>
-      </w:r>
-      <w:proofErr w:type="spellStart"/>
-      <w:r>
-        <w:rPr>
-          <w:rFonts w:asciiTheme="minorHAnsi" w:hAnsiTheme="minorHAnsi" w:cstheme="minorHAnsi"/>
-        </w:rPr>
-        <w:t>adapter</w:t>
-      </w:r>
-      <w:proofErr w:type="spellEnd"/>
-      <w:r>
-        <w:rPr>
-          <w:rFonts w:asciiTheme="minorHAnsi" w:hAnsiTheme="minorHAnsi" w:cstheme="minorHAnsi"/>
-        </w:rPr>
-        <w:t xml:space="preserve"> para el framework </w:t>
-      </w:r>
-      <w:proofErr w:type="spellStart"/>
-      <w:r>
-        <w:rPr>
-          <w:rFonts w:asciiTheme="minorHAnsi" w:hAnsiTheme="minorHAnsi" w:cstheme="minorHAnsi"/>
-        </w:rPr>
-        <w:t>jClouds</w:t>
-      </w:r>
-      <w:proofErr w:type="spellEnd"/>
-      <w:r>
-        <w:rPr>
-          <w:rFonts w:asciiTheme="minorHAnsi" w:hAnsiTheme="minorHAnsi" w:cstheme="minorHAnsi"/>
-        </w:rPr>
-        <w:t xml:space="preserve"> de tal manera que un llamado “</w:t>
-      </w:r>
-      <w:r>
-        <w:rPr>
-          <w:rFonts w:asciiTheme="minorHAnsi" w:hAnsiTheme="minorHAnsi" w:cstheme="minorHAnsi"/>
-          <w:i/>
-        </w:rPr>
-        <w:t>llamado (parámetro…parámetro): valor de retorno</w:t>
-      </w:r>
-      <w:r>
-        <w:rPr>
-          <w:rFonts w:asciiTheme="minorHAnsi" w:hAnsiTheme="minorHAnsi" w:cstheme="minorHAnsi"/>
-        </w:rPr>
-        <w:t xml:space="preserve">” pueda ser traducido a un set de llamados equivalentes de nuestra plataforma. Es útil destacar que cada </w:t>
-      </w:r>
-      <w:proofErr w:type="spellStart"/>
-      <w:r>
-        <w:rPr>
-          <w:rFonts w:asciiTheme="minorHAnsi" w:hAnsiTheme="minorHAnsi" w:cstheme="minorHAnsi"/>
-        </w:rPr>
-        <w:t>adapter</w:t>
-      </w:r>
-      <w:proofErr w:type="spellEnd"/>
-      <w:r>
-        <w:rPr>
-          <w:rFonts w:asciiTheme="minorHAnsi" w:hAnsiTheme="minorHAnsi" w:cstheme="minorHAnsi"/>
-        </w:rPr>
-        <w:t xml:space="preserve"> debe tener en cuenta la traducción de objetos desde y hacia las tecnologías de terceros.</w:t>
+          <w:noProof/>
+          <w:lang w:eastAsia="es-AR"/>
+        </w:rPr>
+        <mc:AlternateContent>
+          <mc:Choice Requires="wps">
+            <w:drawing>
+              <wp:inline distT="0" distB="0" distL="0" distR="0" wp14:anchorId="16FD3846" wp14:editId="0B64A575">
+                <wp:extent cx="5943600" cy="2136140"/>
+                <wp:effectExtent l="0" t="0" r="19050" b="16510"/>
+                <wp:docPr id="9" name="Text Box 2"/>
+                <wp:cNvGraphicFramePr>
+                  <a:graphicFrameLocks xmlns:a="http://schemas.openxmlformats.org/drawingml/2006/main"/>
+                </wp:cNvGraphicFramePr>
+                <a:graphic xmlns:a="http://schemas.openxmlformats.org/drawingml/2006/main">
+                  <a:graphicData uri="http://schemas.microsoft.com/office/word/2010/wordprocessingShape">
+                    <wps:wsp>
+                      <wps:cNvSpPr txBox="1">
+                        <a:spLocks noChangeArrowheads="1"/>
+                      </wps:cNvSpPr>
+                      <wps:spPr bwMode="auto">
+                        <a:xfrm>
+                          <a:off x="0" y="0"/>
+                          <a:ext cx="5943600" cy="2136140"/>
+                        </a:xfrm>
+                        <a:prstGeom prst="rect">
+                          <a:avLst/>
+                        </a:prstGeom>
+                        <a:solidFill>
+                          <a:srgbClr val="FFFFFF"/>
+                        </a:solidFill>
+                        <a:ln w="9525">
+                          <a:solidFill>
+                            <a:srgbClr val="000000"/>
+                          </a:solidFill>
+                          <a:miter lim="800000"/>
+                          <a:headEnd/>
+                          <a:tailEnd/>
+                        </a:ln>
+                      </wps:spPr>
+                      <wps:txbx>
+                        <w:txbxContent>
+                          <w:p>
+                            <w:pPr>
+                              <w:autoSpaceDE w:val="0"/>
+                              <w:autoSpaceDN w:val="0"/>
+                              <w:adjustRightInd w:val="0"/>
+                              <w:spacing w:line="240" w:lineRule="auto"/>
+                              <w:rPr>
+                                <w:rFonts w:ascii="Courier New" w:hAnsi="Courier New" w:cs="Courier New"/>
+                                <w:b/>
+                                <w:bCs/>
+                                <w:sz w:val="20"/>
+                                <w:szCs w:val="20"/>
+                                <w:highlight w:val="white"/>
+                              </w:rPr>
+                            </w:pPr>
+                            <w:r>
+                              <w:rPr>
+                                <w:rFonts w:ascii="Courier New" w:hAnsi="Courier New" w:cs="Courier New"/>
+                                <w:color w:val="0000FF"/>
+                                <w:sz w:val="20"/>
+                                <w:szCs w:val="20"/>
+                                <w:highlight w:val="white"/>
+                              </w:rPr>
+                              <w:t>&lt;ClassLoaderConfig&gt;</w:t>
+                            </w:r>
+                          </w:p>
+                          <w:p>
+                            <w:pPr>
+                              <w:autoSpaceDE w:val="0"/>
+                              <w:autoSpaceDN w:val="0"/>
+                              <w:adjustRightInd w:val="0"/>
+                              <w:spacing w:line="240" w:lineRule="auto"/>
+                              <w:rPr>
+                                <w:rFonts w:ascii="Courier New" w:hAnsi="Courier New" w:cs="Courier New"/>
+                                <w:b/>
+                                <w:bCs/>
+                                <w:sz w:val="20"/>
+                                <w:szCs w:val="20"/>
+                                <w:highlight w:val="white"/>
+                              </w:rPr>
+                            </w:pPr>
+                            <w:r>
+                              <w:rPr>
+                                <w:rFonts w:ascii="Courier New" w:hAnsi="Courier New" w:cs="Courier New"/>
+                                <w:b/>
+                                <w:bCs/>
+                                <w:sz w:val="20"/>
+                                <w:szCs w:val="20"/>
+                                <w:highlight w:val="white"/>
+                              </w:rPr>
+                              <w:tab/>
+                            </w:r>
+                            <w:r>
+                              <w:rPr>
+                                <w:rFonts w:ascii="Courier New" w:hAnsi="Courier New" w:cs="Courier New"/>
+                                <w:color w:val="0000FF"/>
+                                <w:sz w:val="20"/>
+                                <w:szCs w:val="20"/>
+                                <w:highlight w:val="white"/>
+                              </w:rPr>
+                              <w:t>&lt;classException&gt;</w:t>
+                            </w:r>
+                          </w:p>
+                          <w:p>
+                            <w:pPr>
+                              <w:autoSpaceDE w:val="0"/>
+                              <w:autoSpaceDN w:val="0"/>
+                              <w:adjustRightInd w:val="0"/>
+                              <w:spacing w:line="240" w:lineRule="auto"/>
+                              <w:rPr>
+                                <w:rFonts w:ascii="Courier New" w:hAnsi="Courier New" w:cs="Courier New"/>
+                                <w:b/>
+                                <w:bCs/>
+                                <w:sz w:val="20"/>
+                                <w:szCs w:val="20"/>
+                                <w:highlight w:val="white"/>
+                              </w:rPr>
+                            </w:pPr>
+                            <w:r>
+                              <w:rPr>
+                                <w:rFonts w:ascii="Courier New" w:hAnsi="Courier New" w:cs="Courier New"/>
+                                <w:b/>
+                                <w:bCs/>
+                                <w:sz w:val="20"/>
+                                <w:szCs w:val="20"/>
+                                <w:highlight w:val="white"/>
+                              </w:rPr>
+                              <w:tab/>
+                            </w:r>
+                            <w:r>
+                              <w:rPr>
+                                <w:rFonts w:ascii="Courier New" w:hAnsi="Courier New" w:cs="Courier New"/>
+                                <w:b/>
+                                <w:bCs/>
+                                <w:sz w:val="20"/>
+                                <w:szCs w:val="20"/>
+                                <w:highlight w:val="white"/>
+                              </w:rPr>
+                              <w:tab/>
+                            </w:r>
+                            <w:r>
+                              <w:rPr>
+                                <w:rFonts w:ascii="Courier New" w:hAnsi="Courier New" w:cs="Courier New"/>
+                                <w:color w:val="0000FF"/>
+                                <w:sz w:val="20"/>
+                                <w:szCs w:val="20"/>
+                                <w:highlight w:val="white"/>
+                              </w:rPr>
+                              <w:t>&lt;srcClass&gt;</w:t>
+                            </w:r>
+                            <w:r>
+                              <w:rPr>
+                                <w:rFonts w:ascii="Courier New" w:hAnsi="Courier New" w:cs="Courier New"/>
+                                <w:b/>
+                                <w:bCs/>
+                                <w:sz w:val="20"/>
+                                <w:szCs w:val="20"/>
+                                <w:highlight w:val="white"/>
+                              </w:rPr>
+                              <w:t>jclouds.class.FirstClass</w:t>
+                            </w:r>
+                            <w:r>
+                              <w:rPr>
+                                <w:rFonts w:ascii="Courier New" w:hAnsi="Courier New" w:cs="Courier New"/>
+                                <w:color w:val="0000FF"/>
+                                <w:sz w:val="20"/>
+                                <w:szCs w:val="20"/>
+                                <w:highlight w:val="white"/>
+                              </w:rPr>
+                              <w:t>&lt;/srcClass&gt;</w:t>
+                            </w:r>
+                          </w:p>
+                          <w:p>
+                            <w:pPr>
+                              <w:autoSpaceDE w:val="0"/>
+                              <w:autoSpaceDN w:val="0"/>
+                              <w:adjustRightInd w:val="0"/>
+                              <w:spacing w:line="240" w:lineRule="auto"/>
+                              <w:rPr>
+                                <w:rFonts w:ascii="Courier New" w:hAnsi="Courier New" w:cs="Courier New"/>
+                                <w:b/>
+                                <w:bCs/>
+                                <w:sz w:val="20"/>
+                                <w:szCs w:val="20"/>
+                                <w:highlight w:val="white"/>
+                              </w:rPr>
+                            </w:pPr>
+                            <w:r>
+                              <w:rPr>
+                                <w:rFonts w:ascii="Courier New" w:hAnsi="Courier New" w:cs="Courier New"/>
+                                <w:b/>
+                                <w:bCs/>
+                                <w:sz w:val="20"/>
+                                <w:szCs w:val="20"/>
+                                <w:highlight w:val="white"/>
+                              </w:rPr>
+                              <w:tab/>
+                            </w:r>
+                            <w:r>
+                              <w:rPr>
+                                <w:rFonts w:ascii="Courier New" w:hAnsi="Courier New" w:cs="Courier New"/>
+                                <w:b/>
+                                <w:bCs/>
+                                <w:sz w:val="20"/>
+                                <w:szCs w:val="20"/>
+                                <w:highlight w:val="white"/>
+                              </w:rPr>
+                              <w:tab/>
+                            </w:r>
+                            <w:r>
+                              <w:rPr>
+                                <w:rFonts w:ascii="Courier New" w:hAnsi="Courier New" w:cs="Courier New"/>
+                                <w:color w:val="0000FF"/>
+                                <w:sz w:val="20"/>
+                                <w:szCs w:val="20"/>
+                                <w:highlight w:val="white"/>
+                              </w:rPr>
+                              <w:t>&lt;dstClass&gt;</w:t>
+                            </w:r>
+                            <w:r>
+                              <w:rPr>
+                                <w:rFonts w:ascii="Courier New" w:hAnsi="Courier New" w:cs="Courier New"/>
+                                <w:b/>
+                                <w:bCs/>
+                                <w:sz w:val="20"/>
+                                <w:szCs w:val="20"/>
+                                <w:highlight w:val="white"/>
+                              </w:rPr>
+                              <w:t>JCloudsAetherFrameworkAdapter</w:t>
+                            </w:r>
+                            <w:r>
+                              <w:rPr>
+                                <w:rFonts w:ascii="Courier New" w:hAnsi="Courier New" w:cs="Courier New"/>
+                                <w:color w:val="0000FF"/>
+                                <w:sz w:val="20"/>
+                                <w:szCs w:val="20"/>
+                                <w:highlight w:val="white"/>
+                              </w:rPr>
+                              <w:t>&lt;/dstClass&gt;</w:t>
+                            </w:r>
+                          </w:p>
+                          <w:p>
+                            <w:pPr>
+                              <w:autoSpaceDE w:val="0"/>
+                              <w:autoSpaceDN w:val="0"/>
+                              <w:adjustRightInd w:val="0"/>
+                              <w:spacing w:line="240" w:lineRule="auto"/>
+                              <w:rPr>
+                                <w:rFonts w:ascii="Courier New" w:hAnsi="Courier New" w:cs="Courier New"/>
+                                <w:color w:val="0000FF"/>
+                                <w:sz w:val="20"/>
+                                <w:szCs w:val="20"/>
+                                <w:highlight w:val="white"/>
+                              </w:rPr>
+                            </w:pPr>
+                            <w:r>
+                              <w:rPr>
+                                <w:rFonts w:ascii="Courier New" w:hAnsi="Courier New" w:cs="Courier New"/>
+                                <w:b/>
+                                <w:bCs/>
+                                <w:sz w:val="20"/>
+                                <w:szCs w:val="20"/>
+                                <w:highlight w:val="white"/>
+                              </w:rPr>
+                              <w:tab/>
+                            </w:r>
+                            <w:r>
+                              <w:rPr>
+                                <w:rFonts w:ascii="Courier New" w:hAnsi="Courier New" w:cs="Courier New"/>
+                                <w:color w:val="0000FF"/>
+                                <w:sz w:val="20"/>
+                                <w:szCs w:val="20"/>
+                                <w:highlight w:val="white"/>
+                              </w:rPr>
+                              <w:t>&lt;/classException&gt;</w:t>
+                            </w:r>
+                          </w:p>
+                          <w:p>
+                            <w:pPr>
+                              <w:autoSpaceDE w:val="0"/>
+                              <w:autoSpaceDN w:val="0"/>
+                              <w:adjustRightInd w:val="0"/>
+                              <w:spacing w:line="240" w:lineRule="auto"/>
+                              <w:rPr>
+                                <w:rFonts w:ascii="Courier New" w:hAnsi="Courier New" w:cs="Courier New"/>
+                                <w:b/>
+                                <w:bCs/>
+                                <w:sz w:val="20"/>
+                                <w:szCs w:val="20"/>
+                                <w:highlight w:val="white"/>
+                              </w:rPr>
+                            </w:pPr>
+                            <w:r>
+                              <w:rPr>
+                                <w:rFonts w:ascii="Courier New" w:hAnsi="Courier New" w:cs="Courier New"/>
+                                <w:b/>
+                                <w:bCs/>
+                                <w:sz w:val="20"/>
+                                <w:szCs w:val="20"/>
+                                <w:highlight w:val="white"/>
+                              </w:rPr>
+                              <w:tab/>
+                              <w:t>...</w:t>
+                            </w:r>
+                          </w:p>
+                          <w:p>
+                            <w:pPr>
+                              <w:autoSpaceDE w:val="0"/>
+                              <w:autoSpaceDN w:val="0"/>
+                              <w:adjustRightInd w:val="0"/>
+                              <w:spacing w:line="240" w:lineRule="auto"/>
+                              <w:rPr>
+                                <w:rFonts w:ascii="Courier New" w:hAnsi="Courier New" w:cs="Courier New"/>
+                                <w:b/>
+                                <w:bCs/>
+                                <w:sz w:val="20"/>
+                                <w:szCs w:val="20"/>
+                                <w:highlight w:val="white"/>
+                              </w:rPr>
+                            </w:pPr>
+                            <w:r>
+                              <w:rPr>
+                                <w:rFonts w:ascii="Courier New" w:hAnsi="Courier New" w:cs="Courier New"/>
+                                <w:b/>
+                                <w:bCs/>
+                                <w:sz w:val="20"/>
+                                <w:szCs w:val="20"/>
+                                <w:highlight w:val="white"/>
+                              </w:rPr>
+                              <w:tab/>
+                            </w:r>
+                            <w:r>
+                              <w:rPr>
+                                <w:rFonts w:ascii="Courier New" w:hAnsi="Courier New" w:cs="Courier New"/>
+                                <w:color w:val="0000FF"/>
+                                <w:sz w:val="20"/>
+                                <w:szCs w:val="20"/>
+                                <w:highlight w:val="white"/>
+                              </w:rPr>
+                              <w:t>&lt;classException&gt;</w:t>
+                            </w:r>
+                          </w:p>
+                          <w:p>
+                            <w:pPr>
+                              <w:autoSpaceDE w:val="0"/>
+                              <w:autoSpaceDN w:val="0"/>
+                              <w:adjustRightInd w:val="0"/>
+                              <w:spacing w:line="240" w:lineRule="auto"/>
+                              <w:rPr>
+                                <w:rFonts w:ascii="Courier New" w:hAnsi="Courier New" w:cs="Courier New"/>
+                                <w:b/>
+                                <w:bCs/>
+                                <w:sz w:val="20"/>
+                                <w:szCs w:val="20"/>
+                                <w:highlight w:val="white"/>
+                              </w:rPr>
+                            </w:pPr>
+                            <w:r>
+                              <w:rPr>
+                                <w:rFonts w:ascii="Courier New" w:hAnsi="Courier New" w:cs="Courier New"/>
+                                <w:b/>
+                                <w:bCs/>
+                                <w:sz w:val="20"/>
+                                <w:szCs w:val="20"/>
+                                <w:highlight w:val="white"/>
+                              </w:rPr>
+                              <w:tab/>
+                            </w:r>
+                            <w:r>
+                              <w:rPr>
+                                <w:rFonts w:ascii="Courier New" w:hAnsi="Courier New" w:cs="Courier New"/>
+                                <w:b/>
+                                <w:bCs/>
+                                <w:sz w:val="20"/>
+                                <w:szCs w:val="20"/>
+                                <w:highlight w:val="white"/>
+                              </w:rPr>
+                              <w:tab/>
+                            </w:r>
+                            <w:r>
+                              <w:rPr>
+                                <w:rFonts w:ascii="Courier New" w:hAnsi="Courier New" w:cs="Courier New"/>
+                                <w:color w:val="0000FF"/>
+                                <w:sz w:val="20"/>
+                                <w:szCs w:val="20"/>
+                                <w:highlight w:val="white"/>
+                              </w:rPr>
+                              <w:t>&lt;srcClass&gt;</w:t>
+                            </w:r>
+                            <w:r>
+                              <w:rPr>
+                                <w:rFonts w:ascii="Courier New" w:hAnsi="Courier New" w:cs="Courier New"/>
+                                <w:b/>
+                                <w:bCs/>
+                                <w:sz w:val="20"/>
+                                <w:szCs w:val="20"/>
+                                <w:highlight w:val="white"/>
+                              </w:rPr>
+                              <w:t>jclouds.class.SecondClass</w:t>
+                            </w:r>
+                            <w:r>
+                              <w:rPr>
+                                <w:rFonts w:ascii="Courier New" w:hAnsi="Courier New" w:cs="Courier New"/>
+                                <w:color w:val="0000FF"/>
+                                <w:sz w:val="20"/>
+                                <w:szCs w:val="20"/>
+                                <w:highlight w:val="white"/>
+                              </w:rPr>
+                              <w:t>&lt;/srcClass&gt;</w:t>
+                            </w:r>
+                          </w:p>
+                          <w:p>
+                            <w:pPr>
+                              <w:autoSpaceDE w:val="0"/>
+                              <w:autoSpaceDN w:val="0"/>
+                              <w:adjustRightInd w:val="0"/>
+                              <w:spacing w:line="240" w:lineRule="auto"/>
+                              <w:rPr>
+                                <w:rFonts w:ascii="Courier New" w:hAnsi="Courier New" w:cs="Courier New"/>
+                                <w:b/>
+                                <w:bCs/>
+                                <w:sz w:val="20"/>
+                                <w:szCs w:val="20"/>
+                                <w:highlight w:val="white"/>
+                              </w:rPr>
+                            </w:pPr>
+                            <w:r>
+                              <w:rPr>
+                                <w:rFonts w:ascii="Courier New" w:hAnsi="Courier New" w:cs="Courier New"/>
+                                <w:b/>
+                                <w:bCs/>
+                                <w:sz w:val="20"/>
+                                <w:szCs w:val="20"/>
+                                <w:highlight w:val="white"/>
+                              </w:rPr>
+                              <w:tab/>
+                            </w:r>
+                            <w:r>
+                              <w:rPr>
+                                <w:rFonts w:ascii="Courier New" w:hAnsi="Courier New" w:cs="Courier New"/>
+                                <w:b/>
+                                <w:bCs/>
+                                <w:sz w:val="20"/>
+                                <w:szCs w:val="20"/>
+                                <w:highlight w:val="white"/>
+                              </w:rPr>
+                              <w:tab/>
+                            </w:r>
+                            <w:r>
+                              <w:rPr>
+                                <w:rFonts w:ascii="Courier New" w:hAnsi="Courier New" w:cs="Courier New"/>
+                                <w:color w:val="0000FF"/>
+                                <w:sz w:val="20"/>
+                                <w:szCs w:val="20"/>
+                                <w:highlight w:val="white"/>
+                              </w:rPr>
+                              <w:t>&lt;dstClass&gt;</w:t>
+                            </w:r>
+                            <w:r>
+                              <w:rPr>
+                                <w:rFonts w:ascii="Courier New" w:hAnsi="Courier New" w:cs="Courier New"/>
+                                <w:b/>
+                                <w:bCs/>
+                                <w:sz w:val="20"/>
+                                <w:szCs w:val="20"/>
+                                <w:highlight w:val="white"/>
+                              </w:rPr>
+                              <w:t>JCloudsAetherFrameworkAdapter</w:t>
+                            </w:r>
+                            <w:r>
+                              <w:rPr>
+                                <w:rFonts w:ascii="Courier New" w:hAnsi="Courier New" w:cs="Courier New"/>
+                                <w:color w:val="0000FF"/>
+                                <w:sz w:val="20"/>
+                                <w:szCs w:val="20"/>
+                                <w:highlight w:val="white"/>
+                              </w:rPr>
+                              <w:t>&lt;/dstClass&gt;</w:t>
+                            </w:r>
+                          </w:p>
+                          <w:p>
+                            <w:pPr>
+                              <w:autoSpaceDE w:val="0"/>
+                              <w:autoSpaceDN w:val="0"/>
+                              <w:adjustRightInd w:val="0"/>
+                              <w:spacing w:line="240" w:lineRule="auto"/>
+                              <w:rPr>
+                                <w:rFonts w:ascii="Courier New" w:hAnsi="Courier New" w:cs="Courier New"/>
+                                <w:b/>
+                                <w:bCs/>
+                                <w:sz w:val="20"/>
+                                <w:szCs w:val="20"/>
+                                <w:highlight w:val="white"/>
+                              </w:rPr>
+                            </w:pPr>
+                            <w:r>
+                              <w:rPr>
+                                <w:rFonts w:ascii="Courier New" w:hAnsi="Courier New" w:cs="Courier New"/>
+                                <w:b/>
+                                <w:bCs/>
+                                <w:sz w:val="20"/>
+                                <w:szCs w:val="20"/>
+                                <w:highlight w:val="white"/>
+                              </w:rPr>
+                              <w:tab/>
+                            </w:r>
+                            <w:r>
+                              <w:rPr>
+                                <w:rFonts w:ascii="Courier New" w:hAnsi="Courier New" w:cs="Courier New"/>
+                                <w:color w:val="0000FF"/>
+                                <w:sz w:val="20"/>
+                                <w:szCs w:val="20"/>
+                                <w:highlight w:val="white"/>
+                              </w:rPr>
+                              <w:t>&lt;/classException&gt;</w:t>
+                            </w:r>
+                          </w:p>
+                          <w:p>
+                            <w:pPr>
+                              <w:jc w:val="both"/>
+                            </w:pPr>
+                            <w:r>
+                              <w:rPr>
+                                <w:rFonts w:ascii="Courier New" w:hAnsi="Courier New" w:cs="Courier New"/>
+                                <w:color w:val="0000FF"/>
+                                <w:sz w:val="20"/>
+                                <w:szCs w:val="20"/>
+                                <w:highlight w:val="white"/>
+                              </w:rPr>
+                              <w:t>&lt;/ClassLoaderConfig&gt;</w:t>
+                            </w:r>
+                          </w:p>
+                        </w:txbxContent>
+                      </wps:txbx>
+                      <wps:bodyPr rot="0" vert="horz" wrap="square" lIns="91440" tIns="45720" rIns="91440" bIns="45720" anchor="t" anchorCtr="0">
+                        <a:spAutoFit/>
+                      </wps:bodyPr>
+                    </wps:wsp>
+                  </a:graphicData>
+                </a:graphic>
+              </wp:inline>
+            </w:drawing>
+          </mc:Choice>
+          <mc:Fallback>
+            <w:pict>
+              <v:shapetype id="_x0000_t202" coordsize="21600,21600" o:spt="202" path="m,l,21600r21600,l21600,xe">
+                <v:stroke joinstyle="miter"/>
+                <v:path gradientshapeok="t" o:connecttype="rect"/>
+              </v:shapetype>
+              <v:shape id="_x0000_s1031" type="#_x0000_t202" style="width:468pt;height:168.2pt;visibility:visible;mso-wrap-style:square;mso-left-percent:-10001;mso-top-percent:-10001;mso-position-horizontal:absolute;mso-position-horizontal-relative:char;mso-position-vertical:absolute;mso-position-vertical-relative:line;mso-left-percent:-10001;mso-top-percent:-10001;v-text-anchor:top" o:gfxdata="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">
+                <v:textbox style="mso-fit-shape-to-text:t">
+                  <w:txbxContent>
+                    <w:p>
+                      <w:pPr>
+                        <w:autoSpaceDE w:val="0"/>
+                        <w:autoSpaceDN w:val="0"/>
+                        <w:adjustRightInd w:val="0"/>
+                        <w:spacing w:line="240" w:lineRule="auto"/>
+                        <w:rPr>
+                          <w:rFonts w:ascii="Courier New" w:hAnsi="Courier New" w:cs="Courier New"/>
+                          <w:b/>
+                          <w:bCs/>
+                          <w:sz w:val="20"/>
+                          <w:szCs w:val="20"/>
+                          <w:highlight w:val="white"/>
+                        </w:rPr>
+                      </w:pPr>
+                      <w:r>
+                        <w:rPr>
+                          <w:rFonts w:ascii="Courier New" w:hAnsi="Courier New" w:cs="Courier New"/>
+                          <w:color w:val="0000FF"/>
+                          <w:sz w:val="20"/>
+                          <w:szCs w:val="20"/>
+                          <w:highlight w:val="white"/>
+                        </w:rPr>
+                        <w:t>&lt;ClassLoaderConfig&gt;</w:t>
+                      </w:r>
+                    </w:p>
+                    <w:p>
+                      <w:pPr>
+                        <w:autoSpaceDE w:val="0"/>
+                        <w:autoSpaceDN w:val="0"/>
+                        <w:adjustRightInd w:val="0"/>
+                        <w:spacing w:line="240" w:lineRule="auto"/>
+                        <w:rPr>
+                          <w:rFonts w:ascii="Courier New" w:hAnsi="Courier New" w:cs="Courier New"/>
+                          <w:b/>
+                          <w:bCs/>
+                          <w:sz w:val="20"/>
+                          <w:szCs w:val="20"/>
+                          <w:highlight w:val="white"/>
+                        </w:rPr>
+                      </w:pPr>
+                      <w:r>
+                        <w:rPr>
+                          <w:rFonts w:ascii="Courier New" w:hAnsi="Courier New" w:cs="Courier New"/>
+                          <w:b/>
+                          <w:bCs/>
+                          <w:sz w:val="20"/>
+                          <w:szCs w:val="20"/>
+                          <w:highlight w:val="white"/>
+                        </w:rPr>
+                        <w:tab/>
+                      </w:r>
+                      <w:r>
+                        <w:rPr>
+                          <w:rFonts w:ascii="Courier New" w:hAnsi="Courier New" w:cs="Courier New"/>
+                          <w:color w:val="0000FF"/>
+                          <w:sz w:val="20"/>
+                          <w:szCs w:val="20"/>
+                          <w:highlight w:val="white"/>
+                        </w:rPr>
+                        <w:t>&lt;classException&gt;</w:t>
+                      </w:r>
+                    </w:p>
+                    <w:p>
+                      <w:pPr>
+                        <w:autoSpaceDE w:val="0"/>
+                        <w:autoSpaceDN w:val="0"/>
+                        <w:adjustRightInd w:val="0"/>
+                        <w:spacing w:line="240" w:lineRule="auto"/>
+                        <w:rPr>
+                          <w:rFonts w:ascii="Courier New" w:hAnsi="Courier New" w:cs="Courier New"/>
+                          <w:b/>
+                          <w:bCs/>
+                          <w:sz w:val="20"/>
+                          <w:szCs w:val="20"/>
+                          <w:highlight w:val="white"/>
+                        </w:rPr>
+                      </w:pPr>
+                      <w:r>
+                        <w:rPr>
+                          <w:rFonts w:ascii="Courier New" w:hAnsi="Courier New" w:cs="Courier New"/>
+                          <w:b/>
+                          <w:bCs/>
+                          <w:sz w:val="20"/>
+                          <w:szCs w:val="20"/>
+                          <w:highlight w:val="white"/>
+                        </w:rPr>
+                        <w:tab/>
+                      </w:r>
+                      <w:r>
+                        <w:rPr>
+                          <w:rFonts w:ascii="Courier New" w:hAnsi="Courier New" w:cs="Courier New"/>
+                          <w:b/>
+                          <w:bCs/>
+                          <w:sz w:val="20"/>
+                          <w:szCs w:val="20"/>
+                          <w:highlight w:val="white"/>
+                        </w:rPr>
+                        <w:tab/>
+                      </w:r>
+                      <w:r>
+                        <w:rPr>
+                          <w:rFonts w:ascii="Courier New" w:hAnsi="Courier New" w:cs="Courier New"/>
+                          <w:color w:val="0000FF"/>
+                          <w:sz w:val="20"/>
+                          <w:szCs w:val="20"/>
+                          <w:highlight w:val="white"/>
+                        </w:rPr>
+                        <w:t>&lt;srcClass&gt;</w:t>
+                      </w:r>
+                      <w:r>
+                        <w:rPr>
+                          <w:rFonts w:ascii="Courier New" w:hAnsi="Courier New" w:cs="Courier New"/>
+                          <w:b/>
+                          <w:bCs/>
+                          <w:sz w:val="20"/>
+                          <w:szCs w:val="20"/>
+                          <w:highlight w:val="white"/>
+                        </w:rPr>
+                        <w:t>jclouds.class.FirstClass</w:t>
+                      </w:r>
+                      <w:r>
+                        <w:rPr>
+                          <w:rFonts w:ascii="Courier New" w:hAnsi="Courier New" w:cs="Courier New"/>
+                          <w:color w:val="0000FF"/>
+                          <w:sz w:val="20"/>
+                          <w:szCs w:val="20"/>
+                          <w:highlight w:val="white"/>
+                        </w:rPr>
+                        <w:t>&lt;/srcClass&gt;</w:t>
+                      </w:r>
+                    </w:p>
+                    <w:p>
+                      <w:pPr>
+                        <w:autoSpaceDE w:val="0"/>
+                        <w:autoSpaceDN w:val="0"/>
+                        <w:adjustRightInd w:val="0"/>
+                        <w:spacing w:line="240" w:lineRule="auto"/>
+                        <w:rPr>
+                          <w:rFonts w:ascii="Courier New" w:hAnsi="Courier New" w:cs="Courier New"/>
+                          <w:b/>
+                          <w:bCs/>
+                          <w:sz w:val="20"/>
+                          <w:szCs w:val="20"/>
+                          <w:highlight w:val="white"/>
+                        </w:rPr>
+                      </w:pPr>
+                      <w:r>
+                        <w:rPr>
+                          <w:rFonts w:ascii="Courier New" w:hAnsi="Courier New" w:cs="Courier New"/>
+                          <w:b/>
+                          <w:bCs/>
+                          <w:sz w:val="20"/>
+                          <w:szCs w:val="20"/>
+                          <w:highlight w:val="white"/>
+                        </w:rPr>
+                        <w:tab/>
+                      </w:r>
+                      <w:r>
+                        <w:rPr>
+                          <w:rFonts w:ascii="Courier New" w:hAnsi="Courier New" w:cs="Courier New"/>
+                          <w:b/>
+                          <w:bCs/>
+                          <w:sz w:val="20"/>
+                          <w:szCs w:val="20"/>
+                          <w:highlight w:val="white"/>
+                        </w:rPr>
+                        <w:tab/>
+                      </w:r>
+                      <w:r>
+                        <w:rPr>
+                          <w:rFonts w:ascii="Courier New" w:hAnsi="Courier New" w:cs="Courier New"/>
+                          <w:color w:val="0000FF"/>
+                          <w:sz w:val="20"/>
+                          <w:szCs w:val="20"/>
+                          <w:highlight w:val="white"/>
+                        </w:rPr>
+                        <w:t>&lt;dstClass&gt;</w:t>
+                      </w:r>
+                      <w:r>
+                        <w:rPr>
+                          <w:rFonts w:ascii="Courier New" w:hAnsi="Courier New" w:cs="Courier New"/>
+                          <w:b/>
+                          <w:bCs/>
+                          <w:sz w:val="20"/>
+                          <w:szCs w:val="20"/>
+                          <w:highlight w:val="white"/>
+                        </w:rPr>
+                        <w:t>JCloudsAetherFrameworkAdapter</w:t>
+                      </w:r>
+                      <w:r>
+                        <w:rPr>
+                          <w:rFonts w:ascii="Courier New" w:hAnsi="Courier New" w:cs="Courier New"/>
+                          <w:color w:val="0000FF"/>
+                          <w:sz w:val="20"/>
+                          <w:szCs w:val="20"/>
+                          <w:highlight w:val="white"/>
+                        </w:rPr>
+                        <w:t>&lt;/dstClass&gt;</w:t>
+                      </w:r>
+                    </w:p>
+                    <w:p>
+                      <w:pPr>
+                        <w:autoSpaceDE w:val="0"/>
+                        <w:autoSpaceDN w:val="0"/>
+                        <w:adjustRightInd w:val="0"/>
+                        <w:spacing w:line="240" w:lineRule="auto"/>
+                        <w:rPr>
+                          <w:rFonts w:ascii="Courier New" w:hAnsi="Courier New" w:cs="Courier New"/>
+                          <w:color w:val="0000FF"/>
+                          <w:sz w:val="20"/>
+                          <w:szCs w:val="20"/>
+                          <w:highlight w:val="white"/>
+                        </w:rPr>
+                      </w:pPr>
+                      <w:r>
+                        <w:rPr>
+                          <w:rFonts w:ascii="Courier New" w:hAnsi="Courier New" w:cs="Courier New"/>
+                          <w:b/>
+                          <w:bCs/>
+                          <w:sz w:val="20"/>
+                          <w:szCs w:val="20"/>
+                          <w:highlight w:val="white"/>
+                        </w:rPr>
+                        <w:tab/>
+                      </w:r>
+                      <w:r>
+                        <w:rPr>
+                          <w:rFonts w:ascii="Courier New" w:hAnsi="Courier New" w:cs="Courier New"/>
+                          <w:color w:val="0000FF"/>
+                          <w:sz w:val="20"/>
+                          <w:szCs w:val="20"/>
+                          <w:highlight w:val="white"/>
+                        </w:rPr>
+                        <w:t>&lt;/classException&gt;</w:t>
+                      </w:r>
+                    </w:p>
+                    <w:p>
+                      <w:pPr>
+                        <w:autoSpaceDE w:val="0"/>
+                        <w:autoSpaceDN w:val="0"/>
+                        <w:adjustRightInd w:val="0"/>
+                        <w:spacing w:line="240" w:lineRule="auto"/>
+                        <w:rPr>
+                          <w:rFonts w:ascii="Courier New" w:hAnsi="Courier New" w:cs="Courier New"/>
+                          <w:b/>
+                          <w:bCs/>
+                          <w:sz w:val="20"/>
+                          <w:szCs w:val="20"/>
+                          <w:highlight w:val="white"/>
+                        </w:rPr>
+                      </w:pPr>
+                      <w:r>
+                        <w:rPr>
+                          <w:rFonts w:ascii="Courier New" w:hAnsi="Courier New" w:cs="Courier New"/>
+                          <w:b/>
+                          <w:bCs/>
+                          <w:sz w:val="20"/>
+                          <w:szCs w:val="20"/>
+                          <w:highlight w:val="white"/>
+                        </w:rPr>
+                        <w:tab/>
+                        <w:t>...</w:t>
+                      </w:r>
+                    </w:p>
+                    <w:p>
+                      <w:pPr>
+                        <w:autoSpaceDE w:val="0"/>
+                        <w:autoSpaceDN w:val="0"/>
+                        <w:adjustRightInd w:val="0"/>
+                        <w:spacing w:line="240" w:lineRule="auto"/>
+                        <w:rPr>
+                          <w:rFonts w:ascii="Courier New" w:hAnsi="Courier New" w:cs="Courier New"/>
+                          <w:b/>
+                          <w:bCs/>
+                          <w:sz w:val="20"/>
+                          <w:szCs w:val="20"/>
+                          <w:highlight w:val="white"/>
+                        </w:rPr>
+                      </w:pPr>
+                      <w:r>
+                        <w:rPr>
+                          <w:rFonts w:ascii="Courier New" w:hAnsi="Courier New" w:cs="Courier New"/>
+                          <w:b/>
+                          <w:bCs/>
+                          <w:sz w:val="20"/>
+                          <w:szCs w:val="20"/>
+                          <w:highlight w:val="white"/>
+                        </w:rPr>
+                        <w:tab/>
+                      </w:r>
+                      <w:r>
+                        <w:rPr>
+                          <w:rFonts w:ascii="Courier New" w:hAnsi="Courier New" w:cs="Courier New"/>
+                          <w:color w:val="0000FF"/>
+                          <w:sz w:val="20"/>
+                          <w:szCs w:val="20"/>
+                          <w:highlight w:val="white"/>
+                        </w:rPr>
+                        <w:t>&lt;classException&gt;</w:t>
+                      </w:r>
+                    </w:p>
+                    <w:p>
+                      <w:pPr>
+                        <w:autoSpaceDE w:val="0"/>
+                        <w:autoSpaceDN w:val="0"/>
+                        <w:adjustRightInd w:val="0"/>
+                        <w:spacing w:line="240" w:lineRule="auto"/>
+                        <w:rPr>
+                          <w:rFonts w:ascii="Courier New" w:hAnsi="Courier New" w:cs="Courier New"/>
+                          <w:b/>
+                          <w:bCs/>
+                          <w:sz w:val="20"/>
+                          <w:szCs w:val="20"/>
+                          <w:highlight w:val="white"/>
+                        </w:rPr>
+                      </w:pPr>
+                      <w:r>
+                        <w:rPr>
+                          <w:rFonts w:ascii="Courier New" w:hAnsi="Courier New" w:cs="Courier New"/>
+                          <w:b/>
+                          <w:bCs/>
+                          <w:sz w:val="20"/>
+                          <w:szCs w:val="20"/>
+                          <w:highlight w:val="white"/>
+                        </w:rPr>
+                        <w:tab/>
+                      </w:r>
+                      <w:r>
+                        <w:rPr>
+                          <w:rFonts w:ascii="Courier New" w:hAnsi="Courier New" w:cs="Courier New"/>
+                          <w:b/>
+                          <w:bCs/>
+                          <w:sz w:val="20"/>
+                          <w:szCs w:val="20"/>
+                          <w:highlight w:val="white"/>
+                        </w:rPr>
+                        <w:tab/>
+                      </w:r>
+                      <w:r>
+                        <w:rPr>
+                          <w:rFonts w:ascii="Courier New" w:hAnsi="Courier New" w:cs="Courier New"/>
+                          <w:color w:val="0000FF"/>
+                          <w:sz w:val="20"/>
+                          <w:szCs w:val="20"/>
+                          <w:highlight w:val="white"/>
+                        </w:rPr>
+                        <w:t>&lt;srcClass&gt;</w:t>
+                      </w:r>
+                      <w:r>
+                        <w:rPr>
+                          <w:rFonts w:ascii="Courier New" w:hAnsi="Courier New" w:cs="Courier New"/>
+                          <w:b/>
+                          <w:bCs/>
+                          <w:sz w:val="20"/>
+                          <w:szCs w:val="20"/>
+                          <w:highlight w:val="white"/>
+                        </w:rPr>
+                        <w:t>jclouds.class.SecondClass</w:t>
+                      </w:r>
+                      <w:r>
+                        <w:rPr>
+                          <w:rFonts w:ascii="Courier New" w:hAnsi="Courier New" w:cs="Courier New"/>
+                          <w:color w:val="0000FF"/>
+                          <w:sz w:val="20"/>
+                          <w:szCs w:val="20"/>
+                          <w:highlight w:val="white"/>
+                        </w:rPr>
+                        <w:t>&lt;/srcClass&gt;</w:t>
+                      </w:r>
+                    </w:p>
+                    <w:p>
+                      <w:pPr>
+                        <w:autoSpaceDE w:val="0"/>
+                        <w:autoSpaceDN w:val="0"/>
+                        <w:adjustRightInd w:val="0"/>
+                        <w:spacing w:line="240" w:lineRule="auto"/>
+                        <w:rPr>
+                          <w:rFonts w:ascii="Courier New" w:hAnsi="Courier New" w:cs="Courier New"/>
+                          <w:b/>
+                          <w:bCs/>
+                          <w:sz w:val="20"/>
+                          <w:szCs w:val="20"/>
+                          <w:highlight w:val="white"/>
+                        </w:rPr>
+                      </w:pPr>
+                      <w:r>
+                        <w:rPr>
+                          <w:rFonts w:ascii="Courier New" w:hAnsi="Courier New" w:cs="Courier New"/>
+                          <w:b/>
+                          <w:bCs/>
+                          <w:sz w:val="20"/>
+                          <w:szCs w:val="20"/>
+                          <w:highlight w:val="white"/>
+                        </w:rPr>
+                        <w:tab/>
+                      </w:r>
+                      <w:r>
+                        <w:rPr>
+                          <w:rFonts w:ascii="Courier New" w:hAnsi="Courier New" w:cs="Courier New"/>
+                          <w:b/>
+                          <w:bCs/>
+                          <w:sz w:val="20"/>
+                          <w:szCs w:val="20"/>
+                          <w:highlight w:val="white"/>
+                        </w:rPr>
+                        <w:tab/>
+                      </w:r>
+                      <w:r>
+                        <w:rPr>
+                          <w:rFonts w:ascii="Courier New" w:hAnsi="Courier New" w:cs="Courier New"/>
+                          <w:color w:val="0000FF"/>
+                          <w:sz w:val="20"/>
+                          <w:szCs w:val="20"/>
+                          <w:highlight w:val="white"/>
+                        </w:rPr>
+                        <w:t>&lt;dstClass&gt;</w:t>
+                      </w:r>
+                      <w:r>
+                        <w:rPr>
+                          <w:rFonts w:ascii="Courier New" w:hAnsi="Courier New" w:cs="Courier New"/>
+                          <w:b/>
+                          <w:bCs/>
+                          <w:sz w:val="20"/>
+                          <w:szCs w:val="20"/>
+                          <w:highlight w:val="white"/>
+                        </w:rPr>
+                        <w:t>JCloudsAetherFrameworkAdapter</w:t>
+                      </w:r>
+                      <w:r>
+                        <w:rPr>
+                          <w:rFonts w:ascii="Courier New" w:hAnsi="Courier New" w:cs="Courier New"/>
+                          <w:color w:val="0000FF"/>
+                          <w:sz w:val="20"/>
+                          <w:szCs w:val="20"/>
+                          <w:highlight w:val="white"/>
+                        </w:rPr>
+                        <w:t>&lt;/dstClass&gt;</w:t>
+                      </w:r>
+                    </w:p>
+                    <w:p>
+                      <w:pPr>
+                        <w:autoSpaceDE w:val="0"/>
+                        <w:autoSpaceDN w:val="0"/>
+                        <w:adjustRightInd w:val="0"/>
+                        <w:spacing w:line="240" w:lineRule="auto"/>
+                        <w:rPr>
+                          <w:rFonts w:ascii="Courier New" w:hAnsi="Courier New" w:cs="Courier New"/>
+                          <w:b/>
+                          <w:bCs/>
+                          <w:sz w:val="20"/>
+                          <w:szCs w:val="20"/>
+                          <w:highlight w:val="white"/>
+                        </w:rPr>
+                      </w:pPr>
+                      <w:r>
+                        <w:rPr>
+                          <w:rFonts w:ascii="Courier New" w:hAnsi="Courier New" w:cs="Courier New"/>
+                          <w:b/>
+                          <w:bCs/>
+                          <w:sz w:val="20"/>
+                          <w:szCs w:val="20"/>
+                          <w:highlight w:val="white"/>
+                        </w:rPr>
+                        <w:tab/>
+                      </w:r>
+                      <w:r>
+                        <w:rPr>
+                          <w:rFonts w:ascii="Courier New" w:hAnsi="Courier New" w:cs="Courier New"/>
+                          <w:color w:val="0000FF"/>
+                          <w:sz w:val="20"/>
+                          <w:szCs w:val="20"/>
+                          <w:highlight w:val="white"/>
+                        </w:rPr>
+                        <w:t>&lt;/classException&gt;</w:t>
+                      </w:r>
+                    </w:p>
+                    <w:p>
+                      <w:pPr>
+                        <w:jc w:val="both"/>
+                      </w:pPr>
+                      <w:r>
+                        <w:rPr>
+                          <w:rFonts w:ascii="Courier New" w:hAnsi="Courier New" w:cs="Courier New"/>
+                          <w:color w:val="0000FF"/>
+                          <w:sz w:val="20"/>
+                          <w:szCs w:val="20"/>
+                          <w:highlight w:val="white"/>
+                        </w:rPr>
+                        <w:t>&lt;/ClassLoaderConfig&gt;</w:t>
+                      </w:r>
+                    </w:p>
+                  </w:txbxContent>
+                </v:textbox>
+                <w10:anchorlock/>
+              </v:shape>
+            </w:pict>
+          </mc:Fallback>
+        </mc:AlternateContent>
       </w:r>
     </w:p>
     <w:p>
       <w:pPr>
-        <w:jc w:val="both"/>
-        <w:rPr>
-          <w:rFonts w:asciiTheme="minorHAnsi" w:hAnsiTheme="minorHAnsi" w:cstheme="minorHAnsi"/>
-          <w:i/>
+        <w:rPr>
+          <w:rFonts w:asciiTheme="minorHAnsi" w:hAnsiTheme="minorHAnsi" w:cstheme="minorHAnsi"/>
+          <w:color w:val="auto"/>
         </w:rPr>
       </w:pPr>
     </w:p>
@@ -10046,99 +10363,31 @@
         <w:rPr>
           <w:rFonts w:asciiTheme="minorHAnsi" w:hAnsiTheme="minorHAnsi" w:cstheme="minorHAnsi"/>
         </w:rPr>
-        <w:t xml:space="preserve">Teniendo el modulo que realizara la traducción de llamadas surge la pregunta: ¿Cómo trabajan estos </w:t>
-      </w:r>
-      <w:proofErr w:type="spellStart"/>
-      <w:r>
-        <w:rPr>
-          <w:rFonts w:asciiTheme="minorHAnsi" w:hAnsiTheme="minorHAnsi" w:cstheme="minorHAnsi"/>
-        </w:rPr>
-        <w:t>adapters</w:t>
-      </w:r>
-      <w:proofErr w:type="spellEnd"/>
-      <w:r>
-        <w:rPr>
-          <w:rFonts w:asciiTheme="minorHAnsi" w:hAnsiTheme="minorHAnsi" w:cstheme="minorHAnsi"/>
-        </w:rPr>
-        <w:t xml:space="preserve"> con la aplicación del usuario? Hasta ahora sabíamos que las llamadas de la aplicación del usuario pueden ser traducidas con los </w:t>
-      </w:r>
-      <w:proofErr w:type="spellStart"/>
-      <w:r>
-        <w:rPr>
-          <w:rFonts w:asciiTheme="minorHAnsi" w:hAnsiTheme="minorHAnsi" w:cstheme="minorHAnsi"/>
-        </w:rPr>
-        <w:t>adapters</w:t>
-      </w:r>
-      <w:proofErr w:type="spellEnd"/>
-      <w:r>
-        <w:rPr>
-          <w:rFonts w:asciiTheme="minorHAnsi" w:hAnsiTheme="minorHAnsi" w:cstheme="minorHAnsi"/>
-        </w:rPr>
-        <w:t xml:space="preserve">, pero no “cómo” se haría esto de manera cómoda para el usuario. Para dar una respuesta entra en escena el ultimo </w:t>
-      </w:r>
-      <w:r>
-        <w:rPr>
-          <w:rFonts w:asciiTheme="minorHAnsi" w:hAnsiTheme="minorHAnsi" w:cstheme="minorHAnsi"/>
-        </w:rPr>
-        <w:t>módulo</w:t>
-      </w:r>
-      <w:r>
-        <w:rPr>
-          <w:rFonts w:asciiTheme="minorHAnsi" w:hAnsiTheme="minorHAnsi" w:cstheme="minorHAnsi"/>
-        </w:rPr>
-        <w:t xml:space="preserve"> de la plataforma, el modulo cargador de </w:t>
-      </w:r>
-      <w:proofErr w:type="spellStart"/>
-      <w:r>
-        <w:rPr>
-          <w:rFonts w:asciiTheme="minorHAnsi" w:hAnsiTheme="minorHAnsi" w:cstheme="minorHAnsi"/>
-        </w:rPr>
-        <w:t>adapters</w:t>
-      </w:r>
-      <w:proofErr w:type="spellEnd"/>
-      <w:r>
-        <w:rPr>
-          <w:rFonts w:asciiTheme="minorHAnsi" w:hAnsiTheme="minorHAnsi" w:cstheme="minorHAnsi"/>
-        </w:rPr>
-        <w:t xml:space="preserve">. Teniendo en cuenta que el usuario ya cuenta con una aplicación diseñada y programada para trabajar con una tecnología X, este </w:t>
-      </w:r>
-      <w:r>
-        <w:rPr>
-          <w:rFonts w:asciiTheme="minorHAnsi" w:hAnsiTheme="minorHAnsi" w:cstheme="minorHAnsi"/>
-        </w:rPr>
-        <w:t>módulo</w:t>
-      </w:r>
-      <w:r>
-        <w:rPr>
-          <w:rFonts w:asciiTheme="minorHAnsi" w:hAnsiTheme="minorHAnsi" w:cstheme="minorHAnsi"/>
-        </w:rPr>
-        <w:t xml:space="preserve"> debe ser capaz de tomar cada </w:t>
-      </w:r>
-      <w:proofErr w:type="spellStart"/>
-      <w:r>
-        <w:rPr>
-          <w:rFonts w:asciiTheme="minorHAnsi" w:hAnsiTheme="minorHAnsi" w:cstheme="minorHAnsi"/>
-        </w:rPr>
-        <w:t>adapter</w:t>
-      </w:r>
-      <w:proofErr w:type="spellEnd"/>
-      <w:r>
-        <w:rPr>
-          <w:rFonts w:asciiTheme="minorHAnsi" w:hAnsiTheme="minorHAnsi" w:cstheme="minorHAnsi"/>
-        </w:rPr>
-        <w:t xml:space="preserve"> necesario e inyectar sus métodos dentro de dicha aplicación manteniendo en un mínimo las modificaciones de código y configuración. Si se logra esto, el usuario no se vería obligado a cambiar su diseño / código ya probado y tan solo necesitaría familiarizarse con el uso de un </w:t>
-      </w:r>
-      <w:r>
-        <w:rPr>
-          <w:rFonts w:asciiTheme="minorHAnsi" w:hAnsiTheme="minorHAnsi" w:cstheme="minorHAnsi"/>
-        </w:rPr>
-        <w:t>módulo</w:t>
-      </w:r>
-      <w:r>
-        <w:rPr>
-          <w:rFonts w:asciiTheme="minorHAnsi" w:hAnsiTheme="minorHAnsi" w:cstheme="minorHAnsi"/>
-        </w:rPr>
-        <w:t xml:space="preserve"> de nuestra plataforma. </w:t>
+        <w:t xml:space="preserve">Teniendo el modulo que realizara la traducción de llamadas surge la pregunta: ¿Cómo trabajan estos adapters con la aplicación del usuario? Hasta ahora </w:t>
+      </w:r>
+      <w:r>
+        <w:rPr>
+          <w:rFonts w:asciiTheme="minorHAnsi" w:hAnsiTheme="minorHAnsi" w:cstheme="minorHAnsi"/>
+        </w:rPr>
+        <w:t xml:space="preserve">lo único que hicimos fue diseñar un </w:t>
+      </w:r>
+      <w:r>
+        <w:rPr>
+          <w:rFonts w:asciiTheme="minorHAnsi" w:hAnsiTheme="minorHAnsi" w:cstheme="minorHAnsi"/>
+        </w:rPr>
+        <w:t>intérprete</w:t>
+      </w:r>
+      <w:r>
+        <w:rPr>
+          <w:rFonts w:asciiTheme="minorHAnsi" w:hAnsiTheme="minorHAnsi" w:cstheme="minorHAnsi"/>
+        </w:rPr>
+        <w:t xml:space="preserve"> para traducir los métodos de un framework a otro, pero no analizamos </w:t>
+      </w:r>
+      <w:r>
+        <w:rPr>
+          <w:rFonts w:asciiTheme="minorHAnsi" w:hAnsiTheme="minorHAnsi" w:cstheme="minorHAnsi"/>
+        </w:rPr>
+        <w:t xml:space="preserve">cómo se haría esto de manera cómoda para el usuario. Para dar una respuesta entra en escena el ultimo módulo de la plataforma, el modulo cargador de adapters. Teniendo en cuenta que el usuario ya cuenta con una aplicación diseñada y programada para trabajar con una tecnología X, este módulo debe ser capaz de tomar cada adapter necesario e inyectar sus métodos dentro de dicha aplicación manteniendo en un mínimo las modificaciones de código y configuración. Si se logra esto, el usuario no se vería obligado a cambiar su diseño / código ya probado y tan solo necesitaría familiarizarse con el uso de un módulo de nuestra plataforma. </w:t>
       </w:r>
     </w:p>
     <w:p>
@@ -10148,50 +10397,32 @@
           <w:rFonts w:asciiTheme="minorHAnsi" w:hAnsiTheme="minorHAnsi" w:cstheme="minorHAnsi"/>
         </w:rPr>
       </w:pPr>
-      <w:smartTag w:uri="urn:schemas-microsoft-com:office:smarttags" w:element="PersonName">
-        <w:smartTagPr>
-          <w:attr w:name="ProductID" w:val="La Figura"/>
-        </w:smartTagPr>
-        <w:r>
-          <w:rPr>
-            <w:rFonts w:asciiTheme="minorHAnsi" w:hAnsiTheme="minorHAnsi" w:cstheme="minorHAnsi"/>
-          </w:rPr>
-          <w:t>La Figura</w:t>
-        </w:r>
-      </w:smartTag>
-      <w:r>
-        <w:rPr>
-          <w:rFonts w:asciiTheme="minorHAnsi" w:hAnsiTheme="minorHAnsi" w:cstheme="minorHAnsi"/>
-        </w:rPr>
-        <w:t xml:space="preserve"> 2.7 presenta una continuación para el ejemplo del </w:t>
-      </w:r>
-      <w:proofErr w:type="spellStart"/>
-      <w:r>
-        <w:rPr>
-          <w:rFonts w:asciiTheme="minorHAnsi" w:hAnsiTheme="minorHAnsi" w:cstheme="minorHAnsi"/>
-        </w:rPr>
-        <w:t>adapter</w:t>
-      </w:r>
-      <w:proofErr w:type="spellEnd"/>
-      <w:r>
-        <w:rPr>
-          <w:rFonts w:asciiTheme="minorHAnsi" w:hAnsiTheme="minorHAnsi" w:cstheme="minorHAnsi"/>
-        </w:rPr>
-        <w:t xml:space="preserve"> de </w:t>
-      </w:r>
-      <w:proofErr w:type="spellStart"/>
-      <w:r>
-        <w:rPr>
-          <w:rFonts w:asciiTheme="minorHAnsi" w:hAnsiTheme="minorHAnsi" w:cstheme="minorHAnsi"/>
-        </w:rPr>
-        <w:t>jClouds</w:t>
-      </w:r>
-      <w:proofErr w:type="spellEnd"/>
-      <w:r>
-        <w:rPr>
-          <w:rFonts w:asciiTheme="minorHAnsi" w:hAnsiTheme="minorHAnsi" w:cstheme="minorHAnsi"/>
-        </w:rPr>
-        <w:t>, planteando en este contexto el modelo adoptado para realizar el reemplazo dinámico de llamadas.</w:t>
+      <w:r>
+        <w:rPr>
+          <w:rFonts w:asciiTheme="minorHAnsi" w:hAnsiTheme="minorHAnsi" w:cstheme="minorHAnsi"/>
+        </w:rPr>
+        <w:lastRenderedPageBreak/>
+        <w:t xml:space="preserve">La </w:t>
+      </w:r>
+      <w:r>
+        <w:rPr>
+          <w:rFonts w:asciiTheme="minorHAnsi" w:hAnsiTheme="minorHAnsi" w:cstheme="minorHAnsi"/>
+          <w:b/>
+        </w:rPr>
+        <w:t>Figura 2.</w:t>
+      </w:r>
+      <w:r>
+        <w:rPr>
+          <w:rFonts w:asciiTheme="minorHAnsi" w:hAnsiTheme="minorHAnsi" w:cstheme="minorHAnsi"/>
+          <w:b/>
+        </w:rPr>
+        <w:t>8</w:t>
+      </w:r>
+      <w:r>
+        <w:rPr>
+          <w:rFonts w:asciiTheme="minorHAnsi" w:hAnsiTheme="minorHAnsi" w:cstheme="minorHAnsi"/>
+        </w:rPr>
+        <w:t xml:space="preserve"> presenta una continuación para el ejemplo del adapter de jClouds, planteando en este contexto el modelo adoptado para realizar el reemplazo dinámico de llamadas.</w:t>
       </w:r>
     </w:p>
     <w:p>
@@ -10215,7 +10446,6 @@
           <w:noProof/>
           <w:lang w:eastAsia="es-AR"/>
         </w:rPr>
-        <w:lastRenderedPageBreak/>
         <w:drawing>
           <wp:inline distT="0" distB="0" distL="0" distR="0" wp14:anchorId="0645CAD0" wp14:editId="3E822FCE">
             <wp:extent cx="5829300" cy="7343775"/>
@@ -10234,7 +10464,7 @@
                     </pic:cNvPicPr>
                   </pic:nvPicPr>
                   <pic:blipFill>
-                    <a:blip r:embed="rId11">
+                    <a:blip r:embed="rId12">
                       <a:extLst>
                         <a:ext uri="{28A0092B-C50C-407E-A947-70E740481C1C}">
                           <a14:useLocalDpi xmlns:a14="http://schemas.microsoft.com/office/drawing/2010/main" val="0"/>
@@ -10279,7 +10509,14 @@
           <w:rFonts w:asciiTheme="minorHAnsi" w:hAnsiTheme="minorHAnsi" w:cstheme="minorHAnsi"/>
           <w:b/>
         </w:rPr>
-        <w:t>Figura 2.7</w:t>
+        <w:t>Figura 2</w:t>
+      </w:r>
+      <w:r>
+        <w:rPr>
+          <w:rFonts w:asciiTheme="minorHAnsi" w:hAnsiTheme="minorHAnsi" w:cstheme="minorHAnsi"/>
+          <w:b/>
+        </w:rPr>
+        <w:t>.8</w:t>
       </w:r>
     </w:p>
     <w:p>
@@ -10302,150 +10539,76 @@
         <w:rPr>
           <w:rFonts w:asciiTheme="minorHAnsi" w:hAnsiTheme="minorHAnsi" w:cstheme="minorHAnsi"/>
         </w:rPr>
-        <w:t xml:space="preserve">Como se puede apreciar, el cargador de </w:t>
-      </w:r>
-      <w:proofErr w:type="spellStart"/>
-      <w:r>
-        <w:rPr>
-          <w:rFonts w:asciiTheme="minorHAnsi" w:hAnsiTheme="minorHAnsi" w:cstheme="minorHAnsi"/>
-        </w:rPr>
-        <w:t>adapters</w:t>
-      </w:r>
-      <w:proofErr w:type="spellEnd"/>
-      <w:r>
-        <w:rPr>
-          <w:rFonts w:asciiTheme="minorHAnsi" w:hAnsiTheme="minorHAnsi" w:cstheme="minorHAnsi"/>
-        </w:rPr>
-        <w:t xml:space="preserve"> se encuentra entre la aplicación del usuario y su código. De esta manera el usuario solo debe tener conocimiento del </w:t>
-      </w:r>
-      <w:r>
-        <w:rPr>
-          <w:rFonts w:asciiTheme="minorHAnsi" w:hAnsiTheme="minorHAnsi" w:cstheme="minorHAnsi"/>
-        </w:rPr>
-        <w:t>módulo</w:t>
-      </w:r>
-      <w:r>
-        <w:rPr>
-          <w:rFonts w:asciiTheme="minorHAnsi" w:hAnsiTheme="minorHAnsi" w:cstheme="minorHAnsi"/>
-        </w:rPr>
-        <w:t xml:space="preserve"> cargador y como configurarlo, lo que </w:t>
-      </w:r>
-      <w:r>
-        <w:rPr>
-          <w:rFonts w:asciiTheme="minorHAnsi" w:hAnsiTheme="minorHAnsi" w:cstheme="minorHAnsi"/>
-        </w:rPr>
-        <w:lastRenderedPageBreak/>
-        <w:t xml:space="preserve">se traduce en simpleza a la hora de utilizar la plataforma. Puertas adentro el cargador debe encargarse de detectar cada llamada a </w:t>
-      </w:r>
-      <w:proofErr w:type="spellStart"/>
-      <w:r>
-        <w:rPr>
-          <w:rFonts w:asciiTheme="minorHAnsi" w:hAnsiTheme="minorHAnsi" w:cstheme="minorHAnsi"/>
-        </w:rPr>
-        <w:t>jClouds</w:t>
-      </w:r>
-      <w:proofErr w:type="spellEnd"/>
-      <w:r>
-        <w:rPr>
-          <w:rFonts w:asciiTheme="minorHAnsi" w:hAnsiTheme="minorHAnsi" w:cstheme="minorHAnsi"/>
-        </w:rPr>
-        <w:t xml:space="preserve"> para poder traducirlas por medio del </w:t>
-      </w:r>
-      <w:proofErr w:type="spellStart"/>
-      <w:r>
-        <w:rPr>
-          <w:rFonts w:asciiTheme="minorHAnsi" w:hAnsiTheme="minorHAnsi" w:cstheme="minorHAnsi"/>
-        </w:rPr>
-        <w:t>adapter</w:t>
-      </w:r>
-      <w:proofErr w:type="spellEnd"/>
-      <w:r>
-        <w:rPr>
-          <w:rFonts w:asciiTheme="minorHAnsi" w:hAnsiTheme="minorHAnsi" w:cstheme="minorHAnsi"/>
-        </w:rPr>
-        <w:t xml:space="preserve">. Cada una de estas llamadas es reemplazada por una llamada del </w:t>
-      </w:r>
-      <w:proofErr w:type="spellStart"/>
-      <w:r>
-        <w:rPr>
-          <w:rFonts w:asciiTheme="minorHAnsi" w:hAnsiTheme="minorHAnsi" w:cstheme="minorHAnsi"/>
-        </w:rPr>
-        <w:t>adapter</w:t>
-      </w:r>
-      <w:proofErr w:type="spellEnd"/>
-      <w:r>
-        <w:rPr>
-          <w:rFonts w:asciiTheme="minorHAnsi" w:hAnsiTheme="minorHAnsi" w:cstheme="minorHAnsi"/>
-        </w:rPr>
-        <w:t xml:space="preserve"> que posea la misma signatura pero sólo si el método fue implementado. Por ejemplo, una llamada “</w:t>
-      </w:r>
-      <w:proofErr w:type="spellStart"/>
-      <w:r>
-        <w:rPr>
-          <w:rFonts w:asciiTheme="minorHAnsi" w:hAnsiTheme="minorHAnsi" w:cstheme="minorHAnsi"/>
-        </w:rPr>
-        <w:t>JClouds.uploadFile</w:t>
-      </w:r>
-      <w:proofErr w:type="spellEnd"/>
-      <w:r>
-        <w:rPr>
-          <w:rFonts w:asciiTheme="minorHAnsi" w:hAnsiTheme="minorHAnsi" w:cstheme="minorHAnsi"/>
-        </w:rPr>
-        <w:t xml:space="preserve"> (file)” se traduciría en “</w:t>
-      </w:r>
-      <w:proofErr w:type="spellStart"/>
-      <w:r>
-        <w:rPr>
-          <w:rFonts w:asciiTheme="minorHAnsi" w:hAnsiTheme="minorHAnsi" w:cstheme="minorHAnsi"/>
-        </w:rPr>
-        <w:t>JCloudsAdapter.uploadFile</w:t>
-      </w:r>
-      <w:proofErr w:type="spellEnd"/>
-      <w:r>
-        <w:rPr>
-          <w:rFonts w:asciiTheme="minorHAnsi" w:hAnsiTheme="minorHAnsi" w:cstheme="minorHAnsi"/>
-        </w:rPr>
-        <w:t xml:space="preserve"> (file)”. Internamente el </w:t>
-      </w:r>
-      <w:proofErr w:type="spellStart"/>
-      <w:r>
-        <w:rPr>
-          <w:rFonts w:asciiTheme="minorHAnsi" w:hAnsiTheme="minorHAnsi" w:cstheme="minorHAnsi"/>
-        </w:rPr>
-        <w:t>adapter</w:t>
-      </w:r>
-      <w:proofErr w:type="spellEnd"/>
-      <w:r>
-        <w:rPr>
-          <w:rFonts w:asciiTheme="minorHAnsi" w:hAnsiTheme="minorHAnsi" w:cstheme="minorHAnsi"/>
-        </w:rPr>
-        <w:t xml:space="preserve"> trabaja con los servicios del </w:t>
-      </w:r>
-      <w:r>
-        <w:rPr>
-          <w:rFonts w:asciiTheme="minorHAnsi" w:hAnsiTheme="minorHAnsi" w:cstheme="minorHAnsi"/>
-        </w:rPr>
-        <w:t>módulo</w:t>
-      </w:r>
-      <w:r>
-        <w:rPr>
-          <w:rFonts w:asciiTheme="minorHAnsi" w:hAnsiTheme="minorHAnsi" w:cstheme="minorHAnsi"/>
-        </w:rPr>
-        <w:t xml:space="preserve"> de abstracción de servicios y con el mismo </w:t>
-      </w:r>
-      <w:proofErr w:type="spellStart"/>
-      <w:r>
-        <w:rPr>
-          <w:rFonts w:asciiTheme="minorHAnsi" w:hAnsiTheme="minorHAnsi" w:cstheme="minorHAnsi"/>
-        </w:rPr>
-        <w:t>jClouds</w:t>
-      </w:r>
-      <w:proofErr w:type="spellEnd"/>
-      <w:r>
-        <w:rPr>
-          <w:rFonts w:asciiTheme="minorHAnsi" w:hAnsiTheme="minorHAnsi" w:cstheme="minorHAnsi"/>
-        </w:rPr>
-        <w:t xml:space="preserve"> para poder mantener todos los objetos que espera el código del usuario.</w:t>
+        <w:t>Como se puede apreciar, el cargador de adapters se encuentra entre la aplicación del usuario y su código. De esta manera el usuario solo debe tener conocimiento del módulo cargador y como configurarlo, lo que se traduce en simpleza a la hora de utilizar la plataforma. Puertas adentro el cargador debe encargarse de detectar cada llamada a jClouds para poder traducirlas por medio del adapter. Cada una de estas llamadas es reemplazada por una llamada del adapter que posea la misma signatura pero sólo si el método fue implementado. Por ejemplo, una llamada “JClouds.uploadFile (file)” se traduciría en “JCloudsAdapter.uploadFile (file)”. Internamente el adapter trabaja con los servicios del módulo de abstracción de servicios y con el mismo jClouds para poder mantener todos los objetos que espera el código del usuario.</w:t>
+      </w:r>
+      <w:r>
+        <w:rPr>
+          <w:rFonts w:asciiTheme="minorHAnsi" w:hAnsiTheme="minorHAnsi" w:cstheme="minorHAnsi"/>
+        </w:rPr>
+        <w:t xml:space="preserve"> </w:t>
+      </w:r>
+      <w:r>
+        <w:rPr>
+          <w:rFonts w:asciiTheme="minorHAnsi" w:hAnsiTheme="minorHAnsi" w:cstheme="minorHAnsi"/>
+        </w:rPr>
+        <w:t xml:space="preserve">Una vez que se realizan todos los reemplazos estamos en condiciones de retornar el código modificado para utilizar los adapters. </w:t>
+      </w:r>
+      <w:r>
+        <w:rPr>
+          <w:rFonts w:asciiTheme="minorHAnsi" w:hAnsiTheme="minorHAnsi" w:cstheme="minorHAnsi"/>
+        </w:rPr>
+        <w:t xml:space="preserve">La </w:t>
+      </w:r>
+      <w:r>
+        <w:rPr>
+          <w:rFonts w:asciiTheme="minorHAnsi" w:hAnsiTheme="minorHAnsi" w:cstheme="minorHAnsi"/>
+          <w:b/>
+        </w:rPr>
+        <w:t>Figura</w:t>
+      </w:r>
+      <w:r>
+        <w:rPr>
+          <w:rFonts w:asciiTheme="minorHAnsi" w:hAnsiTheme="minorHAnsi" w:cstheme="minorHAnsi"/>
+        </w:rPr>
+        <w:t xml:space="preserve"> </w:t>
+      </w:r>
+      <w:r>
+        <w:rPr>
+          <w:rFonts w:asciiTheme="minorHAnsi" w:hAnsiTheme="minorHAnsi" w:cstheme="minorHAnsi"/>
+          <w:b/>
+        </w:rPr>
+        <w:t>2.</w:t>
+      </w:r>
+      <w:r>
+        <w:rPr>
+          <w:rFonts w:asciiTheme="minorHAnsi" w:hAnsiTheme="minorHAnsi" w:cstheme="minorHAnsi"/>
+          <w:b/>
+        </w:rPr>
+        <w:t>9</w:t>
+      </w:r>
+      <w:r>
+        <w:rPr>
+          <w:rFonts w:asciiTheme="minorHAnsi" w:hAnsiTheme="minorHAnsi" w:cstheme="minorHAnsi"/>
+        </w:rPr>
+        <w:t xml:space="preserve"> completa el ejemplo de Cloud Recorder mostrando el uso de este nuevo mecanismo dentro del contexto de la </w:t>
+      </w:r>
+      <w:r>
+        <w:rPr>
+          <w:rFonts w:asciiTheme="minorHAnsi" w:hAnsiTheme="minorHAnsi" w:cstheme="minorHAnsi"/>
+        </w:rPr>
+        <w:t>aplicación</w:t>
+      </w:r>
+      <w:r>
+        <w:rPr>
+          <w:rFonts w:asciiTheme="minorHAnsi" w:hAnsiTheme="minorHAnsi" w:cstheme="minorHAnsi"/>
+        </w:rPr>
+        <w:t>.</w:t>
+      </w:r>
+      <w:r>
+        <w:rPr>
+          <w:rFonts w:asciiTheme="minorHAnsi" w:hAnsiTheme="minorHAnsi" w:cstheme="minorHAnsi"/>
+        </w:rPr>
+        <w:t xml:space="preserve"> </w:t>
       </w:r>
     </w:p>
     <w:p>
@@ -10453,84 +10616,6 @@
         <w:jc w:val="both"/>
         <w:rPr>
           <w:rFonts w:asciiTheme="minorHAnsi" w:hAnsiTheme="minorHAnsi" w:cstheme="minorHAnsi"/>
-        </w:rPr>
-      </w:pPr>
-      <w:r>
-        <w:rPr>
-          <w:rFonts w:asciiTheme="minorHAnsi" w:hAnsiTheme="minorHAnsi" w:cstheme="minorHAnsi"/>
-        </w:rPr>
-        <w:t xml:space="preserve">Una vez que se realizan todos los reemplazos estamos en condiciones de retornar el código modificado para utilizar los </w:t>
-      </w:r>
-      <w:proofErr w:type="spellStart"/>
-      <w:r>
-        <w:rPr>
-          <w:rFonts w:asciiTheme="minorHAnsi" w:hAnsiTheme="minorHAnsi" w:cstheme="minorHAnsi"/>
-        </w:rPr>
-        <w:t>adapters</w:t>
-      </w:r>
-      <w:proofErr w:type="spellEnd"/>
-      <w:r>
-        <w:rPr>
-          <w:rFonts w:asciiTheme="minorHAnsi" w:hAnsiTheme="minorHAnsi" w:cstheme="minorHAnsi"/>
-        </w:rPr>
-        <w:t xml:space="preserve">. </w:t>
-      </w:r>
-    </w:p>
-    <w:p>
-      <w:pPr>
-        <w:jc w:val="both"/>
-        <w:rPr>
-          <w:rFonts w:asciiTheme="minorHAnsi" w:hAnsiTheme="minorHAnsi" w:cstheme="minorHAnsi"/>
-        </w:rPr>
-      </w:pPr>
-      <w:r>
-        <w:rPr>
-          <w:rFonts w:asciiTheme="minorHAnsi" w:hAnsiTheme="minorHAnsi" w:cstheme="minorHAnsi"/>
-        </w:rPr>
-        <w:t xml:space="preserve">Para finalizar con el ejemplo de Cloud </w:t>
-      </w:r>
-      <w:proofErr w:type="spellStart"/>
-      <w:r>
-        <w:rPr>
-          <w:rFonts w:asciiTheme="minorHAnsi" w:hAnsiTheme="minorHAnsi" w:cstheme="minorHAnsi"/>
-        </w:rPr>
-        <w:t>Recorder</w:t>
-      </w:r>
-      <w:proofErr w:type="spellEnd"/>
-      <w:r>
-        <w:rPr>
-          <w:rFonts w:asciiTheme="minorHAnsi" w:hAnsiTheme="minorHAnsi" w:cstheme="minorHAnsi"/>
-        </w:rPr>
-        <w:t xml:space="preserve">, la figura 2.8 plantea la utilización de los </w:t>
-      </w:r>
-      <w:proofErr w:type="spellStart"/>
-      <w:r>
-        <w:rPr>
-          <w:rFonts w:asciiTheme="minorHAnsi" w:hAnsiTheme="minorHAnsi" w:cstheme="minorHAnsi"/>
-        </w:rPr>
-        <w:t>adapters</w:t>
-      </w:r>
-      <w:proofErr w:type="spellEnd"/>
-      <w:r>
-        <w:rPr>
-          <w:rFonts w:asciiTheme="minorHAnsi" w:hAnsiTheme="minorHAnsi" w:cstheme="minorHAnsi"/>
-        </w:rPr>
-        <w:t xml:space="preserve"> y el cargador dentro de la aplicación.</w:t>
-      </w:r>
-    </w:p>
-    <w:p>
-      <w:pPr>
-        <w:jc w:val="both"/>
-        <w:rPr>
-          <w:rFonts w:asciiTheme="minorHAnsi" w:hAnsiTheme="minorHAnsi" w:cstheme="minorHAnsi"/>
-        </w:rPr>
-      </w:pPr>
-    </w:p>
-    <w:p>
-      <w:pPr>
-        <w:jc w:val="both"/>
-        <w:rPr>
-          <w:rFonts w:asciiTheme="minorHAnsi" w:hAnsiTheme="minorHAnsi" w:cstheme="minorHAnsi"/>
           <w:noProof/>
           <w:lang w:eastAsia="es-AR"/>
         </w:rPr>
@@ -10541,11 +10626,12 @@
           <w:noProof/>
           <w:lang w:eastAsia="es-AR"/>
         </w:rPr>
+        <w:lastRenderedPageBreak/>
         <w:drawing>
-          <wp:inline distT="0" distB="0" distL="0" distR="0" wp14:anchorId="2370CC0D" wp14:editId="3950DCE0">
-            <wp:extent cx="5943600" cy="3819525"/>
-            <wp:effectExtent l="0" t="0" r="0" b="9525"/>
-            <wp:docPr id="1" name="Picture 1"/>
+          <wp:inline distT="0" distB="0" distL="0" distR="0">
+            <wp:extent cx="5939790" cy="6623685"/>
+            <wp:effectExtent l="0" t="0" r="3810" b="5715"/>
+            <wp:docPr id="8" name="Picture 8" descr="D:\Tesis\aether\trunk\docs\Graficos\Enfoque-2.8.png"/>
             <wp:cNvGraphicFramePr>
               <a:graphicFrameLocks xmlns:a="http://schemas.openxmlformats.org/drawingml/2006/main" noChangeAspect="1"/>
             </wp:cNvGraphicFramePr>
@@ -10553,13 +10639,13 @@
               <a:graphicData uri="http://schemas.openxmlformats.org/drawingml/2006/picture">
                 <pic:pic xmlns:pic="http://schemas.openxmlformats.org/drawingml/2006/picture">
                   <pic:nvPicPr>
-                    <pic:cNvPr id="0" name="Picture 4"/>
+                    <pic:cNvPr id="0" name="Picture 3" descr="D:\Tesis\aether\trunk\docs\Graficos\Enfoque-2.8.png"/>
                     <pic:cNvPicPr>
                       <a:picLocks noChangeAspect="1" noChangeArrowheads="1"/>
                     </pic:cNvPicPr>
                   </pic:nvPicPr>
                   <pic:blipFill>
-                    <a:blip r:embed="rId12">
+                    <a:blip r:embed="rId13">
                       <a:extLst>
                         <a:ext uri="{28A0092B-C50C-407E-A947-70E740481C1C}">
                           <a14:useLocalDpi xmlns:a14="http://schemas.microsoft.com/office/drawing/2010/main" val="0"/>
@@ -10574,7 +10660,7 @@
                   <pic:spPr bwMode="auto">
                     <a:xfrm>
                       <a:off x="0" y="0"/>
-                      <a:ext cx="5943600" cy="3819525"/>
+                      <a:ext cx="5939790" cy="6623685"/>
                     </a:xfrm>
                     <a:prstGeom prst="rect">
                       <a:avLst/>
@@ -10603,7 +10689,14 @@
           <w:rFonts w:asciiTheme="minorHAnsi" w:hAnsiTheme="minorHAnsi" w:cstheme="minorHAnsi"/>
           <w:b/>
         </w:rPr>
-        <w:t>Figura 2.8</w:t>
+        <w:t>Figura 2.</w:t>
+      </w:r>
+      <w:r>
+        <w:rPr>
+          <w:rFonts w:asciiTheme="minorHAnsi" w:hAnsiTheme="minorHAnsi" w:cstheme="minorHAnsi"/>
+          <w:b/>
+        </w:rPr>
+        <w:t>9</w:t>
       </w:r>
     </w:p>
     <w:p>
@@ -10625,78 +10718,22 @@
         <w:rPr>
           <w:rFonts w:asciiTheme="minorHAnsi" w:hAnsiTheme="minorHAnsi" w:cstheme="minorHAnsi"/>
         </w:rPr>
-        <w:t xml:space="preserve">Como se puede apreciar, el circuito básico de la aplicación original del usuario (líneas punteadas) se mantiene intacto con respecto a la aplicación original. El nuevo framework, por medio de su configuración y el </w:t>
-      </w:r>
-      <w:proofErr w:type="spellStart"/>
-      <w:r>
-        <w:rPr>
-          <w:rFonts w:asciiTheme="minorHAnsi" w:hAnsiTheme="minorHAnsi" w:cstheme="minorHAnsi"/>
-        </w:rPr>
-        <w:t>adapter</w:t>
-      </w:r>
-      <w:proofErr w:type="spellEnd"/>
-      <w:r>
-        <w:rPr>
-          <w:rFonts w:asciiTheme="minorHAnsi" w:hAnsiTheme="minorHAnsi" w:cstheme="minorHAnsi"/>
-        </w:rPr>
-        <w:t xml:space="preserve"> seleccionado, inyecta sus métodos para reemplazar los utilizados por la aplicación del usuario. A partir de ese momento, el método “</w:t>
-      </w:r>
-      <w:proofErr w:type="spellStart"/>
-      <w:r>
-        <w:rPr>
-          <w:rFonts w:asciiTheme="minorHAnsi" w:hAnsiTheme="minorHAnsi" w:cstheme="minorHAnsi"/>
-        </w:rPr>
-        <w:t>save</w:t>
-      </w:r>
-      <w:proofErr w:type="spellEnd"/>
-      <w:r>
-        <w:rPr>
-          <w:rFonts w:asciiTheme="minorHAnsi" w:hAnsiTheme="minorHAnsi" w:cstheme="minorHAnsi"/>
-        </w:rPr>
-        <w:t>” invocado por la aplicación pasa a ser el método “</w:t>
-      </w:r>
-      <w:proofErr w:type="spellStart"/>
-      <w:r>
-        <w:rPr>
-          <w:rFonts w:asciiTheme="minorHAnsi" w:hAnsiTheme="minorHAnsi" w:cstheme="minorHAnsi"/>
-        </w:rPr>
-        <w:t>save</w:t>
-      </w:r>
-      <w:proofErr w:type="spellEnd"/>
-      <w:r>
-        <w:rPr>
-          <w:rFonts w:asciiTheme="minorHAnsi" w:hAnsiTheme="minorHAnsi" w:cstheme="minorHAnsi"/>
-        </w:rPr>
-        <w:t xml:space="preserve">” interceptado. </w:t>
-      </w:r>
-    </w:p>
-    <w:p>
-      <w:pPr>
-        <w:jc w:val="both"/>
-        <w:rPr>
-          <w:rFonts w:asciiTheme="minorHAnsi" w:hAnsiTheme="minorHAnsi" w:cstheme="minorHAnsi"/>
-        </w:rPr>
-      </w:pPr>
-      <w:r>
-        <w:rPr>
-          <w:rFonts w:asciiTheme="minorHAnsi" w:hAnsiTheme="minorHAnsi" w:cstheme="minorHAnsi"/>
-        </w:rPr>
-        <w:t xml:space="preserve">Si el usuario desea cambiar el proveedor de </w:t>
-      </w:r>
-      <w:proofErr w:type="spellStart"/>
-      <w:r>
-        <w:rPr>
-          <w:rFonts w:asciiTheme="minorHAnsi" w:hAnsiTheme="minorHAnsi" w:cstheme="minorHAnsi"/>
-        </w:rPr>
-        <w:t>storage</w:t>
-      </w:r>
-      <w:proofErr w:type="spellEnd"/>
-      <w:r>
-        <w:rPr>
-          <w:rFonts w:asciiTheme="minorHAnsi" w:hAnsiTheme="minorHAnsi" w:cstheme="minorHAnsi"/>
-        </w:rPr>
-        <w:t xml:space="preserve"> solo deberá cambiar la configuración del framework.</w:t>
-      </w:r>
+        <w:t xml:space="preserve">Como se puede apreciar, el circuito básico de la aplicación original del usuario (líneas punteadas) se mantiene intacto con respecto a la aplicación original. El nuevo framework, por medio de su configuración y el adapter seleccionado, inyecta sus métodos para reemplazar los utilizados por la aplicación del usuario. A partir de ese momento, el método “save” invocado por la aplicación pasa a ser el método “save” interceptado. Si el usuario desea cambiar el proveedor de </w:t>
+      </w:r>
+      <w:r>
+        <w:rPr>
+          <w:rFonts w:asciiTheme="minorHAnsi" w:hAnsiTheme="minorHAnsi" w:cstheme="minorHAnsi"/>
+        </w:rPr>
+        <w:t>almacenamiento tan solo deberá cambiar el XML de configuración del framework de la misma manera que lo hacía anteriormente</w:t>
+      </w:r>
+      <w:r>
+        <w:rPr>
+          <w:rFonts w:asciiTheme="minorHAnsi" w:hAnsiTheme="minorHAnsi" w:cstheme="minorHAnsi"/>
+        </w:rPr>
+        <w:t>.</w:t>
+      </w:r>
+      <w:bookmarkStart w:id="0" w:name="_GoBack"/>
+      <w:bookmarkEnd w:id="0"/>
     </w:p>
     <w:sectPr>
       <w:pgSz w:w="12240" w:h="15840"/>
@@ -10861,7 +10898,7 @@
   <w:style w:type="paragraph" w:default="1" w:styleId="Normal">
     <w:name w:val="Normal"/>
     <w:qFormat/>
-    <w:rsid w:val="00514AFE"/>
+    <w:rsid w:val="00622A30"/>
     <w:pPr>
       <w:spacing w:line="276" w:lineRule="auto"/>
     </w:pPr>
@@ -11331,7 +11368,7 @@
   <w:style w:type="paragraph" w:default="1" w:styleId="Normal">
     <w:name w:val="Normal"/>
     <w:qFormat/>
-    <w:rsid w:val="00514AFE"/>
+    <w:rsid w:val="00622A30"/>
     <w:pPr>
       <w:spacing w:line="276" w:lineRule="auto"/>
     </w:pPr>

</xml_diff>

<commit_message>
Actualizacion basado en los comentarios de Marcos
</commit_message>
<xml_diff>
--- a/docs/Enfoque.docx
+++ b/docs/Enfoque.docx
@@ -45,27 +45,27 @@
         <w:rPr>
           <w:rFonts w:asciiTheme="minorHAnsi" w:hAnsiTheme="minorHAnsi" w:cstheme="minorHAnsi"/>
         </w:rPr>
-        <w:t xml:space="preserve"> Se pondrá énfasis en facilitar la migración entre protocolos y entre </w:t>
-      </w:r>
-      <w:proofErr w:type="spellStart"/>
-      <w:r>
-        <w:rPr>
-          <w:rFonts w:asciiTheme="minorHAnsi" w:hAnsiTheme="minorHAnsi" w:cstheme="minorHAnsi"/>
-        </w:rPr>
-        <w:t>frameworks</w:t>
-      </w:r>
-      <w:proofErr w:type="spellEnd"/>
-      <w:r>
-        <w:rPr>
-          <w:rFonts w:asciiTheme="minorHAnsi" w:hAnsiTheme="minorHAnsi" w:cstheme="minorHAnsi"/>
-        </w:rPr>
-        <w:t xml:space="preserve">, intentando en todo momento mantener los cambios de código al mínimo. </w:t>
-      </w:r>
-      <w:r>
-        <w:rPr>
-          <w:rFonts w:asciiTheme="minorHAnsi" w:hAnsiTheme="minorHAnsi" w:cstheme="minorHAnsi"/>
-        </w:rPr>
-        <w:t>La explicación será guiada por el desarrollo de un caso de ejemplo. Supongamos tener una aplicación</w:t>
+        <w:t xml:space="preserve"> Se pondrá énfasis en facilitar la migración entre protocolos y entre frameworks, intentando en todo momento mantener los cambios de código al mínimo. </w:t>
+      </w:r>
+      <w:r>
+        <w:rPr>
+          <w:rFonts w:asciiTheme="minorHAnsi" w:hAnsiTheme="minorHAnsi" w:cstheme="minorHAnsi"/>
+        </w:rPr>
+        <w:t xml:space="preserve">La explicación será guiada por el desarrollo de un caso de ejemplo. </w:t>
+      </w:r>
+    </w:p>
+    <w:p>
+      <w:pPr>
+        <w:jc w:val="both"/>
+        <w:rPr>
+          <w:rFonts w:asciiTheme="minorHAnsi" w:hAnsiTheme="minorHAnsi" w:cstheme="minorHAnsi"/>
+        </w:rPr>
+      </w:pPr>
+      <w:r>
+        <w:rPr>
+          <w:rFonts w:asciiTheme="minorHAnsi" w:hAnsiTheme="minorHAnsi" w:cstheme="minorHAnsi"/>
+        </w:rPr>
+        <w:t>Supongamos tener una aplicación</w:t>
       </w:r>
       <w:r>
         <w:rPr>
@@ -187,7 +187,7 @@
                     </pic:cNvPicPr>
                   </pic:nvPicPr>
                   <pic:blipFill>
-                    <a:blip r:embed="rId5">
+                    <a:blip r:embed="rId6">
                       <a:extLst>
                         <a:ext uri="{28A0092B-C50C-407E-A947-70E740481C1C}">
                           <a14:useLocalDpi xmlns:a14="http://schemas.microsoft.com/office/drawing/2010/main" val="0"/>
@@ -321,7 +321,19 @@
         <w:rPr>
           <w:rFonts w:asciiTheme="minorHAnsi" w:hAnsiTheme="minorHAnsi" w:cstheme="minorHAnsi"/>
         </w:rPr>
-        <w:t xml:space="preserve">. La idea </w:t>
+        <w:t>. La idea</w:t>
+      </w:r>
+      <w:r>
+        <w:rPr>
+          <w:rFonts w:asciiTheme="minorHAnsi" w:hAnsiTheme="minorHAnsi" w:cstheme="minorHAnsi"/>
+        </w:rPr>
+        <w:t xml:space="preserve"> sería</w:t>
+      </w:r>
+      <w:r>
+        <w:rPr>
+          <w:rFonts w:asciiTheme="minorHAnsi" w:hAnsiTheme="minorHAnsi" w:cstheme="minorHAnsi"/>
+        </w:rPr>
+        <w:t xml:space="preserve"> </w:t>
       </w:r>
       <w:r>
         <w:rPr>
@@ -333,7 +345,31 @@
         <w:rPr>
           <w:rFonts w:asciiTheme="minorHAnsi" w:hAnsiTheme="minorHAnsi" w:cstheme="minorHAnsi"/>
         </w:rPr>
-        <w:t xml:space="preserve">Para este fin sería útil contar con archivos de configuración que permitan modificar el proveedor utilizado sin cambios de código. </w:t>
+        <w:t>Para este fin sería útil contar con archivos de configuración que permitan modificar el proveedor utilizado sin</w:t>
+      </w:r>
+      <w:r>
+        <w:rPr>
+          <w:rFonts w:asciiTheme="minorHAnsi" w:hAnsiTheme="minorHAnsi" w:cstheme="minorHAnsi"/>
+        </w:rPr>
+        <w:t xml:space="preserve"> la necesidad de realizar</w:t>
+      </w:r>
+      <w:r>
+        <w:rPr>
+          <w:rFonts w:asciiTheme="minorHAnsi" w:hAnsiTheme="minorHAnsi" w:cstheme="minorHAnsi"/>
+        </w:rPr>
+        <w:t xml:space="preserve"> cambios </w:t>
+      </w:r>
+      <w:r>
+        <w:rPr>
+          <w:rFonts w:asciiTheme="minorHAnsi" w:hAnsiTheme="minorHAnsi" w:cstheme="minorHAnsi"/>
+        </w:rPr>
+        <w:t>en el</w:t>
+      </w:r>
+      <w:r>
+        <w:rPr>
+          <w:rFonts w:asciiTheme="minorHAnsi" w:hAnsiTheme="minorHAnsi" w:cstheme="minorHAnsi"/>
+        </w:rPr>
+        <w:t xml:space="preserve"> código. </w:t>
       </w:r>
       <w:r>
         <w:rPr>
@@ -415,7 +451,7 @@
                     </pic:cNvPicPr>
                   </pic:nvPicPr>
                   <pic:blipFill>
-                    <a:blip r:embed="rId6">
+                    <a:blip r:embed="rId7">
                       <a:extLst>
                         <a:ext uri="{28A0092B-C50C-407E-A947-70E740481C1C}">
                           <a14:useLocalDpi xmlns:a14="http://schemas.microsoft.com/office/drawing/2010/main" val="0"/>
@@ -502,7 +538,19 @@
         <w:rPr>
           <w:rFonts w:asciiTheme="minorHAnsi" w:hAnsiTheme="minorHAnsi" w:cstheme="minorHAnsi"/>
         </w:rPr>
-        <w:t xml:space="preserve"> de adapters y cargador de adapters tienen la misión de solucionar el problema de migrar de una aplicación existente.</w:t>
+        <w:t xml:space="preserve"> de adapters y cargador de adapters tienen la misión de solucionar el problema de migrar </w:t>
+      </w:r>
+      <w:r>
+        <w:rPr>
+          <w:rFonts w:asciiTheme="minorHAnsi" w:hAnsiTheme="minorHAnsi" w:cstheme="minorHAnsi"/>
+        </w:rPr>
+        <w:t>una aplicación ya codificada</w:t>
+      </w:r>
+      <w:r>
+        <w:rPr>
+          <w:rFonts w:asciiTheme="minorHAnsi" w:hAnsiTheme="minorHAnsi" w:cstheme="minorHAnsi"/>
+        </w:rPr>
+        <w:t>.</w:t>
       </w:r>
       <w:r>
         <w:rPr>
@@ -520,7 +568,31 @@
         <w:rPr>
           <w:rFonts w:asciiTheme="minorHAnsi" w:hAnsiTheme="minorHAnsi" w:cstheme="minorHAnsi"/>
         </w:rPr>
-        <w:t xml:space="preserve">) y el módulo de abstracción de servicios de nuestra plataforma. Por último, el modulo cargador de adapters será el encargado de inyectar los adaptadores necesarios en la aplicación del usuario de manera transparente. Cada módulo se analizara en detalle </w:t>
+        <w:t xml:space="preserve">) y el módulo de abstracción de servicios de nuestra plataforma. Por último, el modulo cargador de adapters será el encargado de inyectar </w:t>
+      </w:r>
+      <w:r>
+        <w:rPr>
+          <w:rFonts w:asciiTheme="minorHAnsi" w:hAnsiTheme="minorHAnsi" w:cstheme="minorHAnsi"/>
+        </w:rPr>
+        <w:t>las invocaciones necesarias</w:t>
+      </w:r>
+      <w:r>
+        <w:rPr>
+          <w:rFonts w:asciiTheme="minorHAnsi" w:hAnsiTheme="minorHAnsi" w:cstheme="minorHAnsi"/>
+        </w:rPr>
+        <w:t xml:space="preserve"> en la aplicación del usuario de manera transparente</w:t>
+      </w:r>
+      <w:r>
+        <w:rPr>
+          <w:rFonts w:asciiTheme="minorHAnsi" w:hAnsiTheme="minorHAnsi" w:cstheme="minorHAnsi"/>
+        </w:rPr>
+        <w:t xml:space="preserve"> haciendo uso de los adapters</w:t>
+      </w:r>
+      <w:r>
+        <w:rPr>
+          <w:rFonts w:asciiTheme="minorHAnsi" w:hAnsiTheme="minorHAnsi" w:cstheme="minorHAnsi"/>
+        </w:rPr>
+        <w:t xml:space="preserve">. Cada módulo se analizara en detalle </w:t>
       </w:r>
       <w:r>
         <w:rPr>
@@ -596,7 +668,7 @@
                     </pic:cNvPicPr>
                   </pic:nvPicPr>
                   <pic:blipFill>
-                    <a:blip r:embed="rId7">
+                    <a:blip r:embed="rId8">
                       <a:extLst>
                         <a:ext uri="{28A0092B-C50C-407E-A947-70E740481C1C}">
                           <a14:useLocalDpi xmlns:a14="http://schemas.microsoft.com/office/drawing/2010/main" val="0"/>
@@ -778,7 +850,13 @@
         <w:rPr>
           <w:rFonts w:asciiTheme="minorHAnsi" w:hAnsiTheme="minorHAnsi" w:cstheme="minorHAnsi"/>
         </w:rPr>
-        <w:t>) a la plataforma.</w:t>
+        <w:t>) a la plataforma</w:t>
+      </w:r>
+      <w:r>
+        <w:rPr>
+          <w:rFonts w:asciiTheme="minorHAnsi" w:hAnsiTheme="minorHAnsi" w:cstheme="minorHAnsi"/>
+        </w:rPr>
+        <w:t>.</w:t>
       </w:r>
     </w:p>
     <w:p>
@@ -788,6 +866,71 @@
           <w:rFonts w:asciiTheme="minorHAnsi" w:hAnsiTheme="minorHAnsi" w:cstheme="minorHAnsi"/>
         </w:rPr>
       </w:pPr>
+      <w:r>
+        <w:rPr>
+          <w:rFonts w:asciiTheme="minorHAnsi" w:hAnsiTheme="minorHAnsi" w:cstheme="minorHAnsi"/>
+        </w:rPr>
+        <w:lastRenderedPageBreak/>
+        <w:t>Tomando estas ideas podemos pensar en mejorar Cloud Recorder. Recordemos que el principal problema a resolver era la dependencia con el API de un proveedor particular. L</w:t>
+      </w:r>
+      <w:r>
+        <w:rPr>
+          <w:rFonts w:asciiTheme="minorHAnsi" w:hAnsiTheme="minorHAnsi" w:cstheme="minorHAnsi"/>
+        </w:rPr>
+        <w:t xml:space="preserve">a </w:t>
+      </w:r>
+      <w:r>
+        <w:rPr>
+          <w:rFonts w:asciiTheme="minorHAnsi" w:hAnsiTheme="minorHAnsi" w:cstheme="minorHAnsi"/>
+          <w:b/>
+        </w:rPr>
+        <w:t>F</w:t>
+      </w:r>
+      <w:r>
+        <w:rPr>
+          <w:rFonts w:asciiTheme="minorHAnsi" w:hAnsiTheme="minorHAnsi" w:cstheme="minorHAnsi"/>
+          <w:b/>
+        </w:rPr>
+        <w:t>igura 2.4</w:t>
+      </w:r>
+      <w:r>
+        <w:rPr>
+          <w:rFonts w:asciiTheme="minorHAnsi" w:hAnsiTheme="minorHAnsi" w:cstheme="minorHAnsi"/>
+        </w:rPr>
+        <w:t xml:space="preserve"> </w:t>
+      </w:r>
+      <w:r>
+        <w:rPr>
+          <w:rFonts w:asciiTheme="minorHAnsi" w:hAnsiTheme="minorHAnsi" w:cstheme="minorHAnsi"/>
+        </w:rPr>
+        <w:t>presenta como serí</w:t>
+      </w:r>
+      <w:r>
+        <w:rPr>
+          <w:rFonts w:asciiTheme="minorHAnsi" w:hAnsiTheme="minorHAnsi" w:cstheme="minorHAnsi"/>
+        </w:rPr>
+        <w:t>a la nueva estructura de la aplicación si se implementaran las mejoras del módulo de abstracción de servicios</w:t>
+      </w:r>
+      <w:r>
+        <w:rPr>
+          <w:rFonts w:asciiTheme="minorHAnsi" w:hAnsiTheme="minorHAnsi" w:cstheme="minorHAnsi"/>
+        </w:rPr>
+        <w:t xml:space="preserve"> y sus interfaces comunes.</w:t>
+      </w:r>
+    </w:p>
+    <w:p>
+      <w:pPr>
+        <w:jc w:val="both"/>
+        <w:rPr>
+          <w:rFonts w:asciiTheme="minorHAnsi" w:hAnsiTheme="minorHAnsi" w:cstheme="minorHAnsi"/>
+        </w:rPr>
+      </w:pPr>
+      <w:r>
+        <w:rPr>
+          <w:rFonts w:asciiTheme="minorHAnsi" w:hAnsiTheme="minorHAnsi" w:cstheme="minorHAnsi"/>
+        </w:rPr>
+        <w:t xml:space="preserve"> </w:t>
+      </w:r>
     </w:p>
     <w:p>
       <w:pPr>
@@ -796,6 +939,7 @@
           <w:rFonts w:asciiTheme="minorHAnsi" w:hAnsiTheme="minorHAnsi" w:cstheme="minorHAnsi"/>
         </w:rPr>
       </w:pPr>
+      <w:bookmarkStart w:id="0" w:name="_GoBack"/>
       <w:r>
         <w:rPr>
           <w:rFonts w:asciiTheme="minorHAnsi" w:hAnsiTheme="minorHAnsi" w:cstheme="minorHAnsi"/>
@@ -820,7 +964,7 @@
                     </pic:cNvPicPr>
                   </pic:nvPicPr>
                   <pic:blipFill>
-                    <a:blip r:embed="rId8">
+                    <a:blip r:embed="rId9">
                       <a:extLst>
                         <a:ext uri="{28A0092B-C50C-407E-A947-70E740481C1C}">
                           <a14:useLocalDpi xmlns:a14="http://schemas.microsoft.com/office/drawing/2010/main" val="0"/>
@@ -852,6 +996,7 @@
         </w:drawing>
       </w:r>
     </w:p>
+    <w:bookmarkEnd w:id="0"/>
     <w:p>
       <w:pPr>
         <w:jc w:val="center"/>
@@ -887,33 +1032,7 @@
         <w:rPr>
           <w:rFonts w:asciiTheme="minorHAnsi" w:hAnsiTheme="minorHAnsi" w:cstheme="minorHAnsi"/>
         </w:rPr>
-        <w:t xml:space="preserve">Continuando con el ejemplo de Cloud Recorder, la </w:t>
-      </w:r>
-      <w:r>
-        <w:rPr>
-          <w:rFonts w:asciiTheme="minorHAnsi" w:hAnsiTheme="minorHAnsi" w:cstheme="minorHAnsi"/>
-          <w:b/>
-        </w:rPr>
-        <w:t>F</w:t>
-      </w:r>
-      <w:r>
-        <w:rPr>
-          <w:rFonts w:asciiTheme="minorHAnsi" w:hAnsiTheme="minorHAnsi" w:cstheme="minorHAnsi"/>
-          <w:b/>
-        </w:rPr>
-        <w:t>igura 2.4</w:t>
-      </w:r>
-      <w:r>
-        <w:rPr>
-          <w:rFonts w:asciiTheme="minorHAnsi" w:hAnsiTheme="minorHAnsi" w:cstheme="minorHAnsi"/>
-        </w:rPr>
-        <w:t xml:space="preserve"> </w:t>
-      </w:r>
-      <w:r>
-        <w:rPr>
-          <w:rFonts w:asciiTheme="minorHAnsi" w:hAnsiTheme="minorHAnsi" w:cstheme="minorHAnsi"/>
-        </w:rPr>
-        <w:t>presenta como seria la nueva estructura de la aplicación si se implementaran las mejoras del módulo de abstracción de servicios. Como se puede apreciar, se elimina la dependencia con cualquier API específica, que ahora son encapsuladas detrás de las interfaces de servicios del framework. A partir de este momento el desarrollador puede intercambiar la implementación específica del servicio que esté utilizando sin necesidad de mayores cambios en el código de la aplicación.</w:t>
+        <w:t>Como se puede apreciar, se elimina la dependencia con cualquier API específica, que ahora son encapsuladas detrás de las interfaces de servicios del framework. A partir de este momento el desarrollador puede intercambiar la implementación específica del servicio que esté utilizando sin necesidad de mayores cambios en el código de la aplicación.</w:t>
       </w:r>
       <w:r>
         <w:rPr>
@@ -1478,6 +1597,7 @@
                                 <w:sz w:val="20"/>
                                 <w:szCs w:val="20"/>
                                 <w:highlight w:val="white"/>
+                                <w:lang w:val="en-US"/>
                               </w:rPr>
                             </w:pPr>
                             <w:r>
@@ -1486,6 +1606,7 @@
                                 <w:sz w:val="20"/>
                                 <w:szCs w:val="20"/>
                                 <w:highlight w:val="white"/>
+                                <w:lang w:val="en-US"/>
                               </w:rPr>
                               <w:t xml:space="preserve">List archivos </w:t>
                             </w:r>
@@ -1498,6 +1619,7 @@
                                 <w:sz w:val="20"/>
                                 <w:szCs w:val="20"/>
                                 <w:highlight w:val="white"/>
+                                <w:lang w:val="en-US"/>
                               </w:rPr>
                               <w:t>=</w:t>
                             </w:r>
@@ -1507,6 +1629,7 @@
                                 <w:sz w:val="20"/>
                                 <w:szCs w:val="20"/>
                                 <w:highlight w:val="white"/>
+                                <w:lang w:val="en-US"/>
                               </w:rPr>
                               <w:t xml:space="preserve"> service</w:t>
                             </w:r>
@@ -1519,6 +1642,7 @@
                                 <w:sz w:val="20"/>
                                 <w:szCs w:val="20"/>
                                 <w:highlight w:val="white"/>
+                                <w:lang w:val="en-US"/>
                               </w:rPr>
                               <w:t>.</w:t>
                             </w:r>
@@ -1528,6 +1652,7 @@
                                 <w:sz w:val="20"/>
                                 <w:szCs w:val="20"/>
                                 <w:highlight w:val="white"/>
+                                <w:lang w:val="en-US"/>
                               </w:rPr>
                               <w:t>upload</w:t>
                             </w:r>
@@ -1540,6 +1665,7 @@
                                 <w:sz w:val="20"/>
                                 <w:szCs w:val="20"/>
                                 <w:highlight w:val="white"/>
+                                <w:lang w:val="en-US"/>
                               </w:rPr>
                               <w:t>(</w:t>
                             </w:r>
@@ -1549,6 +1675,7 @@
                                 <w:sz w:val="20"/>
                                 <w:szCs w:val="20"/>
                                 <w:highlight w:val="white"/>
+                                <w:lang w:val="en-US"/>
                               </w:rPr>
                               <w:t>file</w:t>
                             </w:r>
@@ -1561,6 +1688,7 @@
                                 <w:sz w:val="20"/>
                                 <w:szCs w:val="20"/>
                                 <w:highlight w:val="white"/>
+                                <w:lang w:val="en-US"/>
                               </w:rPr>
                               <w:t>)</w:t>
                             </w:r>
@@ -1576,6 +1704,7 @@
                                 <w:sz w:val="20"/>
                                 <w:szCs w:val="20"/>
                                 <w:highlight w:val="white"/>
+                                <w:lang w:val="en-US"/>
                               </w:rPr>
                             </w:pPr>
                             <w:r>
@@ -1587,6 +1716,7 @@
                                 <w:sz w:val="20"/>
                                 <w:szCs w:val="20"/>
                                 <w:highlight w:val="white"/>
+                                <w:lang w:val="en-US"/>
                               </w:rPr>
                               <w:t>for</w:t>
                             </w:r>
@@ -1599,6 +1729,7 @@
                                 <w:sz w:val="20"/>
                                 <w:szCs w:val="20"/>
                                 <w:highlight w:val="white"/>
+                                <w:lang w:val="en-US"/>
                               </w:rPr>
                               <w:t>(</w:t>
                             </w:r>
@@ -1608,6 +1739,7 @@
                                 <w:sz w:val="20"/>
                                 <w:szCs w:val="20"/>
                                 <w:highlight w:val="white"/>
+                                <w:lang w:val="en-US"/>
                               </w:rPr>
                               <w:t>archivo</w:t>
                             </w:r>
@@ -1620,6 +1752,7 @@
                                 <w:sz w:val="20"/>
                                 <w:szCs w:val="20"/>
                                 <w:highlight w:val="white"/>
+                                <w:lang w:val="en-US"/>
                               </w:rPr>
                               <w:t>:</w:t>
                             </w:r>
@@ -1629,6 +1762,7 @@
                                 <w:sz w:val="20"/>
                                 <w:szCs w:val="20"/>
                                 <w:highlight w:val="white"/>
+                                <w:lang w:val="en-US"/>
                               </w:rPr>
                               <w:t xml:space="preserve"> archivos</w:t>
                             </w:r>
@@ -1641,6 +1775,7 @@
                                 <w:sz w:val="20"/>
                                 <w:szCs w:val="20"/>
                                 <w:highlight w:val="white"/>
+                                <w:lang w:val="en-US"/>
                               </w:rPr>
                               <w:t>)</w:t>
                             </w:r>
@@ -1650,6 +1785,7 @@
                                 <w:sz w:val="20"/>
                                 <w:szCs w:val="20"/>
                                 <w:highlight w:val="white"/>
+                                <w:lang w:val="en-US"/>
                               </w:rPr>
                               <w:t xml:space="preserve"> </w:t>
                             </w:r>
@@ -1662,6 +1798,7 @@
                                 <w:sz w:val="20"/>
                                 <w:szCs w:val="20"/>
                                 <w:highlight w:val="white"/>
+                                <w:lang w:val="en-US"/>
                               </w:rPr>
                               <w:t>{</w:t>
                             </w:r>
@@ -1677,6 +1814,7 @@
                                 <w:sz w:val="20"/>
                                 <w:szCs w:val="20"/>
                                 <w:highlight w:val="white"/>
+                                <w:lang w:val="en-US"/>
                               </w:rPr>
                             </w:pPr>
                             <w:r>
@@ -1685,6 +1823,7 @@
                                 <w:sz w:val="20"/>
                                 <w:szCs w:val="20"/>
                                 <w:highlight w:val="white"/>
+                                <w:lang w:val="en-US"/>
                               </w:rPr>
                               <w:tab/>
                               <w:t>service</w:t>
@@ -1698,6 +1837,7 @@
                                 <w:sz w:val="20"/>
                                 <w:szCs w:val="20"/>
                                 <w:highlight w:val="white"/>
+                                <w:lang w:val="en-US"/>
                               </w:rPr>
                               <w:t>.</w:t>
                             </w:r>
@@ -1707,6 +1847,7 @@
                                 <w:sz w:val="20"/>
                                 <w:szCs w:val="20"/>
                                 <w:highlight w:val="white"/>
+                                <w:lang w:val="en-US"/>
                               </w:rPr>
                               <w:t>download</w:t>
                             </w:r>
@@ -1719,6 +1860,7 @@
                                 <w:sz w:val="20"/>
                                 <w:szCs w:val="20"/>
                                 <w:highlight w:val="white"/>
+                                <w:lang w:val="en-US"/>
                               </w:rPr>
                               <w:t>(</w:t>
                             </w:r>
@@ -1728,6 +1870,7 @@
                                 <w:sz w:val="20"/>
                                 <w:szCs w:val="20"/>
                                 <w:highlight w:val="white"/>
+                                <w:lang w:val="en-US"/>
                               </w:rPr>
                               <w:t>archivo</w:t>
                             </w:r>
@@ -1740,6 +1883,7 @@
                                 <w:sz w:val="20"/>
                                 <w:szCs w:val="20"/>
                                 <w:highlight w:val="white"/>
+                                <w:lang w:val="en-US"/>
                               </w:rPr>
                               <w:t>)</w:t>
                             </w:r>
@@ -3190,6 +3334,7 @@
                                 <w:sz w:val="20"/>
                                 <w:szCs w:val="20"/>
                                 <w:highlight w:val="white"/>
+                                <w:lang w:val="en-US"/>
                               </w:rPr>
                             </w:pPr>
                             <w:r>
@@ -3198,6 +3343,7 @@
                                 <w:sz w:val="20"/>
                                 <w:szCs w:val="20"/>
                                 <w:highlight w:val="white"/>
+                                <w:lang w:val="en-US"/>
                               </w:rPr>
                               <w:t xml:space="preserve">List archivos </w:t>
                             </w:r>
@@ -3210,6 +3356,7 @@
                                 <w:sz w:val="20"/>
                                 <w:szCs w:val="20"/>
                                 <w:highlight w:val="white"/>
+                                <w:lang w:val="en-US"/>
                               </w:rPr>
                               <w:t>=</w:t>
                             </w:r>
@@ -3219,6 +3366,7 @@
                                 <w:sz w:val="20"/>
                                 <w:szCs w:val="20"/>
                                 <w:highlight w:val="white"/>
+                                <w:lang w:val="en-US"/>
                               </w:rPr>
                               <w:t xml:space="preserve"> service</w:t>
                             </w:r>
@@ -3231,6 +3379,7 @@
                                 <w:sz w:val="20"/>
                                 <w:szCs w:val="20"/>
                                 <w:highlight w:val="white"/>
+                                <w:lang w:val="en-US"/>
                               </w:rPr>
                               <w:t>.</w:t>
                             </w:r>
@@ -3240,6 +3389,7 @@
                                 <w:sz w:val="20"/>
                                 <w:szCs w:val="20"/>
                                 <w:highlight w:val="white"/>
+                                <w:lang w:val="en-US"/>
                               </w:rPr>
                               <w:t>upload</w:t>
                             </w:r>
@@ -3252,6 +3402,7 @@
                                 <w:sz w:val="20"/>
                                 <w:szCs w:val="20"/>
                                 <w:highlight w:val="white"/>
+                                <w:lang w:val="en-US"/>
                               </w:rPr>
                               <w:t>(</w:t>
                             </w:r>
@@ -3261,6 +3412,7 @@
                                 <w:sz w:val="20"/>
                                 <w:szCs w:val="20"/>
                                 <w:highlight w:val="white"/>
+                                <w:lang w:val="en-US"/>
                               </w:rPr>
                               <w:t>file</w:t>
                             </w:r>
@@ -3273,6 +3425,7 @@
                                 <w:sz w:val="20"/>
                                 <w:szCs w:val="20"/>
                                 <w:highlight w:val="white"/>
+                                <w:lang w:val="en-US"/>
                               </w:rPr>
                               <w:t>)</w:t>
                             </w:r>
@@ -3288,6 +3441,7 @@
                                 <w:sz w:val="20"/>
                                 <w:szCs w:val="20"/>
                                 <w:highlight w:val="white"/>
+                                <w:lang w:val="en-US"/>
                               </w:rPr>
                             </w:pPr>
                             <w:r>
@@ -3299,6 +3453,7 @@
                                 <w:sz w:val="20"/>
                                 <w:szCs w:val="20"/>
                                 <w:highlight w:val="white"/>
+                                <w:lang w:val="en-US"/>
                               </w:rPr>
                               <w:t>for</w:t>
                             </w:r>
@@ -3311,6 +3466,7 @@
                                 <w:sz w:val="20"/>
                                 <w:szCs w:val="20"/>
                                 <w:highlight w:val="white"/>
+                                <w:lang w:val="en-US"/>
                               </w:rPr>
                               <w:t>(</w:t>
                             </w:r>
@@ -3320,6 +3476,7 @@
                                 <w:sz w:val="20"/>
                                 <w:szCs w:val="20"/>
                                 <w:highlight w:val="white"/>
+                                <w:lang w:val="en-US"/>
                               </w:rPr>
                               <w:t>archivo</w:t>
                             </w:r>
@@ -3332,6 +3489,7 @@
                                 <w:sz w:val="20"/>
                                 <w:szCs w:val="20"/>
                                 <w:highlight w:val="white"/>
+                                <w:lang w:val="en-US"/>
                               </w:rPr>
                               <w:t>:</w:t>
                             </w:r>
@@ -3341,6 +3499,7 @@
                                 <w:sz w:val="20"/>
                                 <w:szCs w:val="20"/>
                                 <w:highlight w:val="white"/>
+                                <w:lang w:val="en-US"/>
                               </w:rPr>
                               <w:t xml:space="preserve"> archivos</w:t>
                             </w:r>
@@ -3353,6 +3512,7 @@
                                 <w:sz w:val="20"/>
                                 <w:szCs w:val="20"/>
                                 <w:highlight w:val="white"/>
+                                <w:lang w:val="en-US"/>
                               </w:rPr>
                               <w:t>)</w:t>
                             </w:r>
@@ -3362,6 +3522,7 @@
                                 <w:sz w:val="20"/>
                                 <w:szCs w:val="20"/>
                                 <w:highlight w:val="white"/>
+                                <w:lang w:val="en-US"/>
                               </w:rPr>
                               <w:t xml:space="preserve"> </w:t>
                             </w:r>
@@ -3374,6 +3535,7 @@
                                 <w:sz w:val="20"/>
                                 <w:szCs w:val="20"/>
                                 <w:highlight w:val="white"/>
+                                <w:lang w:val="en-US"/>
                               </w:rPr>
                               <w:t>{</w:t>
                             </w:r>
@@ -3389,6 +3551,7 @@
                                 <w:sz w:val="20"/>
                                 <w:szCs w:val="20"/>
                                 <w:highlight w:val="white"/>
+                                <w:lang w:val="en-US"/>
                               </w:rPr>
                             </w:pPr>
                             <w:r>
@@ -3397,6 +3560,7 @@
                                 <w:sz w:val="20"/>
                                 <w:szCs w:val="20"/>
                                 <w:highlight w:val="white"/>
+                                <w:lang w:val="en-US"/>
                               </w:rPr>
                               <w:tab/>
                               <w:t>service</w:t>
@@ -3410,6 +3574,7 @@
                                 <w:sz w:val="20"/>
                                 <w:szCs w:val="20"/>
                                 <w:highlight w:val="white"/>
+                                <w:lang w:val="en-US"/>
                               </w:rPr>
                               <w:t>.</w:t>
                             </w:r>
@@ -3419,6 +3584,7 @@
                                 <w:sz w:val="20"/>
                                 <w:szCs w:val="20"/>
                                 <w:highlight w:val="white"/>
+                                <w:lang w:val="en-US"/>
                               </w:rPr>
                               <w:t>download</w:t>
                             </w:r>
@@ -3431,6 +3597,7 @@
                                 <w:sz w:val="20"/>
                                 <w:szCs w:val="20"/>
                                 <w:highlight w:val="white"/>
+                                <w:lang w:val="en-US"/>
                               </w:rPr>
                               <w:t>(</w:t>
                             </w:r>
@@ -3440,6 +3607,7 @@
                                 <w:sz w:val="20"/>
                                 <w:szCs w:val="20"/>
                                 <w:highlight w:val="white"/>
+                                <w:lang w:val="en-US"/>
                               </w:rPr>
                               <w:t>archivo</w:t>
                             </w:r>
@@ -3452,6 +3620,7 @@
                                 <w:sz w:val="20"/>
                                 <w:szCs w:val="20"/>
                                 <w:highlight w:val="white"/>
+                                <w:lang w:val="en-US"/>
                               </w:rPr>
                               <w:t>)</w:t>
                             </w:r>
@@ -4368,7 +4537,7 @@
         <w:rPr>
           <w:rFonts w:asciiTheme="minorHAnsi" w:hAnsiTheme="minorHAnsi" w:cstheme="minorHAnsi"/>
         </w:rPr>
-        <w:t xml:space="preserve">a se ha podido eliminar el problema de del cambio entre proveedores, pero </w:t>
+        <w:t xml:space="preserve">a se ha podido eliminar el problema del cambio entre proveedores, pero </w:t>
       </w:r>
       <w:r>
         <w:rPr>
@@ -4516,7 +4685,7 @@
                     </pic:cNvPicPr>
                   </pic:nvPicPr>
                   <pic:blipFill>
-                    <a:blip r:embed="rId9">
+                    <a:blip r:embed="rId10">
                       <a:extLst>
                         <a:ext uri="{28A0092B-C50C-407E-A947-70E740481C1C}">
                           <a14:useLocalDpi xmlns:a14="http://schemas.microsoft.com/office/drawing/2010/main" val="0"/>
@@ -4683,6 +4852,7 @@
                                 <w:sz w:val="20"/>
                                 <w:szCs w:val="20"/>
                                 <w:highlight w:val="white"/>
+                                <w:lang w:val="en-US"/>
                               </w:rPr>
                             </w:pPr>
                             <w:r>
@@ -4692,6 +4862,7 @@
                                 <w:sz w:val="20"/>
                                 <w:szCs w:val="20"/>
                                 <w:highlight w:val="white"/>
+                                <w:lang w:val="en-US"/>
                               </w:rPr>
                               <w:t>&lt;Services&gt;</w:t>
                             </w:r>
@@ -4709,6 +4880,7 @@
                                 <w:sz w:val="20"/>
                                 <w:szCs w:val="20"/>
                                 <w:highlight w:val="white"/>
+                                <w:lang w:val="en-US"/>
                               </w:rPr>
                             </w:pPr>
                             <w:r>
@@ -4719,6 +4891,7 @@
                                 <w:sz w:val="20"/>
                                 <w:szCs w:val="20"/>
                                 <w:highlight w:val="white"/>
+                                <w:lang w:val="en-US"/>
                               </w:rPr>
                               <w:tab/>
                             </w:r>
@@ -4729,6 +4902,7 @@
                                 <w:sz w:val="20"/>
                                 <w:szCs w:val="20"/>
                                 <w:highlight w:val="white"/>
+                                <w:lang w:val="en-US"/>
                               </w:rPr>
                               <w:t>&lt;storageService</w:t>
                             </w:r>
@@ -4738,6 +4912,7 @@
                                 <w:sz w:val="20"/>
                                 <w:szCs w:val="20"/>
                                 <w:highlight w:val="white"/>
+                                <w:lang w:val="en-US"/>
                               </w:rPr>
                               <w:t xml:space="preserve"> </w:t>
                             </w:r>
@@ -4748,6 +4923,7 @@
                                 <w:sz w:val="20"/>
                                 <w:szCs w:val="20"/>
                                 <w:highlight w:val="white"/>
+                                <w:lang w:val="en-US"/>
                               </w:rPr>
                               <w:t>class</w:t>
                             </w:r>
@@ -4757,6 +4933,7 @@
                                 <w:sz w:val="20"/>
                                 <w:szCs w:val="20"/>
                                 <w:highlight w:val="white"/>
+                                <w:lang w:val="en-US"/>
                               </w:rPr>
                               <w:t>=</w:t>
                             </w:r>
@@ -4769,6 +4946,7 @@
                                 <w:sz w:val="20"/>
                                 <w:szCs w:val="20"/>
                                 <w:highlight w:val="white"/>
+                                <w:lang w:val="en-US"/>
                               </w:rPr>
                               <w:t>"GoogleStorageService"</w:t>
                             </w:r>
@@ -4779,6 +4957,7 @@
                                 <w:sz w:val="20"/>
                                 <w:szCs w:val="20"/>
                                 <w:highlight w:val="white"/>
+                                <w:lang w:val="en-US"/>
                               </w:rPr>
                               <w:t>&gt;</w:t>
                             </w:r>
@@ -4796,6 +4975,7 @@
                                 <w:sz w:val="20"/>
                                 <w:szCs w:val="20"/>
                                 <w:highlight w:val="white"/>
+                                <w:lang w:val="en-US"/>
                               </w:rPr>
                             </w:pPr>
                             <w:r>
@@ -4806,6 +4986,7 @@
                                 <w:sz w:val="20"/>
                                 <w:szCs w:val="20"/>
                                 <w:highlight w:val="white"/>
+                                <w:lang w:val="en-US"/>
                               </w:rPr>
                               <w:tab/>
                             </w:r>
@@ -4817,6 +4998,7 @@
                                 <w:sz w:val="20"/>
                                 <w:szCs w:val="20"/>
                                 <w:highlight w:val="white"/>
+                                <w:lang w:val="en-US"/>
                               </w:rPr>
                               <w:tab/>
                             </w:r>
@@ -4827,6 +5009,7 @@
                                 <w:sz w:val="20"/>
                                 <w:szCs w:val="20"/>
                                 <w:highlight w:val="white"/>
+                                <w:lang w:val="en-US"/>
                               </w:rPr>
                               <w:t>&lt;parameter</w:t>
                             </w:r>
@@ -4836,6 +5019,7 @@
                                 <w:sz w:val="20"/>
                                 <w:szCs w:val="20"/>
                                 <w:highlight w:val="white"/>
+                                <w:lang w:val="en-US"/>
                               </w:rPr>
                               <w:t xml:space="preserve"> </w:t>
                             </w:r>
@@ -4846,6 +5030,7 @@
                                 <w:sz w:val="20"/>
                                 <w:szCs w:val="20"/>
                                 <w:highlight w:val="white"/>
+                                <w:lang w:val="en-US"/>
                               </w:rPr>
                               <w:t>key</w:t>
                             </w:r>
@@ -4855,6 +5040,7 @@
                                 <w:sz w:val="20"/>
                                 <w:szCs w:val="20"/>
                                 <w:highlight w:val="white"/>
+                                <w:lang w:val="en-US"/>
                               </w:rPr>
                               <w:t>=</w:t>
                             </w:r>
@@ -4867,6 +5053,7 @@
                                 <w:sz w:val="20"/>
                                 <w:szCs w:val="20"/>
                                 <w:highlight w:val="white"/>
+                                <w:lang w:val="en-US"/>
                               </w:rPr>
                               <w:t>"googleStorageAccessKey"</w:t>
                             </w:r>
@@ -4876,6 +5063,7 @@
                                 <w:sz w:val="20"/>
                                 <w:szCs w:val="20"/>
                                 <w:highlight w:val="white"/>
+                                <w:lang w:val="en-US"/>
                               </w:rPr>
                               <w:t xml:space="preserve"> </w:t>
                             </w:r>
@@ -4886,6 +5074,7 @@
                                 <w:sz w:val="20"/>
                                 <w:szCs w:val="20"/>
                                 <w:highlight w:val="white"/>
+                                <w:lang w:val="en-US"/>
                               </w:rPr>
                               <w:t>value</w:t>
                             </w:r>
@@ -4895,6 +5084,7 @@
                                 <w:sz w:val="20"/>
                                 <w:szCs w:val="20"/>
                                 <w:highlight w:val="white"/>
+                                <w:lang w:val="en-US"/>
                               </w:rPr>
                               <w:t>=</w:t>
                             </w:r>
@@ -4907,6 +5097,7 @@
                                 <w:sz w:val="20"/>
                                 <w:szCs w:val="20"/>
                                 <w:highlight w:val="white"/>
+                                <w:lang w:val="en-US"/>
                               </w:rPr>
                               <w:t>""</w:t>
                             </w:r>
@@ -4917,6 +5108,7 @@
                                 <w:sz w:val="20"/>
                                 <w:szCs w:val="20"/>
                                 <w:highlight w:val="white"/>
+                                <w:lang w:val="en-US"/>
                               </w:rPr>
                               <w:t>/&gt;</w:t>
                             </w:r>
@@ -4934,6 +5126,7 @@
                                 <w:sz w:val="20"/>
                                 <w:szCs w:val="20"/>
                                 <w:highlight w:val="white"/>
+                                <w:lang w:val="en-US"/>
                               </w:rPr>
                             </w:pPr>
                             <w:r>
@@ -4944,6 +5137,7 @@
                                 <w:sz w:val="20"/>
                                 <w:szCs w:val="20"/>
                                 <w:highlight w:val="white"/>
+                                <w:lang w:val="en-US"/>
                               </w:rPr>
                               <w:tab/>
                             </w:r>
@@ -4955,6 +5149,7 @@
                                 <w:sz w:val="20"/>
                                 <w:szCs w:val="20"/>
                                 <w:highlight w:val="white"/>
+                                <w:lang w:val="en-US"/>
                               </w:rPr>
                               <w:tab/>
                             </w:r>
@@ -4965,6 +5160,7 @@
                                 <w:sz w:val="20"/>
                                 <w:szCs w:val="20"/>
                                 <w:highlight w:val="white"/>
+                                <w:lang w:val="en-US"/>
                               </w:rPr>
                               <w:t>&lt;parameter</w:t>
                             </w:r>
@@ -4974,6 +5170,7 @@
                                 <w:sz w:val="20"/>
                                 <w:szCs w:val="20"/>
                                 <w:highlight w:val="white"/>
+                                <w:lang w:val="en-US"/>
                               </w:rPr>
                               <w:t xml:space="preserve"> </w:t>
                             </w:r>
@@ -4984,6 +5181,7 @@
                                 <w:sz w:val="20"/>
                                 <w:szCs w:val="20"/>
                                 <w:highlight w:val="white"/>
+                                <w:lang w:val="en-US"/>
                               </w:rPr>
                               <w:t>key</w:t>
                             </w:r>
@@ -4993,6 +5191,7 @@
                                 <w:sz w:val="20"/>
                                 <w:szCs w:val="20"/>
                                 <w:highlight w:val="white"/>
+                                <w:lang w:val="en-US"/>
                               </w:rPr>
                               <w:t>=</w:t>
                             </w:r>
@@ -5005,6 +5204,7 @@
                                 <w:sz w:val="20"/>
                                 <w:szCs w:val="20"/>
                                 <w:highlight w:val="white"/>
+                                <w:lang w:val="en-US"/>
                               </w:rPr>
                               <w:t>"googleStorageSecretKey"</w:t>
                             </w:r>
@@ -5014,6 +5214,7 @@
                                 <w:sz w:val="20"/>
                                 <w:szCs w:val="20"/>
                                 <w:highlight w:val="white"/>
+                                <w:lang w:val="en-US"/>
                               </w:rPr>
                               <w:t xml:space="preserve"> </w:t>
                             </w:r>
@@ -5024,6 +5225,7 @@
                                 <w:sz w:val="20"/>
                                 <w:szCs w:val="20"/>
                                 <w:highlight w:val="white"/>
+                                <w:lang w:val="en-US"/>
                               </w:rPr>
                               <w:t>value</w:t>
                             </w:r>
@@ -5033,6 +5235,7 @@
                                 <w:sz w:val="20"/>
                                 <w:szCs w:val="20"/>
                                 <w:highlight w:val="white"/>
+                                <w:lang w:val="en-US"/>
                               </w:rPr>
                               <w:t>=</w:t>
                             </w:r>
@@ -5045,6 +5248,7 @@
                                 <w:sz w:val="20"/>
                                 <w:szCs w:val="20"/>
                                 <w:highlight w:val="white"/>
+                                <w:lang w:val="en-US"/>
                               </w:rPr>
                               <w:t>""</w:t>
                             </w:r>
@@ -5055,6 +5259,7 @@
                                 <w:sz w:val="20"/>
                                 <w:szCs w:val="20"/>
                                 <w:highlight w:val="white"/>
+                                <w:lang w:val="en-US"/>
                               </w:rPr>
                               <w:t>/&gt;</w:t>
                             </w:r>
@@ -5072,6 +5277,7 @@
                                 <w:sz w:val="20"/>
                                 <w:szCs w:val="20"/>
                                 <w:highlight w:val="white"/>
+                                <w:lang w:val="en-US"/>
                               </w:rPr>
                             </w:pPr>
                             <w:r>
@@ -5082,6 +5288,7 @@
                                 <w:sz w:val="20"/>
                                 <w:szCs w:val="20"/>
                                 <w:highlight w:val="white"/>
+                                <w:lang w:val="en-US"/>
                               </w:rPr>
                               <w:tab/>
                             </w:r>
@@ -5092,6 +5299,7 @@
                                 <w:sz w:val="20"/>
                                 <w:szCs w:val="20"/>
                                 <w:highlight w:val="white"/>
+                                <w:lang w:val="en-US"/>
                               </w:rPr>
                               <w:t>&lt;/storageService&gt;</w:t>
                             </w:r>
@@ -5109,6 +5317,7 @@
                                 <w:sz w:val="20"/>
                                 <w:szCs w:val="20"/>
                                 <w:highlight w:val="white"/>
+                                <w:lang w:val="en-US"/>
                               </w:rPr>
                             </w:pPr>
                             <w:r>
@@ -5119,6 +5328,7 @@
                                 <w:sz w:val="20"/>
                                 <w:szCs w:val="20"/>
                                 <w:highlight w:val="white"/>
+                                <w:lang w:val="en-US"/>
                               </w:rPr>
                               <w:tab/>
                             </w:r>
@@ -5129,6 +5339,7 @@
                                 <w:sz w:val="20"/>
                                 <w:szCs w:val="20"/>
                                 <w:highlight w:val="white"/>
+                                <w:lang w:val="en-US"/>
                               </w:rPr>
                               <w:t>&lt;storageService</w:t>
                             </w:r>
@@ -5138,6 +5349,7 @@
                                 <w:sz w:val="20"/>
                                 <w:szCs w:val="20"/>
                                 <w:highlight w:val="white"/>
+                                <w:lang w:val="en-US"/>
                               </w:rPr>
                               <w:t xml:space="preserve"> </w:t>
                             </w:r>
@@ -5148,6 +5360,7 @@
                                 <w:sz w:val="20"/>
                                 <w:szCs w:val="20"/>
                                 <w:highlight w:val="white"/>
+                                <w:lang w:val="en-US"/>
                               </w:rPr>
                               <w:t>class</w:t>
                             </w:r>
@@ -5157,6 +5370,7 @@
                                 <w:sz w:val="20"/>
                                 <w:szCs w:val="20"/>
                                 <w:highlight w:val="white"/>
+                                <w:lang w:val="en-US"/>
                               </w:rPr>
                               <w:t>=</w:t>
                             </w:r>
@@ -5169,6 +5383,7 @@
                                 <w:sz w:val="20"/>
                                 <w:szCs w:val="20"/>
                                 <w:highlight w:val="white"/>
+                                <w:lang w:val="en-US"/>
                               </w:rPr>
                               <w:t>"S3StorageService"</w:t>
                             </w:r>
@@ -5179,6 +5394,7 @@
                                 <w:sz w:val="20"/>
                                 <w:szCs w:val="20"/>
                                 <w:highlight w:val="white"/>
+                                <w:lang w:val="en-US"/>
                               </w:rPr>
                               <w:t>&gt;</w:t>
                             </w:r>
@@ -5196,6 +5412,7 @@
                                 <w:sz w:val="20"/>
                                 <w:szCs w:val="20"/>
                                 <w:highlight w:val="white"/>
+                                <w:lang w:val="en-US"/>
                               </w:rPr>
                             </w:pPr>
                             <w:r>
@@ -5206,6 +5423,7 @@
                                 <w:sz w:val="20"/>
                                 <w:szCs w:val="20"/>
                                 <w:highlight w:val="white"/>
+                                <w:lang w:val="en-US"/>
                               </w:rPr>
                               <w:tab/>
                             </w:r>
@@ -5217,6 +5435,7 @@
                                 <w:sz w:val="20"/>
                                 <w:szCs w:val="20"/>
                                 <w:highlight w:val="white"/>
+                                <w:lang w:val="en-US"/>
                               </w:rPr>
                               <w:tab/>
                             </w:r>
@@ -5227,6 +5446,7 @@
                                 <w:sz w:val="20"/>
                                 <w:szCs w:val="20"/>
                                 <w:highlight w:val="white"/>
+                                <w:lang w:val="en-US"/>
                               </w:rPr>
                               <w:t>&lt;parameter</w:t>
                             </w:r>
@@ -5236,6 +5456,7 @@
                                 <w:sz w:val="20"/>
                                 <w:szCs w:val="20"/>
                                 <w:highlight w:val="white"/>
+                                <w:lang w:val="en-US"/>
                               </w:rPr>
                               <w:t xml:space="preserve"> </w:t>
                             </w:r>
@@ -5246,6 +5467,7 @@
                                 <w:sz w:val="20"/>
                                 <w:szCs w:val="20"/>
                                 <w:highlight w:val="white"/>
+                                <w:lang w:val="en-US"/>
                               </w:rPr>
                               <w:t>key</w:t>
                             </w:r>
@@ -5255,6 +5477,7 @@
                                 <w:sz w:val="20"/>
                                 <w:szCs w:val="20"/>
                                 <w:highlight w:val="white"/>
+                                <w:lang w:val="en-US"/>
                               </w:rPr>
                               <w:t>=</w:t>
                             </w:r>
@@ -5267,6 +5490,7 @@
                                 <w:sz w:val="20"/>
                                 <w:szCs w:val="20"/>
                                 <w:highlight w:val="white"/>
+                                <w:lang w:val="en-US"/>
                               </w:rPr>
                               <w:t>"s3AccessKey"</w:t>
                             </w:r>
@@ -5276,6 +5500,7 @@
                                 <w:sz w:val="20"/>
                                 <w:szCs w:val="20"/>
                                 <w:highlight w:val="white"/>
+                                <w:lang w:val="en-US"/>
                               </w:rPr>
                               <w:t xml:space="preserve"> </w:t>
                             </w:r>
@@ -5286,6 +5511,7 @@
                                 <w:sz w:val="20"/>
                                 <w:szCs w:val="20"/>
                                 <w:highlight w:val="white"/>
+                                <w:lang w:val="en-US"/>
                               </w:rPr>
                               <w:t>value</w:t>
                             </w:r>
@@ -5295,6 +5521,7 @@
                                 <w:sz w:val="20"/>
                                 <w:szCs w:val="20"/>
                                 <w:highlight w:val="white"/>
+                                <w:lang w:val="en-US"/>
                               </w:rPr>
                               <w:t>=</w:t>
                             </w:r>
@@ -5307,6 +5534,7 @@
                                 <w:sz w:val="20"/>
                                 <w:szCs w:val="20"/>
                                 <w:highlight w:val="white"/>
+                                <w:lang w:val="en-US"/>
                               </w:rPr>
                               <w:t>""</w:t>
                             </w:r>
@@ -5317,6 +5545,7 @@
                                 <w:sz w:val="20"/>
                                 <w:szCs w:val="20"/>
                                 <w:highlight w:val="white"/>
+                                <w:lang w:val="en-US"/>
                               </w:rPr>
                               <w:t>/&gt;</w:t>
                             </w:r>
@@ -5334,6 +5563,7 @@
                                 <w:sz w:val="20"/>
                                 <w:szCs w:val="20"/>
                                 <w:highlight w:val="white"/>
+                                <w:lang w:val="en-US"/>
                               </w:rPr>
                             </w:pPr>
                             <w:r>
@@ -5344,6 +5574,7 @@
                                 <w:sz w:val="20"/>
                                 <w:szCs w:val="20"/>
                                 <w:highlight w:val="white"/>
+                                <w:lang w:val="en-US"/>
                               </w:rPr>
                               <w:tab/>
                             </w:r>
@@ -5355,6 +5586,7 @@
                                 <w:sz w:val="20"/>
                                 <w:szCs w:val="20"/>
                                 <w:highlight w:val="white"/>
+                                <w:lang w:val="en-US"/>
                               </w:rPr>
                               <w:tab/>
                             </w:r>
@@ -5365,6 +5597,7 @@
                                 <w:sz w:val="20"/>
                                 <w:szCs w:val="20"/>
                                 <w:highlight w:val="white"/>
+                                <w:lang w:val="en-US"/>
                               </w:rPr>
                               <w:t>&lt;parameter</w:t>
                             </w:r>
@@ -5374,6 +5607,7 @@
                                 <w:sz w:val="20"/>
                                 <w:szCs w:val="20"/>
                                 <w:highlight w:val="white"/>
+                                <w:lang w:val="en-US"/>
                               </w:rPr>
                               <w:t xml:space="preserve"> </w:t>
                             </w:r>
@@ -5384,6 +5618,7 @@
                                 <w:sz w:val="20"/>
                                 <w:szCs w:val="20"/>
                                 <w:highlight w:val="white"/>
+                                <w:lang w:val="en-US"/>
                               </w:rPr>
                               <w:t>key</w:t>
                             </w:r>
@@ -5393,6 +5628,7 @@
                                 <w:sz w:val="20"/>
                                 <w:szCs w:val="20"/>
                                 <w:highlight w:val="white"/>
+                                <w:lang w:val="en-US"/>
                               </w:rPr>
                               <w:t>=</w:t>
                             </w:r>
@@ -5405,6 +5641,7 @@
                                 <w:sz w:val="20"/>
                                 <w:szCs w:val="20"/>
                                 <w:highlight w:val="white"/>
+                                <w:lang w:val="en-US"/>
                               </w:rPr>
                               <w:t>"s3SecretKey"</w:t>
                             </w:r>
@@ -5414,6 +5651,7 @@
                                 <w:sz w:val="20"/>
                                 <w:szCs w:val="20"/>
                                 <w:highlight w:val="white"/>
+                                <w:lang w:val="en-US"/>
                               </w:rPr>
                               <w:t xml:space="preserve"> </w:t>
                             </w:r>
@@ -5424,6 +5662,7 @@
                                 <w:sz w:val="20"/>
                                 <w:szCs w:val="20"/>
                                 <w:highlight w:val="white"/>
+                                <w:lang w:val="en-US"/>
                               </w:rPr>
                               <w:t>value</w:t>
                             </w:r>
@@ -5433,6 +5672,7 @@
                                 <w:sz w:val="20"/>
                                 <w:szCs w:val="20"/>
                                 <w:highlight w:val="white"/>
+                                <w:lang w:val="en-US"/>
                               </w:rPr>
                               <w:t>=</w:t>
                             </w:r>
@@ -5445,6 +5685,7 @@
                                 <w:sz w:val="20"/>
                                 <w:szCs w:val="20"/>
                                 <w:highlight w:val="white"/>
+                                <w:lang w:val="en-US"/>
                               </w:rPr>
                               <w:t>""</w:t>
                             </w:r>
@@ -5455,6 +5696,7 @@
                                 <w:sz w:val="20"/>
                                 <w:szCs w:val="20"/>
                                 <w:highlight w:val="white"/>
+                                <w:lang w:val="en-US"/>
                               </w:rPr>
                               <w:t>/&gt;</w:t>
                             </w:r>
@@ -5472,6 +5714,7 @@
                                 <w:sz w:val="20"/>
                                 <w:szCs w:val="20"/>
                                 <w:highlight w:val="white"/>
+                                <w:lang w:val="en-US"/>
                               </w:rPr>
                             </w:pPr>
                             <w:r>
@@ -5482,6 +5725,7 @@
                                 <w:sz w:val="20"/>
                                 <w:szCs w:val="20"/>
                                 <w:highlight w:val="white"/>
+                                <w:lang w:val="en-US"/>
                               </w:rPr>
                               <w:tab/>
                             </w:r>
@@ -5492,6 +5736,7 @@
                                 <w:sz w:val="20"/>
                                 <w:szCs w:val="20"/>
                                 <w:highlight w:val="white"/>
+                                <w:lang w:val="en-US"/>
                               </w:rPr>
                               <w:t>&lt;/storageService&gt;</w:t>
                             </w:r>
@@ -6974,6 +7219,7 @@
                                 <w:sz w:val="20"/>
                                 <w:szCs w:val="20"/>
                                 <w:highlight w:val="white"/>
+                                <w:lang w:val="en-US"/>
                               </w:rPr>
                             </w:pPr>
                             <w:r>
@@ -6985,6 +7231,7 @@
                                 <w:sz w:val="20"/>
                                 <w:szCs w:val="20"/>
                                 <w:highlight w:val="white"/>
+                                <w:lang w:val="en-US"/>
                               </w:rPr>
                               <w:t>for</w:t>
                             </w:r>
@@ -6997,6 +7244,7 @@
                                 <w:sz w:val="20"/>
                                 <w:szCs w:val="20"/>
                                 <w:highlight w:val="white"/>
+                                <w:lang w:val="en-US"/>
                               </w:rPr>
                               <w:t>(</w:t>
                             </w:r>
@@ -7006,6 +7254,7 @@
                                 <w:sz w:val="20"/>
                                 <w:szCs w:val="20"/>
                                 <w:highlight w:val="white"/>
+                                <w:lang w:val="en-US"/>
                               </w:rPr>
                               <w:t>archivo</w:t>
                             </w:r>
@@ -7018,6 +7267,7 @@
                                 <w:sz w:val="20"/>
                                 <w:szCs w:val="20"/>
                                 <w:highlight w:val="white"/>
+                                <w:lang w:val="en-US"/>
                               </w:rPr>
                               <w:t>:</w:t>
                             </w:r>
@@ -7027,6 +7277,7 @@
                                 <w:sz w:val="20"/>
                                 <w:szCs w:val="20"/>
                                 <w:highlight w:val="white"/>
+                                <w:lang w:val="en-US"/>
                               </w:rPr>
                               <w:t xml:space="preserve"> archivos</w:t>
                             </w:r>
@@ -7039,6 +7290,7 @@
                                 <w:sz w:val="20"/>
                                 <w:szCs w:val="20"/>
                                 <w:highlight w:val="white"/>
+                                <w:lang w:val="en-US"/>
                               </w:rPr>
                               <w:t>)</w:t>
                             </w:r>
@@ -7048,6 +7300,7 @@
                                 <w:sz w:val="20"/>
                                 <w:szCs w:val="20"/>
                                 <w:highlight w:val="white"/>
+                                <w:lang w:val="en-US"/>
                               </w:rPr>
                               <w:t xml:space="preserve"> </w:t>
                             </w:r>
@@ -7060,6 +7313,7 @@
                                 <w:sz w:val="20"/>
                                 <w:szCs w:val="20"/>
                                 <w:highlight w:val="white"/>
+                                <w:lang w:val="en-US"/>
                               </w:rPr>
                               <w:t>{</w:t>
                             </w:r>
@@ -7075,6 +7329,7 @@
                                 <w:sz w:val="20"/>
                                 <w:szCs w:val="20"/>
                                 <w:highlight w:val="white"/>
+                                <w:lang w:val="en-US"/>
                               </w:rPr>
                             </w:pPr>
                             <w:r>
@@ -7083,6 +7338,7 @@
                                 <w:sz w:val="20"/>
                                 <w:szCs w:val="20"/>
                                 <w:highlight w:val="white"/>
+                                <w:lang w:val="en-US"/>
                               </w:rPr>
                               <w:tab/>
                               <w:t>service</w:t>
@@ -7096,6 +7352,7 @@
                                 <w:sz w:val="20"/>
                                 <w:szCs w:val="20"/>
                                 <w:highlight w:val="white"/>
+                                <w:lang w:val="en-US"/>
                               </w:rPr>
                               <w:t>.</w:t>
                             </w:r>
@@ -7105,6 +7362,7 @@
                                 <w:sz w:val="20"/>
                                 <w:szCs w:val="20"/>
                                 <w:highlight w:val="white"/>
+                                <w:lang w:val="en-US"/>
                               </w:rPr>
                               <w:t>download</w:t>
                             </w:r>
@@ -7117,6 +7375,7 @@
                                 <w:sz w:val="20"/>
                                 <w:szCs w:val="20"/>
                                 <w:highlight w:val="white"/>
+                                <w:lang w:val="en-US"/>
                               </w:rPr>
                               <w:t>(</w:t>
                             </w:r>
@@ -7126,6 +7385,7 @@
                                 <w:sz w:val="20"/>
                                 <w:szCs w:val="20"/>
                                 <w:highlight w:val="white"/>
+                                <w:lang w:val="en-US"/>
                               </w:rPr>
                               <w:t>archivo</w:t>
                             </w:r>
@@ -7138,6 +7398,7 @@
                                 <w:sz w:val="20"/>
                                 <w:szCs w:val="20"/>
                                 <w:highlight w:val="white"/>
+                                <w:lang w:val="en-US"/>
                               </w:rPr>
                               <w:t>)</w:t>
                             </w:r>
@@ -8040,6 +8301,7 @@
                                 <w:sz w:val="20"/>
                                 <w:szCs w:val="20"/>
                                 <w:highlight w:val="white"/>
+                                <w:lang w:val="en-US"/>
                               </w:rPr>
                             </w:pPr>
                             <w:r>
@@ -8051,6 +8313,7 @@
                                 <w:sz w:val="20"/>
                                 <w:szCs w:val="20"/>
                                 <w:highlight w:val="white"/>
+                                <w:lang w:val="en-US"/>
                               </w:rPr>
                               <w:t>for</w:t>
                             </w:r>
@@ -8063,6 +8326,7 @@
                                 <w:sz w:val="20"/>
                                 <w:szCs w:val="20"/>
                                 <w:highlight w:val="white"/>
+                                <w:lang w:val="en-US"/>
                               </w:rPr>
                               <w:t>(</w:t>
                             </w:r>
@@ -8072,6 +8336,7 @@
                                 <w:sz w:val="20"/>
                                 <w:szCs w:val="20"/>
                                 <w:highlight w:val="white"/>
+                                <w:lang w:val="en-US"/>
                               </w:rPr>
                               <w:t>archivo</w:t>
                             </w:r>
@@ -8084,6 +8349,7 @@
                                 <w:sz w:val="20"/>
                                 <w:szCs w:val="20"/>
                                 <w:highlight w:val="white"/>
+                                <w:lang w:val="en-US"/>
                               </w:rPr>
                               <w:t>:</w:t>
                             </w:r>
@@ -8093,6 +8359,7 @@
                                 <w:sz w:val="20"/>
                                 <w:szCs w:val="20"/>
                                 <w:highlight w:val="white"/>
+                                <w:lang w:val="en-US"/>
                               </w:rPr>
                               <w:t xml:space="preserve"> archivos</w:t>
                             </w:r>
@@ -8105,6 +8372,7 @@
                                 <w:sz w:val="20"/>
                                 <w:szCs w:val="20"/>
                                 <w:highlight w:val="white"/>
+                                <w:lang w:val="en-US"/>
                               </w:rPr>
                               <w:t>)</w:t>
                             </w:r>
@@ -8114,6 +8382,7 @@
                                 <w:sz w:val="20"/>
                                 <w:szCs w:val="20"/>
                                 <w:highlight w:val="white"/>
+                                <w:lang w:val="en-US"/>
                               </w:rPr>
                               <w:t xml:space="preserve"> </w:t>
                             </w:r>
@@ -8126,6 +8395,7 @@
                                 <w:sz w:val="20"/>
                                 <w:szCs w:val="20"/>
                                 <w:highlight w:val="white"/>
+                                <w:lang w:val="en-US"/>
                               </w:rPr>
                               <w:t>{</w:t>
                             </w:r>
@@ -8141,6 +8411,7 @@
                                 <w:sz w:val="20"/>
                                 <w:szCs w:val="20"/>
                                 <w:highlight w:val="white"/>
+                                <w:lang w:val="en-US"/>
                               </w:rPr>
                             </w:pPr>
                             <w:r>
@@ -8149,6 +8420,7 @@
                                 <w:sz w:val="20"/>
                                 <w:szCs w:val="20"/>
                                 <w:highlight w:val="white"/>
+                                <w:lang w:val="en-US"/>
                               </w:rPr>
                               <w:tab/>
                               <w:t>service</w:t>
@@ -8162,6 +8434,7 @@
                                 <w:sz w:val="20"/>
                                 <w:szCs w:val="20"/>
                                 <w:highlight w:val="white"/>
+                                <w:lang w:val="en-US"/>
                               </w:rPr>
                               <w:t>.</w:t>
                             </w:r>
@@ -8171,6 +8444,7 @@
                                 <w:sz w:val="20"/>
                                 <w:szCs w:val="20"/>
                                 <w:highlight w:val="white"/>
+                                <w:lang w:val="en-US"/>
                               </w:rPr>
                               <w:t>download</w:t>
                             </w:r>
@@ -8183,6 +8457,7 @@
                                 <w:sz w:val="20"/>
                                 <w:szCs w:val="20"/>
                                 <w:highlight w:val="white"/>
+                                <w:lang w:val="en-US"/>
                               </w:rPr>
                               <w:t>(</w:t>
                             </w:r>
@@ -8192,6 +8467,7 @@
                                 <w:sz w:val="20"/>
                                 <w:szCs w:val="20"/>
                                 <w:highlight w:val="white"/>
+                                <w:lang w:val="en-US"/>
                               </w:rPr>
                               <w:t>archivo</w:t>
                             </w:r>
@@ -8204,6 +8480,7 @@
                                 <w:sz w:val="20"/>
                                 <w:szCs w:val="20"/>
                                 <w:highlight w:val="white"/>
+                                <w:lang w:val="en-US"/>
                               </w:rPr>
                               <w:t>)</w:t>
                             </w:r>
@@ -8831,7 +9108,7 @@
           <w:rFonts w:asciiTheme="minorHAnsi" w:hAnsiTheme="minorHAnsi" w:cstheme="minorHAnsi"/>
           <w:color w:val="auto"/>
         </w:rPr>
-        <w:t xml:space="preserve">el desarrollador ya no necesita comunicarse directamente con las implementaciones de cada proveedor, ya sea para configurarlas o utilizarlas. Todo lo referido a instanciación y configuración queda encapsulado en la “Fabrica de servicios” y el XML de configuración que el desarrollador define. </w:t>
+        <w:t xml:space="preserve">el desarrollador ya no necesita comunicarse directamente con las implementaciones de cada proveedor. Todo lo referido a instanciación y configuración queda encapsulado en la “Fabrica de servicios” y el XML de configuración que el desarrollador define. </w:t>
       </w:r>
     </w:p>
     <w:p>
@@ -8875,7 +9152,7 @@
                     </pic:cNvPicPr>
                   </pic:nvPicPr>
                   <pic:blipFill>
-                    <a:blip r:embed="rId10">
+                    <a:blip r:embed="rId11">
                       <a:extLst>
                         <a:ext uri="{28A0092B-C50C-407E-A947-70E740481C1C}">
                           <a14:useLocalDpi xmlns:a14="http://schemas.microsoft.com/office/drawing/2010/main" val="0"/>
@@ -8919,218 +9196,168 @@
         <w:jc w:val="both"/>
         <w:rPr>
           <w:rFonts w:asciiTheme="minorHAnsi" w:hAnsiTheme="minorHAnsi" w:cstheme="minorHAnsi"/>
+        </w:rPr>
+      </w:pPr>
+      <w:r>
+        <w:rPr>
+          <w:rFonts w:asciiTheme="minorHAnsi" w:hAnsiTheme="minorHAnsi" w:cstheme="minorHAnsi"/>
+          <w:color w:val="auto"/>
+        </w:rPr>
+        <w:t xml:space="preserve">A partir de estas </w:t>
+      </w:r>
+      <w:r>
+        <w:rPr>
+          <w:rFonts w:asciiTheme="minorHAnsi" w:hAnsiTheme="minorHAnsi" w:cstheme="minorHAnsi"/>
+          <w:color w:val="auto"/>
+        </w:rPr>
+        <w:t>últimas</w:t>
+      </w:r>
+      <w:r>
+        <w:rPr>
+          <w:rFonts w:asciiTheme="minorHAnsi" w:hAnsiTheme="minorHAnsi" w:cstheme="minorHAnsi"/>
+          <w:color w:val="auto"/>
+        </w:rPr>
+        <w:t xml:space="preserve"> modificaciones</w:t>
+      </w:r>
+      <w:r>
+        <w:rPr>
+          <w:rFonts w:asciiTheme="minorHAnsi" w:hAnsiTheme="minorHAnsi" w:cstheme="minorHAnsi"/>
+          <w:color w:val="auto"/>
+        </w:rPr>
+        <w:t>,</w:t>
+      </w:r>
+      <w:r>
+        <w:rPr>
+          <w:rFonts w:asciiTheme="minorHAnsi" w:hAnsiTheme="minorHAnsi" w:cstheme="minorHAnsi"/>
+          <w:color w:val="auto"/>
+        </w:rPr>
+        <w:t xml:space="preserve"> Cloud Recorder podrá ser migrada entre protocolos sin necesidad de cambios de código. Sin embargo, no hemos considerado un punto importante: para lograr esto se </w:t>
+      </w:r>
+      <w:r>
+        <w:rPr>
+          <w:rFonts w:asciiTheme="minorHAnsi" w:hAnsiTheme="minorHAnsi" w:cstheme="minorHAnsi"/>
+          <w:color w:val="auto"/>
+        </w:rPr>
+        <w:t>debió</w:t>
+      </w:r>
+      <w:r>
+        <w:rPr>
+          <w:rFonts w:asciiTheme="minorHAnsi" w:hAnsiTheme="minorHAnsi" w:cstheme="minorHAnsi"/>
+          <w:color w:val="auto"/>
+        </w:rPr>
+        <w:t xml:space="preserve"> recodificar la aplicación original para que utilice de manera d</w:t>
+      </w:r>
+      <w:r>
+        <w:rPr>
+          <w:rFonts w:asciiTheme="minorHAnsi" w:hAnsiTheme="minorHAnsi" w:cstheme="minorHAnsi"/>
+          <w:color w:val="auto"/>
+        </w:rPr>
+        <w:t>irecta e</w:t>
+      </w:r>
+      <w:r>
+        <w:rPr>
+          <w:rFonts w:asciiTheme="minorHAnsi" w:hAnsiTheme="minorHAnsi" w:cstheme="minorHAnsi"/>
+          <w:color w:val="auto"/>
+        </w:rPr>
+        <w:t xml:space="preserve">l </w:t>
+      </w:r>
+      <w:r>
+        <w:rPr>
+          <w:rFonts w:asciiTheme="minorHAnsi" w:hAnsiTheme="minorHAnsi" w:cstheme="minorHAnsi"/>
+          <w:color w:val="auto"/>
+        </w:rPr>
+        <w:t>módulo</w:t>
+      </w:r>
+      <w:r>
+        <w:rPr>
+          <w:rFonts w:asciiTheme="minorHAnsi" w:hAnsiTheme="minorHAnsi" w:cstheme="minorHAnsi"/>
+          <w:color w:val="auto"/>
+        </w:rPr>
+        <w:t xml:space="preserve"> de </w:t>
+      </w:r>
+      <w:r>
+        <w:rPr>
+          <w:rFonts w:asciiTheme="minorHAnsi" w:hAnsiTheme="minorHAnsi" w:cstheme="minorHAnsi"/>
+          <w:color w:val="auto"/>
+        </w:rPr>
+        <w:t>abstracción</w:t>
+      </w:r>
+      <w:r>
+        <w:rPr>
+          <w:rFonts w:asciiTheme="minorHAnsi" w:hAnsiTheme="minorHAnsi" w:cstheme="minorHAnsi"/>
+          <w:color w:val="auto"/>
+        </w:rPr>
+        <w:t xml:space="preserve"> de servicios. Pese a que este es el modo </w:t>
+      </w:r>
+      <w:r>
+        <w:rPr>
+          <w:rFonts w:asciiTheme="minorHAnsi" w:hAnsiTheme="minorHAnsi" w:cstheme="minorHAnsi"/>
+          <w:color w:val="auto"/>
+        </w:rPr>
+        <w:t>más</w:t>
+      </w:r>
+      <w:r>
+        <w:rPr>
+          <w:rFonts w:asciiTheme="minorHAnsi" w:hAnsiTheme="minorHAnsi" w:cstheme="minorHAnsi"/>
+          <w:color w:val="auto"/>
+        </w:rPr>
+        <w:t xml:space="preserve"> directo de utilizar la nueva plataforma, al desarrollador seguramente no le resulte agradable tener que cambiar toda la aplicación ya que perdería una base de código estable y testead</w:t>
+      </w:r>
+      <w:r>
+        <w:rPr>
+          <w:rFonts w:asciiTheme="minorHAnsi" w:hAnsiTheme="minorHAnsi" w:cstheme="minorHAnsi"/>
+          <w:color w:val="auto"/>
+        </w:rPr>
+        <w:t>o</w:t>
+      </w:r>
+      <w:r>
+        <w:rPr>
+          <w:rFonts w:asciiTheme="minorHAnsi" w:hAnsiTheme="minorHAnsi" w:cstheme="minorHAnsi"/>
+          <w:color w:val="auto"/>
+        </w:rPr>
+        <w:t xml:space="preserve">. Teniendo esto en mente, podemos ir </w:t>
+      </w:r>
+      <w:r>
+        <w:rPr>
+          <w:rFonts w:asciiTheme="minorHAnsi" w:hAnsiTheme="minorHAnsi" w:cstheme="minorHAnsi"/>
+          <w:color w:val="auto"/>
+        </w:rPr>
+        <w:t>más</w:t>
+      </w:r>
+      <w:r>
+        <w:rPr>
+          <w:rFonts w:asciiTheme="minorHAnsi" w:hAnsiTheme="minorHAnsi" w:cstheme="minorHAnsi"/>
+          <w:color w:val="auto"/>
+        </w:rPr>
+        <w:t xml:space="preserve"> </w:t>
+      </w:r>
+      <w:r>
+        <w:rPr>
+          <w:rFonts w:asciiTheme="minorHAnsi" w:hAnsiTheme="minorHAnsi" w:cstheme="minorHAnsi"/>
+          <w:color w:val="auto"/>
+        </w:rPr>
+        <w:t>allá</w:t>
+      </w:r>
+      <w:r>
+        <w:rPr>
+          <w:rFonts w:asciiTheme="minorHAnsi" w:hAnsiTheme="minorHAnsi" w:cstheme="minorHAnsi"/>
+          <w:color w:val="auto"/>
+        </w:rPr>
+        <w:t xml:space="preserve"> e imaginar un modo de migración que no requiera cambio de código alguno.</w:t>
+      </w:r>
+      <w:r>
+        <w:rPr>
+          <w:rFonts w:asciiTheme="minorHAnsi" w:hAnsiTheme="minorHAnsi" w:cstheme="minorHAnsi"/>
           <w:b/>
           <w:color w:val="FF0000"/>
         </w:rPr>
-      </w:pPr>
-      <w:r>
-        <w:rPr>
-          <w:rFonts w:asciiTheme="minorHAnsi" w:hAnsiTheme="minorHAnsi" w:cstheme="minorHAnsi"/>
-          <w:color w:val="auto"/>
-        </w:rPr>
-        <w:t xml:space="preserve">A partir de estas </w:t>
-      </w:r>
-      <w:r>
-        <w:rPr>
-          <w:rFonts w:asciiTheme="minorHAnsi" w:hAnsiTheme="minorHAnsi" w:cstheme="minorHAnsi"/>
-          <w:color w:val="auto"/>
-        </w:rPr>
-        <w:t>últimas</w:t>
-      </w:r>
-      <w:r>
-        <w:rPr>
-          <w:rFonts w:asciiTheme="minorHAnsi" w:hAnsiTheme="minorHAnsi" w:cstheme="minorHAnsi"/>
-          <w:color w:val="auto"/>
-        </w:rPr>
-        <w:t xml:space="preserve"> modificaciones Cloud Recorder </w:t>
-      </w:r>
-      <w:r>
-        <w:rPr>
-          <w:rFonts w:asciiTheme="minorHAnsi" w:hAnsiTheme="minorHAnsi" w:cstheme="minorHAnsi"/>
-          <w:color w:val="auto"/>
-        </w:rPr>
-        <w:t>podrá ser migrada entre protocolos sin necesidad de cambios de código</w:t>
-      </w:r>
-      <w:r>
-        <w:rPr>
-          <w:rFonts w:asciiTheme="minorHAnsi" w:hAnsiTheme="minorHAnsi" w:cstheme="minorHAnsi"/>
-          <w:color w:val="auto"/>
-        </w:rPr>
-        <w:t>. Sin embargo, no hemos considerado un punto importante:</w:t>
-      </w:r>
-      <w:r>
-        <w:rPr>
-          <w:rFonts w:asciiTheme="minorHAnsi" w:hAnsiTheme="minorHAnsi" w:cstheme="minorHAnsi"/>
-          <w:color w:val="auto"/>
-        </w:rPr>
-        <w:t xml:space="preserve"> para lograr esto se </w:t>
-      </w:r>
-      <w:r>
-        <w:rPr>
-          <w:rFonts w:asciiTheme="minorHAnsi" w:hAnsiTheme="minorHAnsi" w:cstheme="minorHAnsi"/>
-          <w:color w:val="auto"/>
-        </w:rPr>
-        <w:t>debió</w:t>
-      </w:r>
-      <w:r>
-        <w:rPr>
-          <w:rFonts w:asciiTheme="minorHAnsi" w:hAnsiTheme="minorHAnsi" w:cstheme="minorHAnsi"/>
-          <w:color w:val="auto"/>
-        </w:rPr>
-        <w:t xml:space="preserve"> recodificar la aplicación original para que utilice de manera directa al </w:t>
-      </w:r>
-      <w:r>
-        <w:rPr>
-          <w:rFonts w:asciiTheme="minorHAnsi" w:hAnsiTheme="minorHAnsi" w:cstheme="minorHAnsi"/>
-          <w:color w:val="auto"/>
-        </w:rPr>
-        <w:t>módulo</w:t>
-      </w:r>
-      <w:r>
-        <w:rPr>
-          <w:rFonts w:asciiTheme="minorHAnsi" w:hAnsiTheme="minorHAnsi" w:cstheme="minorHAnsi"/>
-          <w:color w:val="auto"/>
-        </w:rPr>
-        <w:t xml:space="preserve"> de </w:t>
-      </w:r>
-      <w:r>
-        <w:rPr>
-          <w:rFonts w:asciiTheme="minorHAnsi" w:hAnsiTheme="minorHAnsi" w:cstheme="minorHAnsi"/>
-          <w:color w:val="auto"/>
-        </w:rPr>
-        <w:t>abstracción</w:t>
-      </w:r>
-      <w:r>
-        <w:rPr>
-          <w:rFonts w:asciiTheme="minorHAnsi" w:hAnsiTheme="minorHAnsi" w:cstheme="minorHAnsi"/>
-          <w:color w:val="auto"/>
-        </w:rPr>
-        <w:t xml:space="preserve"> de servicios.</w:t>
-      </w:r>
-      <w:r>
-        <w:rPr>
-          <w:rFonts w:asciiTheme="minorHAnsi" w:hAnsiTheme="minorHAnsi" w:cstheme="minorHAnsi"/>
-          <w:color w:val="auto"/>
-        </w:rPr>
-        <w:t xml:space="preserve"> Pese a que este es el modo </w:t>
-      </w:r>
-      <w:r>
-        <w:rPr>
-          <w:rFonts w:asciiTheme="minorHAnsi" w:hAnsiTheme="minorHAnsi" w:cstheme="minorHAnsi"/>
-          <w:color w:val="auto"/>
-        </w:rPr>
-        <w:t>más</w:t>
-      </w:r>
-      <w:r>
-        <w:rPr>
-          <w:rFonts w:asciiTheme="minorHAnsi" w:hAnsiTheme="minorHAnsi" w:cstheme="minorHAnsi"/>
-          <w:color w:val="auto"/>
-        </w:rPr>
-        <w:t xml:space="preserve"> directo de utilizar la nueva plataforma, al desarrollador seguramente no le resulte agradable tener que cambiar toda la aplicación ya que perdería una base de código estable y testeada. Teniendo esto en mente, podemos ir </w:t>
-      </w:r>
-      <w:r>
-        <w:rPr>
-          <w:rFonts w:asciiTheme="minorHAnsi" w:hAnsiTheme="minorHAnsi" w:cstheme="minorHAnsi"/>
-          <w:color w:val="auto"/>
-        </w:rPr>
-        <w:t>más</w:t>
-      </w:r>
-      <w:r>
-        <w:rPr>
-          <w:rFonts w:asciiTheme="minorHAnsi" w:hAnsiTheme="minorHAnsi" w:cstheme="minorHAnsi"/>
-          <w:color w:val="auto"/>
-        </w:rPr>
         <w:t xml:space="preserve"> </w:t>
       </w:r>
       <w:r>
         <w:rPr>
           <w:rFonts w:asciiTheme="minorHAnsi" w:hAnsiTheme="minorHAnsi" w:cstheme="minorHAnsi"/>
-          <w:color w:val="auto"/>
-        </w:rPr>
-        <w:t>allá</w:t>
-      </w:r>
-      <w:r>
-        <w:rPr>
-          <w:rFonts w:asciiTheme="minorHAnsi" w:hAnsiTheme="minorHAnsi" w:cstheme="minorHAnsi"/>
-          <w:color w:val="auto"/>
-        </w:rPr>
-        <w:t xml:space="preserve"> e imaginar un modo de migración que no requiera cambio de código alguno.</w:t>
-      </w:r>
-      <w:r>
-        <w:rPr>
-          <w:rFonts w:asciiTheme="minorHAnsi" w:hAnsiTheme="minorHAnsi" w:cstheme="minorHAnsi"/>
-          <w:b/>
-          <w:color w:val="FF0000"/>
-        </w:rPr>
-        <w:t xml:space="preserve"> </w:t>
-      </w:r>
-      <w:r>
-        <w:rPr>
-          <w:rFonts w:asciiTheme="minorHAnsi" w:hAnsiTheme="minorHAnsi" w:cstheme="minorHAnsi"/>
-        </w:rPr>
-        <w:t>Es por este motivo que surge la idea de generar una capa de adapters para tecnologías ajenas a la plataforma. Cada uno de estos adapters realizaría traducciones entre una tecnología X y nuestra plataforma haciendo uso de las interfaces del módulo de abstracción de servicios. Siguiendo el ejemplo</w:t>
-      </w:r>
-      <w:r>
-        <w:rPr>
-          <w:rFonts w:asciiTheme="minorHAnsi" w:hAnsiTheme="minorHAnsi" w:cstheme="minorHAnsi"/>
-        </w:rPr>
-        <w:t xml:space="preserve"> de Cloud Recorder, supongamos que la aplicación original estaba implementada con jClouds para acceder a S3 y ahora se desea acceder a Google Storage por medio de la nueva plataforma. La</w:t>
-      </w:r>
-      <w:r>
-        <w:rPr>
-          <w:rFonts w:asciiTheme="minorHAnsi" w:hAnsiTheme="minorHAnsi" w:cstheme="minorHAnsi"/>
-        </w:rPr>
-        <w:t xml:space="preserve"> plataforma debería proveer un adapter para el framework jClouds</w:t>
-      </w:r>
-      <w:r>
-        <w:rPr>
-          <w:rFonts w:asciiTheme="minorHAnsi" w:hAnsiTheme="minorHAnsi" w:cstheme="minorHAnsi"/>
-        </w:rPr>
-        <w:t xml:space="preserve"> como el de la </w:t>
-      </w:r>
-      <w:r>
-        <w:rPr>
-          <w:rFonts w:asciiTheme="minorHAnsi" w:hAnsiTheme="minorHAnsi" w:cstheme="minorHAnsi"/>
-          <w:b/>
-        </w:rPr>
-        <w:t>Figura 2.7</w:t>
-      </w:r>
-      <w:r>
-        <w:rPr>
-          <w:rFonts w:asciiTheme="minorHAnsi" w:hAnsiTheme="minorHAnsi" w:cstheme="minorHAnsi"/>
-        </w:rPr>
-        <w:t>.</w:t>
-      </w:r>
-      <w:r>
-        <w:rPr>
-          <w:rFonts w:asciiTheme="minorHAnsi" w:hAnsiTheme="minorHAnsi" w:cstheme="minorHAnsi"/>
-        </w:rPr>
-        <w:t xml:space="preserve"> </w:t>
-      </w:r>
-      <w:r>
-        <w:rPr>
-          <w:rFonts w:asciiTheme="minorHAnsi" w:hAnsiTheme="minorHAnsi" w:cstheme="minorHAnsi"/>
-        </w:rPr>
-        <w:t>Este adapter debería trabajar de</w:t>
-      </w:r>
-      <w:r>
-        <w:rPr>
-          <w:rFonts w:asciiTheme="minorHAnsi" w:hAnsiTheme="minorHAnsi" w:cstheme="minorHAnsi"/>
-        </w:rPr>
-        <w:t xml:space="preserve"> tal manera que un llamado “</w:t>
-      </w:r>
-      <w:r>
-        <w:rPr>
-          <w:rFonts w:asciiTheme="minorHAnsi" w:hAnsiTheme="minorHAnsi" w:cstheme="minorHAnsi"/>
-          <w:i/>
-        </w:rPr>
-        <w:t>llamado (parámetro…parámetro): valor de retorno</w:t>
-      </w:r>
-      <w:r>
-        <w:rPr>
-          <w:rFonts w:asciiTheme="minorHAnsi" w:hAnsiTheme="minorHAnsi" w:cstheme="minorHAnsi"/>
-        </w:rPr>
-        <w:t>” pueda ser traducido a un set de llamados equivalentes de nuestra plataforma. Es útil destacar que cada adapter debe tener en cuenta la traducción de objetos desde y hacia las tecnologías de terceros.</w:t>
+        </w:rPr>
+        <w:t xml:space="preserve">Es por este motivo que surge la idea de generar una capa de adapters para tecnologías ajenas a la plataforma. Cada uno de estos adapters realizaría traducciones entre una tecnología X y nuestra plataforma haciendo uso de las interfaces del módulo de abstracción de servicios. </w:t>
       </w:r>
     </w:p>
     <w:p>
@@ -9138,6 +9365,100 @@
         <w:jc w:val="both"/>
         <w:rPr>
           <w:rFonts w:asciiTheme="minorHAnsi" w:hAnsiTheme="minorHAnsi" w:cstheme="minorHAnsi"/>
+        </w:rPr>
+      </w:pPr>
+    </w:p>
+    <w:p>
+      <w:pPr>
+        <w:jc w:val="both"/>
+        <w:rPr>
+          <w:rFonts w:asciiTheme="minorHAnsi" w:hAnsiTheme="minorHAnsi" w:cstheme="minorHAnsi"/>
+          <w:b/>
+          <w:color w:val="FF0000"/>
+        </w:rPr>
+      </w:pPr>
+      <w:r>
+        <w:rPr>
+          <w:rFonts w:asciiTheme="minorHAnsi" w:hAnsiTheme="minorHAnsi" w:cstheme="minorHAnsi"/>
+        </w:rPr>
+        <w:t>Siguiendo el ejemplo</w:t>
+      </w:r>
+      <w:r>
+        <w:rPr>
+          <w:rFonts w:asciiTheme="minorHAnsi" w:hAnsiTheme="minorHAnsi" w:cstheme="minorHAnsi"/>
+        </w:rPr>
+        <w:t xml:space="preserve"> de Cloud Recorder, supongamos que la aplicación original estaba implementada con jClouds para acceder a S3 y ahora se desea acceder a Google Storage por medio de la nueva plataforma. La</w:t>
+      </w:r>
+      <w:r>
+        <w:rPr>
+          <w:rFonts w:asciiTheme="minorHAnsi" w:hAnsiTheme="minorHAnsi" w:cstheme="minorHAnsi"/>
+        </w:rPr>
+        <w:t xml:space="preserve"> plataforma debería proveer un adapter para el framework jClouds</w:t>
+      </w:r>
+      <w:r>
+        <w:rPr>
+          <w:rFonts w:asciiTheme="minorHAnsi" w:hAnsiTheme="minorHAnsi" w:cstheme="minorHAnsi"/>
+        </w:rPr>
+        <w:t xml:space="preserve"> como el de la </w:t>
+      </w:r>
+      <w:r>
+        <w:rPr>
+          <w:rFonts w:asciiTheme="minorHAnsi" w:hAnsiTheme="minorHAnsi" w:cstheme="minorHAnsi"/>
+          <w:b/>
+        </w:rPr>
+        <w:t>Figura 2.7</w:t>
+      </w:r>
+      <w:r>
+        <w:rPr>
+          <w:rFonts w:asciiTheme="minorHAnsi" w:hAnsiTheme="minorHAnsi" w:cstheme="minorHAnsi"/>
+        </w:rPr>
+        <w:t>.</w:t>
+      </w:r>
+      <w:r>
+        <w:rPr>
+          <w:rFonts w:asciiTheme="minorHAnsi" w:hAnsiTheme="minorHAnsi" w:cstheme="minorHAnsi"/>
+        </w:rPr>
+        <w:t xml:space="preserve"> </w:t>
+      </w:r>
+      <w:r>
+        <w:rPr>
+          <w:rFonts w:asciiTheme="minorHAnsi" w:hAnsiTheme="minorHAnsi" w:cstheme="minorHAnsi"/>
+        </w:rPr>
+        <w:t>Este adapter debería trabajar de</w:t>
+      </w:r>
+      <w:r>
+        <w:rPr>
+          <w:rFonts w:asciiTheme="minorHAnsi" w:hAnsiTheme="minorHAnsi" w:cstheme="minorHAnsi"/>
+        </w:rPr>
+        <w:t xml:space="preserve"> tal manera que un llamado “</w:t>
+      </w:r>
+      <w:r>
+        <w:rPr>
+          <w:rFonts w:asciiTheme="minorHAnsi" w:hAnsiTheme="minorHAnsi" w:cstheme="minorHAnsi"/>
+          <w:i/>
+        </w:rPr>
+        <w:t xml:space="preserve">llamado (parámetro…parámetro): valor de </w:t>
+      </w:r>
+      <w:r>
+        <w:rPr>
+          <w:rFonts w:asciiTheme="minorHAnsi" w:hAnsiTheme="minorHAnsi" w:cstheme="minorHAnsi"/>
+          <w:i/>
+        </w:rPr>
+        <w:lastRenderedPageBreak/>
+        <w:t>retorno</w:t>
+      </w:r>
+      <w:r>
+        <w:rPr>
+          <w:rFonts w:asciiTheme="minorHAnsi" w:hAnsiTheme="minorHAnsi" w:cstheme="minorHAnsi"/>
+        </w:rPr>
+        <w:t>” pueda ser traducido a un set de llamados equivalentes de nuestra plataforma. Es útil destacar que cada adapter debe tener en cuenta la traducción de objetos desde y hacia las tecnologías de terceros.</w:t>
+      </w:r>
+    </w:p>
+    <w:p>
+      <w:pPr>
+        <w:jc w:val="both"/>
+        <w:rPr>
+          <w:rFonts w:asciiTheme="minorHAnsi" w:hAnsiTheme="minorHAnsi" w:cstheme="minorHAnsi"/>
           <w:i/>
           <w:color w:val="FF0000"/>
         </w:rPr>
@@ -9150,7 +9471,6 @@
           <w:color w:val="FF0000"/>
           <w:lang w:eastAsia="es-AR"/>
         </w:rPr>
-        <w:lastRenderedPageBreak/>
         <w:drawing>
           <wp:inline distT="0" distB="0" distL="0" distR="0">
             <wp:extent cx="5939790" cy="3307715"/>
@@ -9169,7 +9489,7 @@
                     </pic:cNvPicPr>
                   </pic:nvPicPr>
                   <pic:blipFill>
-                    <a:blip r:embed="rId11">
+                    <a:blip r:embed="rId12">
                       <a:extLst>
                         <a:ext uri="{28A0092B-C50C-407E-A947-70E740481C1C}">
                           <a14:useLocalDpi xmlns:a14="http://schemas.microsoft.com/office/drawing/2010/main" val="0"/>
@@ -9344,6 +9664,7 @@
                                 <w:sz w:val="20"/>
                                 <w:szCs w:val="20"/>
                                 <w:highlight w:val="white"/>
+                                <w:lang w:val="en-US"/>
                               </w:rPr>
                             </w:pPr>
                             <w:r>
@@ -9353,6 +9674,7 @@
                                 <w:sz w:val="20"/>
                                 <w:szCs w:val="20"/>
                                 <w:highlight w:val="white"/>
+                                <w:lang w:val="en-US"/>
                               </w:rPr>
                               <w:t>&lt;ClassLoaderConfig&gt;</w:t>
                             </w:r>
@@ -9370,6 +9692,7 @@
                                 <w:sz w:val="20"/>
                                 <w:szCs w:val="20"/>
                                 <w:highlight w:val="white"/>
+                                <w:lang w:val="en-US"/>
                               </w:rPr>
                             </w:pPr>
                             <w:r>
@@ -9380,6 +9703,7 @@
                                 <w:sz w:val="20"/>
                                 <w:szCs w:val="20"/>
                                 <w:highlight w:val="white"/>
+                                <w:lang w:val="en-US"/>
                               </w:rPr>
                               <w:tab/>
                             </w:r>
@@ -9390,6 +9714,7 @@
                                 <w:sz w:val="20"/>
                                 <w:szCs w:val="20"/>
                                 <w:highlight w:val="white"/>
+                                <w:lang w:val="en-US"/>
                               </w:rPr>
                               <w:t>&lt;classException&gt;</w:t>
                             </w:r>
@@ -9407,6 +9732,7 @@
                                 <w:sz w:val="20"/>
                                 <w:szCs w:val="20"/>
                                 <w:highlight w:val="white"/>
+                                <w:lang w:val="en-US"/>
                               </w:rPr>
                             </w:pPr>
                             <w:r>
@@ -9417,6 +9743,7 @@
                                 <w:sz w:val="20"/>
                                 <w:szCs w:val="20"/>
                                 <w:highlight w:val="white"/>
+                                <w:lang w:val="en-US"/>
                               </w:rPr>
                               <w:tab/>
                             </w:r>
@@ -9428,6 +9755,7 @@
                                 <w:sz w:val="20"/>
                                 <w:szCs w:val="20"/>
                                 <w:highlight w:val="white"/>
+                                <w:lang w:val="en-US"/>
                               </w:rPr>
                               <w:tab/>
                             </w:r>
@@ -9438,6 +9766,7 @@
                                 <w:sz w:val="20"/>
                                 <w:szCs w:val="20"/>
                                 <w:highlight w:val="white"/>
+                                <w:lang w:val="en-US"/>
                               </w:rPr>
                               <w:t>&lt;srcClass&gt;</w:t>
                             </w:r>
@@ -9449,6 +9778,7 @@
                                 <w:sz w:val="20"/>
                                 <w:szCs w:val="20"/>
                                 <w:highlight w:val="white"/>
+                                <w:lang w:val="en-US"/>
                               </w:rPr>
                               <w:t>jclouds.class.FirstClass</w:t>
                             </w:r>
@@ -9459,6 +9789,7 @@
                                 <w:sz w:val="20"/>
                                 <w:szCs w:val="20"/>
                                 <w:highlight w:val="white"/>
+                                <w:lang w:val="en-US"/>
                               </w:rPr>
                               <w:t>&lt;/srcClass&gt;</w:t>
                             </w:r>
@@ -9476,6 +9807,7 @@
                                 <w:sz w:val="20"/>
                                 <w:szCs w:val="20"/>
                                 <w:highlight w:val="white"/>
+                                <w:lang w:val="en-US"/>
                               </w:rPr>
                             </w:pPr>
                             <w:r>
@@ -9486,6 +9818,7 @@
                                 <w:sz w:val="20"/>
                                 <w:szCs w:val="20"/>
                                 <w:highlight w:val="white"/>
+                                <w:lang w:val="en-US"/>
                               </w:rPr>
                               <w:tab/>
                             </w:r>
@@ -9497,6 +9830,7 @@
                                 <w:sz w:val="20"/>
                                 <w:szCs w:val="20"/>
                                 <w:highlight w:val="white"/>
+                                <w:lang w:val="en-US"/>
                               </w:rPr>
                               <w:tab/>
                             </w:r>
@@ -9507,6 +9841,7 @@
                                 <w:sz w:val="20"/>
                                 <w:szCs w:val="20"/>
                                 <w:highlight w:val="white"/>
+                                <w:lang w:val="en-US"/>
                               </w:rPr>
                               <w:t>&lt;dstClass&gt;</w:t>
                             </w:r>
@@ -9518,6 +9853,7 @@
                                 <w:sz w:val="20"/>
                                 <w:szCs w:val="20"/>
                                 <w:highlight w:val="white"/>
+                                <w:lang w:val="en-US"/>
                               </w:rPr>
                               <w:t>JCloudsAetherFrameworkAdapter</w:t>
                             </w:r>
@@ -9528,6 +9864,7 @@
                                 <w:sz w:val="20"/>
                                 <w:szCs w:val="20"/>
                                 <w:highlight w:val="white"/>
+                                <w:lang w:val="en-US"/>
                               </w:rPr>
                               <w:t>&lt;/dstClass&gt;</w:t>
                             </w:r>
@@ -9544,6 +9881,7 @@
                                 <w:sz w:val="20"/>
                                 <w:szCs w:val="20"/>
                                 <w:highlight w:val="white"/>
+                                <w:lang w:val="en-US"/>
                               </w:rPr>
                             </w:pPr>
                             <w:r>
@@ -9554,6 +9892,7 @@
                                 <w:sz w:val="20"/>
                                 <w:szCs w:val="20"/>
                                 <w:highlight w:val="white"/>
+                                <w:lang w:val="en-US"/>
                               </w:rPr>
                               <w:tab/>
                             </w:r>
@@ -9564,6 +9903,7 @@
                                 <w:sz w:val="20"/>
                                 <w:szCs w:val="20"/>
                                 <w:highlight w:val="white"/>
+                                <w:lang w:val="en-US"/>
                               </w:rPr>
                               <w:t>&lt;/classException&gt;</w:t>
                             </w:r>
@@ -9581,6 +9921,7 @@
                                 <w:sz w:val="20"/>
                                 <w:szCs w:val="20"/>
                                 <w:highlight w:val="white"/>
+                                <w:lang w:val="en-US"/>
                               </w:rPr>
                             </w:pPr>
                             <w:r>
@@ -9591,6 +9932,7 @@
                                 <w:sz w:val="20"/>
                                 <w:szCs w:val="20"/>
                                 <w:highlight w:val="white"/>
+                                <w:lang w:val="en-US"/>
                               </w:rPr>
                               <w:tab/>
                               <w:t>...</w:t>
@@ -9609,6 +9951,7 @@
                                 <w:sz w:val="20"/>
                                 <w:szCs w:val="20"/>
                                 <w:highlight w:val="white"/>
+                                <w:lang w:val="en-US"/>
                               </w:rPr>
                             </w:pPr>
                             <w:r>
@@ -9619,6 +9962,7 @@
                                 <w:sz w:val="20"/>
                                 <w:szCs w:val="20"/>
                                 <w:highlight w:val="white"/>
+                                <w:lang w:val="en-US"/>
                               </w:rPr>
                               <w:tab/>
                             </w:r>
@@ -9629,6 +9973,7 @@
                                 <w:sz w:val="20"/>
                                 <w:szCs w:val="20"/>
                                 <w:highlight w:val="white"/>
+                                <w:lang w:val="en-US"/>
                               </w:rPr>
                               <w:t>&lt;classException&gt;</w:t>
                             </w:r>
@@ -9646,6 +9991,7 @@
                                 <w:sz w:val="20"/>
                                 <w:szCs w:val="20"/>
                                 <w:highlight w:val="white"/>
+                                <w:lang w:val="en-US"/>
                               </w:rPr>
                             </w:pPr>
                             <w:r>
@@ -9656,6 +10002,7 @@
                                 <w:sz w:val="20"/>
                                 <w:szCs w:val="20"/>
                                 <w:highlight w:val="white"/>
+                                <w:lang w:val="en-US"/>
                               </w:rPr>
                               <w:tab/>
                             </w:r>
@@ -9667,6 +10014,7 @@
                                 <w:sz w:val="20"/>
                                 <w:szCs w:val="20"/>
                                 <w:highlight w:val="white"/>
+                                <w:lang w:val="en-US"/>
                               </w:rPr>
                               <w:tab/>
                             </w:r>
@@ -9677,6 +10025,7 @@
                                 <w:sz w:val="20"/>
                                 <w:szCs w:val="20"/>
                                 <w:highlight w:val="white"/>
+                                <w:lang w:val="en-US"/>
                               </w:rPr>
                               <w:t>&lt;srcClass&gt;</w:t>
                             </w:r>
@@ -9688,6 +10037,7 @@
                                 <w:sz w:val="20"/>
                                 <w:szCs w:val="20"/>
                                 <w:highlight w:val="white"/>
+                                <w:lang w:val="en-US"/>
                               </w:rPr>
                               <w:t>jclouds.class.SecondClass</w:t>
                             </w:r>
@@ -9698,6 +10048,7 @@
                                 <w:sz w:val="20"/>
                                 <w:szCs w:val="20"/>
                                 <w:highlight w:val="white"/>
+                                <w:lang w:val="en-US"/>
                               </w:rPr>
                               <w:t>&lt;/srcClass&gt;</w:t>
                             </w:r>
@@ -9715,6 +10066,7 @@
                                 <w:sz w:val="20"/>
                                 <w:szCs w:val="20"/>
                                 <w:highlight w:val="white"/>
+                                <w:lang w:val="en-US"/>
                               </w:rPr>
                             </w:pPr>
                             <w:r>
@@ -9725,6 +10077,7 @@
                                 <w:sz w:val="20"/>
                                 <w:szCs w:val="20"/>
                                 <w:highlight w:val="white"/>
+                                <w:lang w:val="en-US"/>
                               </w:rPr>
                               <w:tab/>
                             </w:r>
@@ -9736,6 +10089,7 @@
                                 <w:sz w:val="20"/>
                                 <w:szCs w:val="20"/>
                                 <w:highlight w:val="white"/>
+                                <w:lang w:val="en-US"/>
                               </w:rPr>
                               <w:tab/>
                             </w:r>
@@ -9746,6 +10100,7 @@
                                 <w:sz w:val="20"/>
                                 <w:szCs w:val="20"/>
                                 <w:highlight w:val="white"/>
+                                <w:lang w:val="en-US"/>
                               </w:rPr>
                               <w:t>&lt;dstClass&gt;</w:t>
                             </w:r>
@@ -9757,6 +10112,7 @@
                                 <w:sz w:val="20"/>
                                 <w:szCs w:val="20"/>
                                 <w:highlight w:val="white"/>
+                                <w:lang w:val="en-US"/>
                               </w:rPr>
                               <w:t>JCloudsAetherFrameworkAdapter</w:t>
                             </w:r>
@@ -9767,6 +10123,7 @@
                                 <w:sz w:val="20"/>
                                 <w:szCs w:val="20"/>
                                 <w:highlight w:val="white"/>
+                                <w:lang w:val="en-US"/>
                               </w:rPr>
                               <w:t>&lt;/dstClass&gt;</w:t>
                             </w:r>
@@ -9784,6 +10141,7 @@
                                 <w:sz w:val="20"/>
                                 <w:szCs w:val="20"/>
                                 <w:highlight w:val="white"/>
+                                <w:lang w:val="en-US"/>
                               </w:rPr>
                             </w:pPr>
                             <w:r>
@@ -9794,6 +10152,7 @@
                                 <w:sz w:val="20"/>
                                 <w:szCs w:val="20"/>
                                 <w:highlight w:val="white"/>
+                                <w:lang w:val="en-US"/>
                               </w:rPr>
                               <w:tab/>
                             </w:r>
@@ -9804,6 +10163,7 @@
                                 <w:sz w:val="20"/>
                                 <w:szCs w:val="20"/>
                                 <w:highlight w:val="white"/>
+                                <w:lang w:val="en-US"/>
                               </w:rPr>
                               <w:t>&lt;/classException&gt;</w:t>
                             </w:r>
@@ -9811,6 +10171,9 @@
                           <w:p>
                             <w:pPr>
                               <w:jc w:val="both"/>
+                              <w:rPr>
+                                <w:lang w:val="en-US"/>
+                              </w:rPr>
                             </w:pPr>
                             <w:r>
                               <w:rPr>
@@ -9819,6 +10182,7 @@
                                 <w:sz w:val="20"/>
                                 <w:szCs w:val="20"/>
                                 <w:highlight w:val="white"/>
+                                <w:lang w:val="en-US"/>
                               </w:rPr>
                               <w:t>&lt;/ClassLoaderConfig&gt;</w:t>
                             </w:r>
@@ -10387,7 +10751,14 @@
         <w:rPr>
           <w:rFonts w:asciiTheme="minorHAnsi" w:hAnsiTheme="minorHAnsi" w:cstheme="minorHAnsi"/>
         </w:rPr>
-        <w:t xml:space="preserve">cómo se haría esto de manera cómoda para el usuario. Para dar una respuesta entra en escena el ultimo módulo de la plataforma, el modulo cargador de adapters. Teniendo en cuenta que el usuario ya cuenta con una aplicación diseñada y programada para trabajar con una tecnología X, este módulo debe ser capaz de tomar cada adapter necesario e inyectar sus métodos dentro de dicha aplicación manteniendo en un mínimo las modificaciones de código y configuración. Si se logra esto, el usuario no se vería obligado a cambiar su diseño / código ya probado y tan solo necesitaría familiarizarse con el uso de un módulo de nuestra plataforma. </w:t>
+        <w:t xml:space="preserve">cómo se haría esto de manera cómoda para el usuario. Para dar una respuesta entra en escena el ultimo módulo de la plataforma, el modulo cargador de adapters. Teniendo en cuenta que el usuario ya cuenta con una aplicación diseñada y programada para trabajar con una tecnología X, este módulo debe ser capaz de tomar cada adapter necesario e inyectar sus métodos dentro de dicha aplicación manteniendo en un mínimo las modificaciones de código y configuración. Si se logra esto, el usuario no se vería obligado a cambiar su </w:t>
+      </w:r>
+      <w:r>
+        <w:rPr>
+          <w:rFonts w:asciiTheme="minorHAnsi" w:hAnsiTheme="minorHAnsi" w:cstheme="minorHAnsi"/>
+        </w:rPr>
+        <w:lastRenderedPageBreak/>
+        <w:t xml:space="preserve">diseño / código ya probado y tan solo necesitaría familiarizarse con el uso de un módulo de nuestra plataforma. </w:t>
       </w:r>
     </w:p>
     <w:p>
@@ -10401,7 +10772,6 @@
         <w:rPr>
           <w:rFonts w:asciiTheme="minorHAnsi" w:hAnsiTheme="minorHAnsi" w:cstheme="minorHAnsi"/>
         </w:rPr>
-        <w:lastRenderedPageBreak/>
         <w:t xml:space="preserve">La </w:t>
       </w:r>
       <w:r>
@@ -10446,6 +10816,7 @@
           <w:noProof/>
           <w:lang w:eastAsia="es-AR"/>
         </w:rPr>
+        <w:lastRenderedPageBreak/>
         <w:drawing>
           <wp:inline distT="0" distB="0" distL="0" distR="0" wp14:anchorId="0645CAD0" wp14:editId="3E822FCE">
             <wp:extent cx="5829300" cy="7343775"/>
@@ -10464,7 +10835,7 @@
                     </pic:cNvPicPr>
                   </pic:nvPicPr>
                   <pic:blipFill>
-                    <a:blip r:embed="rId12">
+                    <a:blip r:embed="rId13">
                       <a:extLst>
                         <a:ext uri="{28A0092B-C50C-407E-A947-70E740481C1C}">
                           <a14:useLocalDpi xmlns:a14="http://schemas.microsoft.com/office/drawing/2010/main" val="0"/>
@@ -10539,7 +10910,38 @@
         <w:rPr>
           <w:rFonts w:asciiTheme="minorHAnsi" w:hAnsiTheme="minorHAnsi" w:cstheme="minorHAnsi"/>
         </w:rPr>
-        <w:t>Como se puede apreciar, el cargador de adapters se encuentra entre la aplicación del usuario y su código. De esta manera el usuario solo debe tener conocimiento del módulo cargador y como configurarlo, lo que se traduce en simpleza a la hora de utilizar la plataforma. Puertas adentro el cargador debe encargarse de detectar cada llamada a jClouds para poder traducirlas por medio del adapter. Cada una de estas llamadas es reemplazada por una llamada del adapter que posea la misma signatura pero sólo si el método fue implementado. Por ejemplo, una llamada “JClouds.uploadFile (file)” se traduciría en “JCloudsAdapter.uploadFile (file)”. Internamente el adapter trabaja con los servicios del módulo de abstracción de servicios y con el mismo jClouds para poder mantener todos los objetos que espera el código del usuario.</w:t>
+        <w:t>Como se puede apreciar, el cargador de adapters se encuentra entr</w:t>
+      </w:r>
+      <w:r>
+        <w:rPr>
+          <w:rFonts w:asciiTheme="minorHAnsi" w:hAnsiTheme="minorHAnsi" w:cstheme="minorHAnsi"/>
+        </w:rPr>
+        <w:t>e la aplicación del usuario y</w:t>
+      </w:r>
+      <w:r>
+        <w:rPr>
+          <w:rFonts w:asciiTheme="minorHAnsi" w:hAnsiTheme="minorHAnsi" w:cstheme="minorHAnsi"/>
+        </w:rPr>
+        <w:t xml:space="preserve"> </w:t>
+      </w:r>
+      <w:r>
+        <w:rPr>
+          <w:rFonts w:asciiTheme="minorHAnsi" w:hAnsiTheme="minorHAnsi" w:cstheme="minorHAnsi"/>
+        </w:rPr>
+        <w:t>el framework utilizado</w:t>
+      </w:r>
+      <w:r>
+        <w:rPr>
+          <w:rFonts w:asciiTheme="minorHAnsi" w:hAnsiTheme="minorHAnsi" w:cstheme="minorHAnsi"/>
+        </w:rPr>
+        <w:t xml:space="preserve">. De esta manera el usuario solo debe tener conocimiento del módulo cargador y </w:t>
+      </w:r>
+      <w:r>
+        <w:rPr>
+          <w:rFonts w:asciiTheme="minorHAnsi" w:hAnsiTheme="minorHAnsi" w:cstheme="minorHAnsi"/>
+        </w:rPr>
+        <w:lastRenderedPageBreak/>
+        <w:t>como configurarlo, lo que se traduce en simpleza a la hora de utilizar la plataforma. Puertas adentro el cargador debe encargarse de detectar cada llamada a jClouds para poder traducirlas por medio del adapter. Cada una de estas llamadas es reemplazada por una llamada del adapter que posea la misma signatura pero sólo si el método fue implementado. Por ejemplo, una llamada “JClouds.uploadFile (file)” se traduciría en “JCloudsAdapter.uploadFile (file)”. Internamente el adapter trabaja con los servicios del módulo de abstracción de servicios y con el mismo jClouds para poder mantener todos los objetos que espera el código del usuario.</w:t>
       </w:r>
       <w:r>
         <w:rPr>
@@ -10645,7 +11047,7 @@
                     </pic:cNvPicPr>
                   </pic:nvPicPr>
                   <pic:blipFill>
-                    <a:blip r:embed="rId13">
+                    <a:blip r:embed="rId14">
                       <a:extLst>
                         <a:ext uri="{28A0092B-C50C-407E-A947-70E740481C1C}">
                           <a14:useLocalDpi xmlns:a14="http://schemas.microsoft.com/office/drawing/2010/main" val="0"/>
@@ -10732,8 +11134,6 @@
         </w:rPr>
         <w:t>.</w:t>
       </w:r>
-      <w:bookmarkStart w:id="0" w:name="_GoBack"/>
-      <w:bookmarkEnd w:id="0"/>
     </w:p>
     <w:sectPr>
       <w:pgSz w:w="12240" w:h="15840"/>
@@ -11212,6 +11612,74 @@
       <w:szCs w:val="16"/>
     </w:rPr>
   </w:style>
+  <w:style w:type="character" w:styleId="CommentReference">
+    <w:name w:val="annotation reference"/>
+    <w:basedOn w:val="DefaultParagraphFont"/>
+    <w:uiPriority w:val="99"/>
+    <w:semiHidden/>
+    <w:unhideWhenUsed/>
+    <w:rsid w:val="00E43833"/>
+    <w:rPr>
+      <w:sz w:val="16"/>
+      <w:szCs w:val="16"/>
+    </w:rPr>
+  </w:style>
+  <w:style w:type="paragraph" w:styleId="CommentText">
+    <w:name w:val="annotation text"/>
+    <w:basedOn w:val="Normal"/>
+    <w:link w:val="CommentTextChar"/>
+    <w:uiPriority w:val="99"/>
+    <w:semiHidden/>
+    <w:unhideWhenUsed/>
+    <w:rsid w:val="00E43833"/>
+    <w:pPr>
+      <w:spacing w:line="240" w:lineRule="auto"/>
+    </w:pPr>
+    <w:rPr>
+      <w:sz w:val="20"/>
+      <w:szCs w:val="20"/>
+    </w:rPr>
+  </w:style>
+  <w:style w:type="character" w:customStyle="1" w:styleId="CommentTextChar">
+    <w:name w:val="Comment Text Char"/>
+    <w:basedOn w:val="DefaultParagraphFont"/>
+    <w:link w:val="CommentText"/>
+    <w:uiPriority w:val="99"/>
+    <w:semiHidden/>
+    <w:rsid w:val="00E43833"/>
+    <w:rPr>
+      <w:rFonts w:ascii="Arial" w:hAnsi="Arial" w:cs="Arial"/>
+      <w:color w:val="000000"/>
+    </w:rPr>
+  </w:style>
+  <w:style w:type="paragraph" w:styleId="CommentSubject">
+    <w:name w:val="annotation subject"/>
+    <w:basedOn w:val="CommentText"/>
+    <w:next w:val="CommentText"/>
+    <w:link w:val="CommentSubjectChar"/>
+    <w:uiPriority w:val="99"/>
+    <w:semiHidden/>
+    <w:unhideWhenUsed/>
+    <w:rsid w:val="00E43833"/>
+    <w:rPr>
+      <w:b/>
+      <w:bCs/>
+    </w:rPr>
+  </w:style>
+  <w:style w:type="character" w:customStyle="1" w:styleId="CommentSubjectChar">
+    <w:name w:val="Comment Subject Char"/>
+    <w:basedOn w:val="CommentTextChar"/>
+    <w:link w:val="CommentSubject"/>
+    <w:uiPriority w:val="99"/>
+    <w:semiHidden/>
+    <w:rsid w:val="00E43833"/>
+    <w:rPr>
+      <w:rFonts w:ascii="Arial" w:hAnsi="Arial" w:cs="Arial"/>
+      <w:b/>
+      <w:bCs/>
+      <w:color w:val="000000"/>
+    </w:rPr>
+  </w:style>
 </w:styles>
 </file>
 
@@ -11682,6 +12150,74 @@
       <w:szCs w:val="16"/>
     </w:rPr>
   </w:style>
+  <w:style w:type="character" w:styleId="CommentReference">
+    <w:name w:val="annotation reference"/>
+    <w:basedOn w:val="DefaultParagraphFont"/>
+    <w:uiPriority w:val="99"/>
+    <w:semiHidden/>
+    <w:unhideWhenUsed/>
+    <w:rsid w:val="00E43833"/>
+    <w:rPr>
+      <w:sz w:val="16"/>
+      <w:szCs w:val="16"/>
+    </w:rPr>
+  </w:style>
+  <w:style w:type="paragraph" w:styleId="CommentText">
+    <w:name w:val="annotation text"/>
+    <w:basedOn w:val="Normal"/>
+    <w:link w:val="CommentTextChar"/>
+    <w:uiPriority w:val="99"/>
+    <w:semiHidden/>
+    <w:unhideWhenUsed/>
+    <w:rsid w:val="00E43833"/>
+    <w:pPr>
+      <w:spacing w:line="240" w:lineRule="auto"/>
+    </w:pPr>
+    <w:rPr>
+      <w:sz w:val="20"/>
+      <w:szCs w:val="20"/>
+    </w:rPr>
+  </w:style>
+  <w:style w:type="character" w:customStyle="1" w:styleId="CommentTextChar">
+    <w:name w:val="Comment Text Char"/>
+    <w:basedOn w:val="DefaultParagraphFont"/>
+    <w:link w:val="CommentText"/>
+    <w:uiPriority w:val="99"/>
+    <w:semiHidden/>
+    <w:rsid w:val="00E43833"/>
+    <w:rPr>
+      <w:rFonts w:ascii="Arial" w:hAnsi="Arial" w:cs="Arial"/>
+      <w:color w:val="000000"/>
+    </w:rPr>
+  </w:style>
+  <w:style w:type="paragraph" w:styleId="CommentSubject">
+    <w:name w:val="annotation subject"/>
+    <w:basedOn w:val="CommentText"/>
+    <w:next w:val="CommentText"/>
+    <w:link w:val="CommentSubjectChar"/>
+    <w:uiPriority w:val="99"/>
+    <w:semiHidden/>
+    <w:unhideWhenUsed/>
+    <w:rsid w:val="00E43833"/>
+    <w:rPr>
+      <w:b/>
+      <w:bCs/>
+    </w:rPr>
+  </w:style>
+  <w:style w:type="character" w:customStyle="1" w:styleId="CommentSubjectChar">
+    <w:name w:val="Comment Subject Char"/>
+    <w:basedOn w:val="CommentTextChar"/>
+    <w:link w:val="CommentSubject"/>
+    <w:uiPriority w:val="99"/>
+    <w:semiHidden/>
+    <w:rsid w:val="00E43833"/>
+    <w:rPr>
+      <w:rFonts w:ascii="Arial" w:hAnsi="Arial" w:cs="Arial"/>
+      <w:b/>
+      <w:bCs/>
+      <w:color w:val="000000"/>
+    </w:rPr>
+  </w:style>
 </w:styles>
 </file>
 
@@ -11968,4 +12504,16 @@
   <a:objectDefaults/>
   <a:extraClrSchemeLst/>
 </a:theme>
+</file>
+
+<file path=customXml/item1.xml><?xml version="1.0" encoding="utf-8"?>
+<b:Sources xmlns:b="http://schemas.openxmlformats.org/officeDocument/2006/bibliography" xmlns="http://schemas.openxmlformats.org/officeDocument/2006/bibliography" SelectedStyle="\APA.XSL" StyleName="APA"/>
+</file>
+
+<file path=customXml/itemProps1.xml><?xml version="1.0" encoding="utf-8"?>
+<ds:datastoreItem xmlns:ds="http://schemas.openxmlformats.org/officeDocument/2006/customXml" ds:itemID="{DF2D1B9B-84C5-4955-B3C9-7A5D36C8E2E1}">
+  <ds:schemaRefs>
+    <ds:schemaRef ds:uri="http://schemas.openxmlformats.org/officeDocument/2006/bibliography"/>
+  </ds:schemaRefs>
+</ds:datastoreItem>
 </file>
</xml_diff>